<commit_message>
scenario 4 overlaps pass.  I think these tests is now enough, for now.
</commit_message>
<xml_diff>
--- a/pynsource/trunk/Admin/doco-uml/Overlap Unit Test Visual Doco.docx
+++ b/pynsource/trunk/Admin/doco-uml/Overlap Unit Test Visual Doco.docx
@@ -801,9 +801,9 @@
         </w:rPr>
         <w:drawing>
           <wp:inline distT="0" distB="0" distL="0" distR="0">
-            <wp:extent cx="3657600" cy="2523067"/>
+            <wp:extent cx="3811023" cy="2628900"/>
             <wp:effectExtent l="19050" t="0" r="0" b="0"/>
-            <wp:docPr id="37" name="Picture 37"/>
+            <wp:docPr id="10" name="Picture 10"/>
             <wp:cNvGraphicFramePr>
               <a:graphicFrameLocks xmlns:a="http://schemas.openxmlformats.org/drawingml/2006/main" noChangeAspect="1"/>
             </wp:cNvGraphicFramePr>
@@ -811,7 +811,7 @@
               <a:graphicData uri="http://schemas.openxmlformats.org/drawingml/2006/picture">
                 <pic:pic xmlns:pic="http://schemas.openxmlformats.org/drawingml/2006/picture">
                   <pic:nvPicPr>
-                    <pic:cNvPr id="0" name="Picture 37"/>
+                    <pic:cNvPr id="0" name="Picture 10"/>
                     <pic:cNvPicPr>
                       <a:picLocks noChangeAspect="1" noChangeArrowheads="1"/>
                     </pic:cNvPicPr>
@@ -826,7 +826,7 @@
                   <pic:spPr bwMode="auto">
                     <a:xfrm>
                       <a:off x="0" y="0"/>
-                      <a:ext cx="3657600" cy="2523067"/>
+                      <a:ext cx="3811023" cy="2628900"/>
                     </a:xfrm>
                     <a:prstGeom prst="rect">
                       <a:avLst/>
@@ -945,7 +945,7 @@
           <wp:inline distT="0" distB="0" distL="0" distR="0">
             <wp:extent cx="3200400" cy="2733675"/>
             <wp:effectExtent l="19050" t="0" r="0" b="0"/>
-            <wp:docPr id="49" name="Picture 49"/>
+            <wp:docPr id="3" name="Picture 13"/>
             <wp:cNvGraphicFramePr>
               <a:graphicFrameLocks xmlns:a="http://schemas.openxmlformats.org/drawingml/2006/main" noChangeAspect="1"/>
             </wp:cNvGraphicFramePr>
@@ -953,7 +953,7 @@
               <a:graphicData uri="http://schemas.openxmlformats.org/drawingml/2006/picture">
                 <pic:pic xmlns:pic="http://schemas.openxmlformats.org/drawingml/2006/picture">
                   <pic:nvPicPr>
-                    <pic:cNvPr id="0" name="Picture 49"/>
+                    <pic:cNvPr id="0" name="Picture 13"/>
                     <pic:cNvPicPr>
                       <a:picLocks noChangeAspect="1" noChangeArrowheads="1"/>
                     </pic:cNvPicPr>
@@ -1174,9 +1174,9 @@
         </w:rPr>
         <w:drawing>
           <wp:inline distT="0" distB="0" distL="0" distR="0">
-            <wp:extent cx="3944926" cy="1876425"/>
+            <wp:extent cx="4365450" cy="2076450"/>
             <wp:effectExtent l="19050" t="0" r="0" b="0"/>
-            <wp:docPr id="55" name="Picture 55"/>
+            <wp:docPr id="2" name="Picture 7"/>
             <wp:cNvGraphicFramePr>
               <a:graphicFrameLocks xmlns:a="http://schemas.openxmlformats.org/drawingml/2006/main" noChangeAspect="1"/>
             </wp:cNvGraphicFramePr>
@@ -1184,7 +1184,7 @@
               <a:graphicData uri="http://schemas.openxmlformats.org/drawingml/2006/picture">
                 <pic:pic xmlns:pic="http://schemas.openxmlformats.org/drawingml/2006/picture">
                   <pic:nvPicPr>
-                    <pic:cNvPr id="0" name="Picture 55"/>
+                    <pic:cNvPr id="0" name="Picture 7"/>
                     <pic:cNvPicPr>
                       <a:picLocks noChangeAspect="1" noChangeArrowheads="1"/>
                     </pic:cNvPicPr>
@@ -1199,7 +1199,7 @@
                   <pic:spPr bwMode="auto">
                     <a:xfrm>
                       <a:off x="0" y="0"/>
-                      <a:ext cx="3944926" cy="1876425"/>
+                      <a:ext cx="4365450" cy="2076450"/>
                     </a:xfrm>
                     <a:prstGeom prst="rect">
                       <a:avLst/>
@@ -1326,9 +1326,9 @@
         </w:rPr>
         <w:drawing>
           <wp:inline distT="0" distB="0" distL="0" distR="0">
-            <wp:extent cx="3762375" cy="2036296"/>
+            <wp:extent cx="4333875" cy="2345607"/>
             <wp:effectExtent l="19050" t="0" r="9525" b="0"/>
-            <wp:docPr id="61" name="Picture 61"/>
+            <wp:docPr id="5" name="Picture 16"/>
             <wp:cNvGraphicFramePr>
               <a:graphicFrameLocks xmlns:a="http://schemas.openxmlformats.org/drawingml/2006/main" noChangeAspect="1"/>
             </wp:cNvGraphicFramePr>
@@ -1336,7 +1336,7 @@
               <a:graphicData uri="http://schemas.openxmlformats.org/drawingml/2006/picture">
                 <pic:pic xmlns:pic="http://schemas.openxmlformats.org/drawingml/2006/picture">
                   <pic:nvPicPr>
-                    <pic:cNvPr id="0" name="Picture 61"/>
+                    <pic:cNvPr id="0" name="Picture 16"/>
                     <pic:cNvPicPr>
                       <a:picLocks noChangeAspect="1" noChangeArrowheads="1"/>
                     </pic:cNvPicPr>
@@ -1351,7 +1351,169 @@
                   <pic:spPr bwMode="auto">
                     <a:xfrm>
                       <a:off x="0" y="0"/>
-                      <a:ext cx="3762375" cy="2036296"/>
+                      <a:ext cx="4333875" cy="2345607"/>
+                    </a:xfrm>
+                    <a:prstGeom prst="rect">
+                      <a:avLst/>
+                    </a:prstGeom>
+                    <a:noFill/>
+                    <a:ln w="9525">
+                      <a:noFill/>
+                      <a:miter lim="800000"/>
+                      <a:headEnd/>
+                      <a:tailEnd/>
+                    </a:ln>
+                  </pic:spPr>
+                </pic:pic>
+              </a:graphicData>
+            </a:graphic>
+          </wp:inline>
+        </w:drawing>
+      </w:r>
+    </w:p>
+    <w:p>
+      <w:pPr>
+        <w:pStyle w:val="Heading3"/>
+      </w:pPr>
+      <w:r>
+        <w:t>test3_2aPushedRefusedButLeftMovedAnyway</w:t>
+      </w:r>
+    </w:p>
+    <w:p>
+      <w:proofErr w:type="gramStart"/>
+      <w:r>
+        <w:t>m1</w:t>
+      </w:r>
+      <w:proofErr w:type="gramEnd"/>
+      <w:r>
+        <w:t xml:space="preserve"> has been refused insertion, but left</w:t>
+      </w:r>
+      <w:r>
+        <w:t xml:space="preserve"> (D97) </w:t>
+      </w:r>
+      <w:r>
+        <w:t xml:space="preserve"> moved leftwards </w:t>
+      </w:r>
+      <w:proofErr w:type="spellStart"/>
+      <w:r>
+        <w:t>cos</w:t>
+      </w:r>
+      <w:proofErr w:type="spellEnd"/>
+      <w:r>
+        <w:t xml:space="preserve"> there is room.  </w:t>
+      </w:r>
+      <w:proofErr w:type="gramStart"/>
+      <w:r>
+        <w:t>m1</w:t>
+      </w:r>
+      <w:proofErr w:type="gramEnd"/>
+      <w:r>
+        <w:t xml:space="preserve"> snuggled below and to the right.</w:t>
+      </w:r>
+    </w:p>
+    <w:p>
+      <w:r>
+        <w:rPr>
+          <w:noProof/>
+          <w:lang w:eastAsia="en-AU"/>
+        </w:rPr>
+        <w:pict>
+          <v:shape id="_x0000_s1037" type="#_x0000_t13" style="position:absolute;margin-left:309pt;margin-top:141pt;width:42pt;height:28.5pt;z-index:251669504" fillcolor="#4bacc6 [3208]" stroked="f" strokeweight="0">
+            <v:fill color2="#308298 [2376]" focusposition=".5,.5" focussize="" focus="100%" type="gradientRadial"/>
+            <v:shadow on="t" type="perspective" color="#205867 [1608]" offset="1pt" offset2="-3pt"/>
+          </v:shape>
+        </w:pict>
+      </w:r>
+      <w:r>
+        <w:rPr>
+          <w:noProof/>
+          <w:lang w:eastAsia="en-AU"/>
+        </w:rPr>
+        <w:drawing>
+          <wp:inline distT="0" distB="0" distL="0" distR="0">
+            <wp:extent cx="3857625" cy="2845924"/>
+            <wp:effectExtent l="19050" t="0" r="9525" b="0"/>
+            <wp:docPr id="6" name="Picture 19"/>
+            <wp:cNvGraphicFramePr>
+              <a:graphicFrameLocks xmlns:a="http://schemas.openxmlformats.org/drawingml/2006/main" noChangeAspect="1"/>
+            </wp:cNvGraphicFramePr>
+            <a:graphic xmlns:a="http://schemas.openxmlformats.org/drawingml/2006/main">
+              <a:graphicData uri="http://schemas.openxmlformats.org/drawingml/2006/picture">
+                <pic:pic xmlns:pic="http://schemas.openxmlformats.org/drawingml/2006/picture">
+                  <pic:nvPicPr>
+                    <pic:cNvPr id="0" name="Picture 19"/>
+                    <pic:cNvPicPr>
+                      <a:picLocks noChangeAspect="1" noChangeArrowheads="1"/>
+                    </pic:cNvPicPr>
+                  </pic:nvPicPr>
+                  <pic:blipFill>
+                    <a:blip r:embed="rId20" cstate="print"/>
+                    <a:srcRect/>
+                    <a:stretch>
+                      <a:fillRect/>
+                    </a:stretch>
+                  </pic:blipFill>
+                  <pic:spPr bwMode="auto">
+                    <a:xfrm>
+                      <a:off x="0" y="0"/>
+                      <a:ext cx="3857625" cy="2845924"/>
+                    </a:xfrm>
+                    <a:prstGeom prst="rect">
+                      <a:avLst/>
+                    </a:prstGeom>
+                    <a:noFill/>
+                    <a:ln w="9525">
+                      <a:noFill/>
+                      <a:miter lim="800000"/>
+                      <a:headEnd/>
+                      <a:tailEnd/>
+                    </a:ln>
+                  </pic:spPr>
+                </pic:pic>
+              </a:graphicData>
+            </a:graphic>
+          </wp:inline>
+        </w:drawing>
+      </w:r>
+      <w:r>
+        <w:tab/>
+      </w:r>
+      <w:r>
+        <w:tab/>
+      </w:r>
+      <w:r>
+        <w:rPr>
+          <w:noProof/>
+          <w:lang w:eastAsia="en-AU"/>
+        </w:rPr>
+        <w:drawing>
+          <wp:inline distT="0" distB="0" distL="0" distR="0">
+            <wp:extent cx="4276725" cy="2569592"/>
+            <wp:effectExtent l="19050" t="0" r="9525" b="0"/>
+            <wp:docPr id="8" name="Picture 22"/>
+            <wp:cNvGraphicFramePr>
+              <a:graphicFrameLocks xmlns:a="http://schemas.openxmlformats.org/drawingml/2006/main" noChangeAspect="1"/>
+            </wp:cNvGraphicFramePr>
+            <a:graphic xmlns:a="http://schemas.openxmlformats.org/drawingml/2006/main">
+              <a:graphicData uri="http://schemas.openxmlformats.org/drawingml/2006/picture">
+                <pic:pic xmlns:pic="http://schemas.openxmlformats.org/drawingml/2006/picture">
+                  <pic:nvPicPr>
+                    <pic:cNvPr id="0" name="Picture 22"/>
+                    <pic:cNvPicPr>
+                      <a:picLocks noChangeAspect="1" noChangeArrowheads="1"/>
+                    </pic:cNvPicPr>
+                  </pic:nvPicPr>
+                  <pic:blipFill>
+                    <a:blip r:embed="rId21" cstate="print"/>
+                    <a:srcRect/>
+                    <a:stretch>
+                      <a:fillRect/>
+                    </a:stretch>
+                  </pic:blipFill>
+                  <pic:spPr bwMode="auto">
+                    <a:xfrm>
+                      <a:off x="0" y="0"/>
+                      <a:ext cx="4276725" cy="2569592"/>
                     </a:xfrm>
                     <a:prstGeom prst="rect">
                       <a:avLst/>
@@ -1425,7 +1587,7 @@
                     </pic:cNvPicPr>
                   </pic:nvPicPr>
                   <pic:blipFill>
-                    <a:blip r:embed="rId20" cstate="print"/>
+                    <a:blip r:embed="rId22" cstate="print"/>
                     <a:srcRect/>
                     <a:stretch>
                       <a:fillRect/>
@@ -1485,7 +1647,7 @@
                     </pic:cNvPicPr>
                   </pic:nvPicPr>
                   <pic:blipFill>
-                    <a:blip r:embed="rId21" cstate="print"/>
+                    <a:blip r:embed="rId23" cstate="print"/>
                     <a:srcRect/>
                     <a:stretch>
                       <a:fillRect/>
@@ -1568,7 +1730,7 @@
                     </pic:cNvPicPr>
                   </pic:nvPicPr>
                   <pic:blipFill>
-                    <a:blip r:embed="rId22" cstate="print"/>
+                    <a:blip r:embed="rId24" cstate="print"/>
                     <a:srcRect/>
                     <a:stretch>
                       <a:fillRect/>
@@ -1625,7 +1787,7 @@
                     </pic:cNvPicPr>
                   </pic:nvPicPr>
                   <pic:blipFill>
-                    <a:blip r:embed="rId23" cstate="print"/>
+                    <a:blip r:embed="rId25" cstate="print"/>
                     <a:srcRect/>
                     <a:stretch>
                       <a:fillRect/>
@@ -1654,6 +1816,534 @@
         </w:drawing>
       </w:r>
     </w:p>
+    <w:p>
+      <w:pPr>
+        <w:pStyle w:val="Heading3"/>
+      </w:pPr>
+      <w:r>
+        <w:t>test3_5InsertedVerticallyTwoPushedDown</w:t>
+      </w:r>
+    </w:p>
+    <w:p>
+      <w:r>
+        <w:rPr>
+          <w:noProof/>
+          <w:lang w:eastAsia="en-AU"/>
+        </w:rPr>
+        <w:pict>
+          <v:shape id="_x0000_s1036" type="#_x0000_t13" style="position:absolute;margin-left:302.25pt;margin-top:117pt;width:42pt;height:28.5pt;z-index:251668480" fillcolor="#4bacc6 [3208]" stroked="f" strokeweight="0">
+            <v:fill color2="#308298 [2376]" focusposition=".5,.5" focussize="" focus="100%" type="gradientRadial"/>
+            <v:shadow on="t" type="perspective" color="#205867 [1608]" offset="1pt" offset2="-3pt"/>
+          </v:shape>
+        </w:pict>
+      </w:r>
+      <w:r>
+        <w:rPr>
+          <w:noProof/>
+          <w:lang w:eastAsia="en-AU"/>
+        </w:rPr>
+        <w:drawing>
+          <wp:inline distT="0" distB="0" distL="0" distR="0">
+            <wp:extent cx="3616505" cy="2733675"/>
+            <wp:effectExtent l="19050" t="0" r="2995" b="0"/>
+            <wp:docPr id="1" name="Picture 1"/>
+            <wp:cNvGraphicFramePr>
+              <a:graphicFrameLocks xmlns:a="http://schemas.openxmlformats.org/drawingml/2006/main" noChangeAspect="1"/>
+            </wp:cNvGraphicFramePr>
+            <a:graphic xmlns:a="http://schemas.openxmlformats.org/drawingml/2006/main">
+              <a:graphicData uri="http://schemas.openxmlformats.org/drawingml/2006/picture">
+                <pic:pic xmlns:pic="http://schemas.openxmlformats.org/drawingml/2006/picture">
+                  <pic:nvPicPr>
+                    <pic:cNvPr id="0" name="Picture 1"/>
+                    <pic:cNvPicPr>
+                      <a:picLocks noChangeAspect="1" noChangeArrowheads="1"/>
+                    </pic:cNvPicPr>
+                  </pic:nvPicPr>
+                  <pic:blipFill>
+                    <a:blip r:embed="rId26" cstate="print"/>
+                    <a:srcRect/>
+                    <a:stretch>
+                      <a:fillRect/>
+                    </a:stretch>
+                  </pic:blipFill>
+                  <pic:spPr bwMode="auto">
+                    <a:xfrm>
+                      <a:off x="0" y="0"/>
+                      <a:ext cx="3616505" cy="2733675"/>
+                    </a:xfrm>
+                    <a:prstGeom prst="rect">
+                      <a:avLst/>
+                    </a:prstGeom>
+                    <a:noFill/>
+                    <a:ln w="9525">
+                      <a:noFill/>
+                      <a:miter lim="800000"/>
+                      <a:headEnd/>
+                      <a:tailEnd/>
+                    </a:ln>
+                  </pic:spPr>
+                </pic:pic>
+              </a:graphicData>
+            </a:graphic>
+          </wp:inline>
+        </w:drawing>
+      </w:r>
+      <w:r>
+        <w:tab/>
+      </w:r>
+      <w:r>
+        <w:tab/>
+      </w:r>
+      <w:r>
+        <w:tab/>
+      </w:r>
+      <w:r>
+        <w:rPr>
+          <w:noProof/>
+          <w:lang w:eastAsia="en-AU"/>
+        </w:rPr>
+        <w:drawing>
+          <wp:inline distT="0" distB="0" distL="0" distR="0">
+            <wp:extent cx="3808809" cy="2533650"/>
+            <wp:effectExtent l="19050" t="0" r="1191" b="0"/>
+            <wp:docPr id="4" name="Picture 4"/>
+            <wp:cNvGraphicFramePr>
+              <a:graphicFrameLocks xmlns:a="http://schemas.openxmlformats.org/drawingml/2006/main" noChangeAspect="1"/>
+            </wp:cNvGraphicFramePr>
+            <a:graphic xmlns:a="http://schemas.openxmlformats.org/drawingml/2006/main">
+              <a:graphicData uri="http://schemas.openxmlformats.org/drawingml/2006/picture">
+                <pic:pic xmlns:pic="http://schemas.openxmlformats.org/drawingml/2006/picture">
+                  <pic:nvPicPr>
+                    <pic:cNvPr id="0" name="Picture 4"/>
+                    <pic:cNvPicPr>
+                      <a:picLocks noChangeAspect="1" noChangeArrowheads="1"/>
+                    </pic:cNvPicPr>
+                  </pic:nvPicPr>
+                  <pic:blipFill>
+                    <a:blip r:embed="rId27" cstate="print"/>
+                    <a:srcRect/>
+                    <a:stretch>
+                      <a:fillRect/>
+                    </a:stretch>
+                  </pic:blipFill>
+                  <pic:spPr bwMode="auto">
+                    <a:xfrm>
+                      <a:off x="0" y="0"/>
+                      <a:ext cx="3808809" cy="2533650"/>
+                    </a:xfrm>
+                    <a:prstGeom prst="rect">
+                      <a:avLst/>
+                    </a:prstGeom>
+                    <a:noFill/>
+                    <a:ln w="9525">
+                      <a:noFill/>
+                      <a:miter lim="800000"/>
+                      <a:headEnd/>
+                      <a:tailEnd/>
+                    </a:ln>
+                  </pic:spPr>
+                </pic:pic>
+              </a:graphicData>
+            </a:graphic>
+          </wp:inline>
+        </w:drawing>
+      </w:r>
+    </w:p>
+    <w:p>
+      <w:pPr>
+        <w:pStyle w:val="Heading2"/>
+      </w:pPr>
+      <w:r>
+        <w:t>Scenario 4</w:t>
+      </w:r>
+    </w:p>
+    <w:p>
+      <w:pPr>
+        <w:pStyle w:val="ListParagraph"/>
+      </w:pPr>
+      <w:r>
+        <w:t>{'</w:t>
+      </w:r>
+      <w:proofErr w:type="spellStart"/>
+      <w:r>
+        <w:t>type':'node</w:t>
+      </w:r>
+      <w:proofErr w:type="spellEnd"/>
+      <w:r>
+        <w:t>', 'id':'D25', 'x':7, 'y':6, 'width':159, 'height':106}</w:t>
+      </w:r>
+    </w:p>
+    <w:p>
+      <w:pPr>
+        <w:pStyle w:val="ListParagraph"/>
+      </w:pPr>
+      <w:r>
+        <w:t>{'</w:t>
+      </w:r>
+      <w:proofErr w:type="spellStart"/>
+      <w:r>
+        <w:t>type':'node</w:t>
+      </w:r>
+      <w:proofErr w:type="spellEnd"/>
+      <w:r>
+        <w:t>', 'id':'D13', 'x':6, 'y':119, 'width':119, 'height':73}</w:t>
+      </w:r>
+    </w:p>
+    <w:p>
+      <w:pPr>
+        <w:pStyle w:val="ListParagraph"/>
+      </w:pPr>
+      <w:r>
+        <w:t>{'</w:t>
+      </w:r>
+      <w:proofErr w:type="spellStart"/>
+      <w:r>
+        <w:t>type':'node</w:t>
+      </w:r>
+      <w:proofErr w:type="spellEnd"/>
+      <w:r>
+        <w:t>', 'id':'m1', 'x':6, 'y':214, 'width':139, 'height':92}</w:t>
+      </w:r>
+    </w:p>
+    <w:p>
+      <w:pPr>
+        <w:pStyle w:val="ListParagraph"/>
+      </w:pPr>
+      <w:r>
+        <w:t>{'</w:t>
+      </w:r>
+      <w:proofErr w:type="spellStart"/>
+      <w:r>
+        <w:t>type':'node</w:t>
+      </w:r>
+      <w:proofErr w:type="spellEnd"/>
+      <w:r>
+        <w:t>', 'id':'D97', 'x':213, 'y':6, 'width':85, 'height':159}</w:t>
+      </w:r>
+    </w:p>
+    <w:p>
+      <w:pPr>
+        <w:pStyle w:val="ListParagraph"/>
+      </w:pPr>
+      <w:r>
+        <w:t>{'</w:t>
+      </w:r>
+      <w:proofErr w:type="spellStart"/>
+      <w:r>
+        <w:t>type':'node</w:t>
+      </w:r>
+      <w:proofErr w:type="spellEnd"/>
+      <w:r>
+        <w:t>', 'id':'D98', 'x':305, 'y':57, 'width':101, 'height':107}</w:t>
+      </w:r>
+    </w:p>
+    <w:p>
+      <w:pPr>
+        <w:pStyle w:val="ListParagraph"/>
+      </w:pPr>
+      <w:r>
+        <w:t>{'</w:t>
+      </w:r>
+      <w:proofErr w:type="spellStart"/>
+      <w:r>
+        <w:t>type':'node</w:t>
+      </w:r>
+      <w:proofErr w:type="spellEnd"/>
+      <w:r>
+        <w:t>', 'id':'D50', 'x':149, 'y':184, 'width':242, 'height':112}</w:t>
+      </w:r>
+    </w:p>
+    <w:p>
+      <w:pPr>
+        <w:pStyle w:val="ListParagraph"/>
+      </w:pPr>
+      <w:r>
+        <w:t>{'</w:t>
+      </w:r>
+      <w:proofErr w:type="spellStart"/>
+      <w:r>
+        <w:t>type':'node</w:t>
+      </w:r>
+      <w:proofErr w:type="spellEnd"/>
+      <w:r>
+        <w:t>', 'id':'D51', 'x':189, 'y':302, 'width':162, 'height':66}</w:t>
+      </w:r>
+    </w:p>
+    <w:p>
+      <w:pPr>
+        <w:pStyle w:val="Heading3"/>
+      </w:pPr>
+      <w:r>
+        <w:t>test4_1InsertedTwoPushedRightTwoPushedDown</w:t>
+      </w:r>
+    </w:p>
+    <w:p>
+      <w:proofErr w:type="gramStart"/>
+      <w:r>
+        <w:t>assert</w:t>
+      </w:r>
+      <w:proofErr w:type="gramEnd"/>
+      <w:r>
+        <w:t xml:space="preserve"> m1 has been inserted - two pushed right, two pushed down</w:t>
+      </w:r>
+    </w:p>
+    <w:p>
+      <w:r>
+        <w:rPr>
+          <w:noProof/>
+          <w:lang w:eastAsia="en-AU"/>
+        </w:rPr>
+        <w:pict>
+          <v:shape id="_x0000_s1038" type="#_x0000_t13" style="position:absolute;margin-left:327.75pt;margin-top:165.75pt;width:27.75pt;height:21pt;z-index:251670528" fillcolor="#4bacc6 [3208]" stroked="f" strokeweight="0">
+            <v:fill color2="#308298 [2376]" focusposition=".5,.5" focussize="" focus="100%" type="gradientRadial"/>
+            <v:shadow on="t" type="perspective" color="#205867 [1608]" offset="1pt" offset2="-3pt"/>
+          </v:shape>
+        </w:pict>
+      </w:r>
+      <w:r>
+        <w:rPr>
+          <w:noProof/>
+          <w:lang w:eastAsia="en-AU"/>
+        </w:rPr>
+        <w:drawing>
+          <wp:inline distT="0" distB="0" distL="0" distR="0">
+            <wp:extent cx="4171950" cy="3724275"/>
+            <wp:effectExtent l="19050" t="0" r="0" b="0"/>
+            <wp:docPr id="9" name="Picture 25"/>
+            <wp:cNvGraphicFramePr>
+              <a:graphicFrameLocks xmlns:a="http://schemas.openxmlformats.org/drawingml/2006/main" noChangeAspect="1"/>
+            </wp:cNvGraphicFramePr>
+            <a:graphic xmlns:a="http://schemas.openxmlformats.org/drawingml/2006/main">
+              <a:graphicData uri="http://schemas.openxmlformats.org/drawingml/2006/picture">
+                <pic:pic xmlns:pic="http://schemas.openxmlformats.org/drawingml/2006/picture">
+                  <pic:nvPicPr>
+                    <pic:cNvPr id="0" name="Picture 25"/>
+                    <pic:cNvPicPr>
+                      <a:picLocks noChangeAspect="1" noChangeArrowheads="1"/>
+                    </pic:cNvPicPr>
+                  </pic:nvPicPr>
+                  <pic:blipFill>
+                    <a:blip r:embed="rId28" cstate="print"/>
+                    <a:srcRect/>
+                    <a:stretch>
+                      <a:fillRect/>
+                    </a:stretch>
+                  </pic:blipFill>
+                  <pic:spPr bwMode="auto">
+                    <a:xfrm>
+                      <a:off x="0" y="0"/>
+                      <a:ext cx="4171950" cy="3724275"/>
+                    </a:xfrm>
+                    <a:prstGeom prst="rect">
+                      <a:avLst/>
+                    </a:prstGeom>
+                    <a:noFill/>
+                    <a:ln w="9525">
+                      <a:noFill/>
+                      <a:miter lim="800000"/>
+                      <a:headEnd/>
+                      <a:tailEnd/>
+                    </a:ln>
+                  </pic:spPr>
+                </pic:pic>
+              </a:graphicData>
+            </a:graphic>
+          </wp:inline>
+        </w:drawing>
+      </w:r>
+      <w:r>
+        <w:tab/>
+      </w:r>
+      <w:r>
+        <w:rPr>
+          <w:noProof/>
+          <w:lang w:eastAsia="en-AU"/>
+        </w:rPr>
+        <w:drawing>
+          <wp:inline distT="0" distB="0" distL="0" distR="0">
+            <wp:extent cx="4378902" cy="3705225"/>
+            <wp:effectExtent l="19050" t="0" r="2598" b="0"/>
+            <wp:docPr id="11" name="Picture 28"/>
+            <wp:cNvGraphicFramePr>
+              <a:graphicFrameLocks xmlns:a="http://schemas.openxmlformats.org/drawingml/2006/main" noChangeAspect="1"/>
+            </wp:cNvGraphicFramePr>
+            <a:graphic xmlns:a="http://schemas.openxmlformats.org/drawingml/2006/main">
+              <a:graphicData uri="http://schemas.openxmlformats.org/drawingml/2006/picture">
+                <pic:pic xmlns:pic="http://schemas.openxmlformats.org/drawingml/2006/picture">
+                  <pic:nvPicPr>
+                    <pic:cNvPr id="0" name="Picture 28"/>
+                    <pic:cNvPicPr>
+                      <a:picLocks noChangeAspect="1" noChangeArrowheads="1"/>
+                    </pic:cNvPicPr>
+                  </pic:nvPicPr>
+                  <pic:blipFill>
+                    <a:blip r:embed="rId29" cstate="print"/>
+                    <a:srcRect/>
+                    <a:stretch>
+                      <a:fillRect/>
+                    </a:stretch>
+                  </pic:blipFill>
+                  <pic:spPr bwMode="auto">
+                    <a:xfrm>
+                      <a:off x="0" y="0"/>
+                      <a:ext cx="4378902" cy="3705225"/>
+                    </a:xfrm>
+                    <a:prstGeom prst="rect">
+                      <a:avLst/>
+                    </a:prstGeom>
+                    <a:noFill/>
+                    <a:ln w="9525">
+                      <a:noFill/>
+                      <a:miter lim="800000"/>
+                      <a:headEnd/>
+                      <a:tailEnd/>
+                    </a:ln>
+                  </pic:spPr>
+                </pic:pic>
+              </a:graphicData>
+            </a:graphic>
+          </wp:inline>
+        </w:drawing>
+      </w:r>
+    </w:p>
+    <w:p>
+      <w:pPr>
+        <w:pStyle w:val="Heading3"/>
+      </w:pPr>
+      <w:r>
+        <w:t>test4_2InsertedTwoPushedRightThreePushedDown</w:t>
+      </w:r>
+    </w:p>
+    <w:p>
+      <w:proofErr w:type="gramStart"/>
+      <w:r>
+        <w:t>assert</w:t>
+      </w:r>
+      <w:proofErr w:type="gramEnd"/>
+      <w:r>
+        <w:t xml:space="preserve"> m1 has been inserted - two pushed right, two pushed down, and extra D13 pushed down because m1 overlaps/attacks D13 (and there is room for D13 to move downwards I guess)</w:t>
+      </w:r>
+    </w:p>
+    <w:p>
+      <w:r>
+        <w:rPr>
+          <w:noProof/>
+          <w:lang w:eastAsia="en-AU"/>
+        </w:rPr>
+        <w:pict>
+          <v:shape id="_x0000_s1039" type="#_x0000_t13" style="position:absolute;margin-left:331.5pt;margin-top:246.8pt;width:27.75pt;height:21pt;z-index:251671552" fillcolor="#4bacc6 [3208]" stroked="f" strokeweight="0">
+            <v:fill color2="#308298 [2376]" focusposition=".5,.5" focussize="" focus="100%" type="gradientRadial"/>
+            <v:shadow on="t" type="perspective" color="#205867 [1608]" offset="1pt" offset2="-3pt"/>
+          </v:shape>
+        </w:pict>
+      </w:r>
+      <w:r>
+        <w:rPr>
+          <w:noProof/>
+          <w:lang w:eastAsia="en-AU"/>
+        </w:rPr>
+        <w:drawing>
+          <wp:inline distT="0" distB="0" distL="0" distR="0">
+            <wp:extent cx="4276725" cy="3638550"/>
+            <wp:effectExtent l="19050" t="0" r="9525" b="0"/>
+            <wp:docPr id="12" name="Picture 31"/>
+            <wp:cNvGraphicFramePr>
+              <a:graphicFrameLocks xmlns:a="http://schemas.openxmlformats.org/drawingml/2006/main" noChangeAspect="1"/>
+            </wp:cNvGraphicFramePr>
+            <a:graphic xmlns:a="http://schemas.openxmlformats.org/drawingml/2006/main">
+              <a:graphicData uri="http://schemas.openxmlformats.org/drawingml/2006/picture">
+                <pic:pic xmlns:pic="http://schemas.openxmlformats.org/drawingml/2006/picture">
+                  <pic:nvPicPr>
+                    <pic:cNvPr id="0" name="Picture 31"/>
+                    <pic:cNvPicPr>
+                      <a:picLocks noChangeAspect="1" noChangeArrowheads="1"/>
+                    </pic:cNvPicPr>
+                  </pic:nvPicPr>
+                  <pic:blipFill>
+                    <a:blip r:embed="rId30" cstate="print"/>
+                    <a:srcRect/>
+                    <a:stretch>
+                      <a:fillRect/>
+                    </a:stretch>
+                  </pic:blipFill>
+                  <pic:spPr bwMode="auto">
+                    <a:xfrm>
+                      <a:off x="0" y="0"/>
+                      <a:ext cx="4276725" cy="3638550"/>
+                    </a:xfrm>
+                    <a:prstGeom prst="rect">
+                      <a:avLst/>
+                    </a:prstGeom>
+                    <a:noFill/>
+                    <a:ln w="9525">
+                      <a:noFill/>
+                      <a:miter lim="800000"/>
+                      <a:headEnd/>
+                      <a:tailEnd/>
+                    </a:ln>
+                  </pic:spPr>
+                </pic:pic>
+              </a:graphicData>
+            </a:graphic>
+          </wp:inline>
+        </w:drawing>
+      </w:r>
+      <w:r>
+        <w:tab/>
+      </w:r>
+      <w:r>
+        <w:rPr>
+          <w:noProof/>
+          <w:lang w:eastAsia="en-AU"/>
+        </w:rPr>
+        <w:drawing>
+          <wp:inline distT="0" distB="0" distL="0" distR="0">
+            <wp:extent cx="4324350" cy="3914775"/>
+            <wp:effectExtent l="19050" t="0" r="0" b="0"/>
+            <wp:docPr id="14" name="Picture 34"/>
+            <wp:cNvGraphicFramePr>
+              <a:graphicFrameLocks xmlns:a="http://schemas.openxmlformats.org/drawingml/2006/main" noChangeAspect="1"/>
+            </wp:cNvGraphicFramePr>
+            <a:graphic xmlns:a="http://schemas.openxmlformats.org/drawingml/2006/main">
+              <a:graphicData uri="http://schemas.openxmlformats.org/drawingml/2006/picture">
+                <pic:pic xmlns:pic="http://schemas.openxmlformats.org/drawingml/2006/picture">
+                  <pic:nvPicPr>
+                    <pic:cNvPr id="0" name="Picture 34"/>
+                    <pic:cNvPicPr>
+                      <a:picLocks noChangeAspect="1" noChangeArrowheads="1"/>
+                    </pic:cNvPicPr>
+                  </pic:nvPicPr>
+                  <pic:blipFill>
+                    <a:blip r:embed="rId31" cstate="print"/>
+                    <a:srcRect/>
+                    <a:stretch>
+                      <a:fillRect/>
+                    </a:stretch>
+                  </pic:blipFill>
+                  <pic:spPr bwMode="auto">
+                    <a:xfrm>
+                      <a:off x="0" y="0"/>
+                      <a:ext cx="4324350" cy="3914775"/>
+                    </a:xfrm>
+                    <a:prstGeom prst="rect">
+                      <a:avLst/>
+                    </a:prstGeom>
+                    <a:noFill/>
+                    <a:ln w="9525">
+                      <a:noFill/>
+                      <a:miter lim="800000"/>
+                      <a:headEnd/>
+                      <a:tailEnd/>
+                    </a:ln>
+                  </pic:spPr>
+                </pic:pic>
+              </a:graphicData>
+            </a:graphic>
+          </wp:inline>
+        </w:drawing>
+      </w:r>
+    </w:p>
+    <w:p/>
     <w:p/>
     <w:p/>
     <w:sectPr>
@@ -1899,6 +2589,7 @@
   <w:style w:type="character" w:default="1" w:styleId="DefaultParagraphFont">
     <w:name w:val="Default Paragraph Font"/>
     <w:uiPriority w:val="1"/>
+    <w:semiHidden/>
     <w:unhideWhenUsed/>
   </w:style>
   <w:style w:type="table" w:default="1" w:styleId="TableNormal">

</xml_diff>

<commit_message>
first line overlap test passes.  long way to go here.
</commit_message>
<xml_diff>
--- a/pynsource/trunk/Admin/doco-uml/Overlap Unit Test Visual Doco.docx
+++ b/pynsource/trunk/Admin/doco-uml/Overlap Unit Test Visual Doco.docx
@@ -20,13 +20,8 @@
       </w:r>
     </w:p>
     <w:p>
-      <w:proofErr w:type="gramStart"/>
-      <w:r>
-        <w:t>Basic tests.</w:t>
-      </w:r>
-      <w:proofErr w:type="gramEnd"/>
-      <w:r>
-        <w:t xml:space="preserve">  Note that the algorithm is tuned to move the minimum needed, so if moving Y is less distance than moving X then a vertical movement will be applied.</w:t>
+      <w:r>
+        <w:t>Basic tests.  Note that the algorithm is tuned to move the minimum needed, so if moving Y is less distance than moving X then a vertical movement will be applied.</w:t>
       </w:r>
     </w:p>
     <w:p>
@@ -34,15 +29,7 @@
         <w:pStyle w:val="ListParagraph"/>
       </w:pPr>
       <w:r>
-        <w:t>{'</w:t>
-      </w:r>
-      <w:proofErr w:type="spellStart"/>
-      <w:r>
-        <w:t>type':'node</w:t>
-      </w:r>
-      <w:proofErr w:type="spellEnd"/>
-      <w:r>
-        <w:t>', 'id':'D25', 'x':6, 'y':7, 'width':159, 'height':106}</w:t>
+        <w:t>{'type':'node', 'id':'D25', 'x':6, 'y':7, 'width':159, 'height':106}</w:t>
       </w:r>
     </w:p>
     <w:p>
@@ -50,15 +37,7 @@
         <w:pStyle w:val="ListParagraph"/>
       </w:pPr>
       <w:r>
-        <w:t>{'</w:t>
-      </w:r>
-      <w:proofErr w:type="spellStart"/>
-      <w:r>
-        <w:t>type':'node</w:t>
-      </w:r>
-      <w:proofErr w:type="spellEnd"/>
-      <w:r>
-        <w:t>', 'id':'D13', 'x':6, 'y':119, 'width':119, 'height':73}</w:t>
+        <w:t>{'type':'node', 'id':'D13', 'x':6, 'y':119, 'width':119, 'height':73}</w:t>
       </w:r>
     </w:p>
     <w:p>
@@ -66,15 +45,7 @@
         <w:pStyle w:val="ListParagraph"/>
       </w:pPr>
       <w:r>
-        <w:t>{'</w:t>
-      </w:r>
-      <w:proofErr w:type="spellStart"/>
-      <w:r>
-        <w:t>type':'node</w:t>
-      </w:r>
-      <w:proofErr w:type="spellEnd"/>
-      <w:r>
-        <w:t>', 'id':'m1', 'x':170, 'y':9, 'width':139, 'height':92}</w:t>
+        <w:t>{'type':'node', 'id':'m1', 'x':170, 'y':9, 'width':139, 'height':92}</w:t>
       </w:r>
     </w:p>
     <w:p/>
@@ -645,15 +616,7 @@
         <w:pStyle w:val="ListParagraph"/>
       </w:pPr>
       <w:r>
-        <w:t>{'</w:t>
-      </w:r>
-      <w:proofErr w:type="spellStart"/>
-      <w:r>
-        <w:t>type':'node</w:t>
-      </w:r>
-      <w:proofErr w:type="spellEnd"/>
-      <w:r>
-        <w:t>', 'id':'D25', 'x':7, 'y':6, 'width':159, 'height':106}</w:t>
+        <w:t>{'type':'node', 'id':'D25', 'x':7, 'y':6, 'width':159, 'height':106}</w:t>
       </w:r>
     </w:p>
     <w:p>
@@ -661,15 +624,7 @@
         <w:pStyle w:val="ListParagraph"/>
       </w:pPr>
       <w:r>
-        <w:t>{'</w:t>
-      </w:r>
-      <w:proofErr w:type="spellStart"/>
-      <w:r>
-        <w:t>type':'node</w:t>
-      </w:r>
-      <w:proofErr w:type="spellEnd"/>
-      <w:r>
-        <w:t>', 'id':'D13', 'x':6, 'y':119, 'width':119, 'height':73}</w:t>
+        <w:t>{'type':'node', 'id':'D13', 'x':6, 'y':119, 'width':119, 'height':73}</w:t>
       </w:r>
     </w:p>
     <w:p>
@@ -677,15 +632,7 @@
         <w:pStyle w:val="ListParagraph"/>
       </w:pPr>
       <w:r>
-        <w:t>{'</w:t>
-      </w:r>
-      <w:proofErr w:type="spellStart"/>
-      <w:r>
-        <w:t>type':'node</w:t>
-      </w:r>
-      <w:proofErr w:type="spellEnd"/>
-      <w:r>
-        <w:t>', 'id':'m1', 'x':146, 'y':179, 'width':139, 'height':92}</w:t>
+        <w:t>{'type':'node', 'id':'m1', 'x':146, 'y':179, 'width':139, 'height':92}</w:t>
       </w:r>
     </w:p>
     <w:p>
@@ -693,15 +640,7 @@
         <w:pStyle w:val="ListParagraph"/>
       </w:pPr>
       <w:r>
-        <w:t>{'</w:t>
-      </w:r>
-      <w:proofErr w:type="spellStart"/>
-      <w:r>
-        <w:t>type':'node</w:t>
-      </w:r>
-      <w:proofErr w:type="spellEnd"/>
-      <w:r>
-        <w:t>', 'id':'D97', 'x':213, 'y':6, 'width':85, 'height':159}</w:t>
+        <w:t>{'type':'node', 'id':'D97', 'x':213, 'y':6, 'width':85, 'height':159}</w:t>
       </w:r>
     </w:p>
     <w:p>
@@ -1001,15 +940,7 @@
         <w:pStyle w:val="ListParagraph"/>
       </w:pPr>
       <w:r>
-        <w:t>{'</w:t>
-      </w:r>
-      <w:proofErr w:type="spellStart"/>
-      <w:r>
-        <w:t>type':'node</w:t>
-      </w:r>
-      <w:proofErr w:type="spellEnd"/>
-      <w:r>
-        <w:t>', 'id':'D25', 'x':7, 'y':6, 'width':159, 'height':106}</w:t>
+        <w:t>{'type':'node', 'id':'D25', 'x':7, 'y':6, 'width':159, 'height':106}</w:t>
       </w:r>
     </w:p>
     <w:p>
@@ -1017,15 +948,7 @@
         <w:pStyle w:val="ListParagraph"/>
       </w:pPr>
       <w:r>
-        <w:t>{'</w:t>
-      </w:r>
-      <w:proofErr w:type="spellStart"/>
-      <w:r>
-        <w:t>type':'node</w:t>
-      </w:r>
-      <w:proofErr w:type="spellEnd"/>
-      <w:r>
-        <w:t>', 'id':'D13', 'x':6, 'y':119, 'width':119, 'height':73}</w:t>
+        <w:t>{'type':'node', 'id':'D13', 'x':6, 'y':119, 'width':119, 'height':73}</w:t>
       </w:r>
     </w:p>
     <w:p>
@@ -1033,15 +956,7 @@
         <w:pStyle w:val="ListParagraph"/>
       </w:pPr>
       <w:r>
-        <w:t>{'</w:t>
-      </w:r>
-      <w:proofErr w:type="spellStart"/>
-      <w:r>
-        <w:t>type':'node</w:t>
-      </w:r>
-      <w:proofErr w:type="spellEnd"/>
-      <w:r>
-        <w:t>', 'id':'m1', 'x':246, 'y':179, 'width':139, 'height':92}</w:t>
+        <w:t>{'type':'node', 'id':'m1', 'x':246, 'y':179, 'width':139, 'height':92}</w:t>
       </w:r>
     </w:p>
     <w:p>
@@ -1049,15 +964,7 @@
         <w:pStyle w:val="ListParagraph"/>
       </w:pPr>
       <w:r>
-        <w:t>{'</w:t>
-      </w:r>
-      <w:proofErr w:type="spellStart"/>
-      <w:r>
-        <w:t>type':'node</w:t>
-      </w:r>
-      <w:proofErr w:type="spellEnd"/>
-      <w:r>
-        <w:t>', 'id':'D97', 'x':213, 'y':6, 'width':85, 'height':159}</w:t>
+        <w:t>{'type':'node', 'id':'D97', 'x':213, 'y':6, 'width':85, 'height':159}</w:t>
       </w:r>
     </w:p>
     <w:p>
@@ -1065,15 +972,7 @@
         <w:pStyle w:val="ListParagraph"/>
       </w:pPr>
       <w:r>
-        <w:t>{'</w:t>
-      </w:r>
-      <w:proofErr w:type="spellStart"/>
-      <w:r>
-        <w:t>type':'node</w:t>
-      </w:r>
-      <w:proofErr w:type="spellEnd"/>
-      <w:r>
-        <w:t>', 'id':'D98', 'x':340, 'y':7, 'width':101, 'height':107}</w:t>
+        <w:t>{'type':'node', 'id':'D98', 'x':340, 'y':7, 'width':101, 'height':107}</w:t>
       </w:r>
     </w:p>
     <w:p>
@@ -1088,13 +987,8 @@
       </w:r>
     </w:p>
     <w:p>
-      <w:proofErr w:type="gramStart"/>
-      <w:r>
-        <w:t>assert</w:t>
-      </w:r>
-      <w:proofErr w:type="gramEnd"/>
-      <w:r>
-        <w:t xml:space="preserve"> m1 has been pushed between two nodes, horizontally.  Both left and right nodes moved left and right respectively.</w:t>
+      <w:r>
+        <w:t>assert m1 has been pushed between two nodes, horizontally.  Both left and right nodes moved left and right respectively.</w:t>
       </w:r>
     </w:p>
     <w:p>
@@ -1237,13 +1131,8 @@
       </w:r>
     </w:p>
     <w:p>
-      <w:proofErr w:type="gramStart"/>
-      <w:r>
-        <w:t>assert</w:t>
-      </w:r>
-      <w:proofErr w:type="gramEnd"/>
-      <w:r>
-        <w:t xml:space="preserve"> m1 has been not been inserted - refused and snuggled instead</w:t>
+      <w:r>
+        <w:t>assert m1 has been not been inserted - refused and snuggled instead</w:t>
       </w:r>
     </w:p>
     <w:p>
@@ -1380,35 +1269,14 @@
       </w:r>
     </w:p>
     <w:p>
-      <w:proofErr w:type="gramStart"/>
-      <w:r>
-        <w:t>m1</w:t>
-      </w:r>
-      <w:proofErr w:type="gramEnd"/>
-      <w:r>
-        <w:t xml:space="preserve"> has been refused insertion, but left</w:t>
+      <w:r>
+        <w:t>m1 has been refused insertion, but left</w:t>
       </w:r>
       <w:r>
         <w:t xml:space="preserve"> (D97) </w:t>
       </w:r>
       <w:r>
-        <w:t xml:space="preserve"> moved leftwards </w:t>
-      </w:r>
-      <w:proofErr w:type="spellStart"/>
-      <w:r>
-        <w:t>cos</w:t>
-      </w:r>
-      <w:proofErr w:type="spellEnd"/>
-      <w:r>
-        <w:t xml:space="preserve"> there is room.  </w:t>
-      </w:r>
-      <w:proofErr w:type="gramStart"/>
-      <w:r>
-        <w:t>m1</w:t>
-      </w:r>
-      <w:proofErr w:type="gramEnd"/>
-      <w:r>
-        <w:t xml:space="preserve"> snuggled below and to the right.</w:t>
+        <w:t xml:space="preserve"> moved leftwards cos there is room.  m1 snuggled below and to the right.</w:t>
       </w:r>
     </w:p>
     <w:p>
@@ -1542,13 +1410,8 @@
       </w:r>
     </w:p>
     <w:p>
-      <w:proofErr w:type="gramStart"/>
-      <w:r>
-        <w:t>assert</w:t>
-      </w:r>
-      <w:proofErr w:type="gramEnd"/>
-      <w:r>
-        <w:t xml:space="preserve"> m1 has been inserted - and two nodes pushed right</w:t>
+      <w:r>
+        <w:t>assert m1 has been inserted - and two nodes pushed right</w:t>
       </w:r>
     </w:p>
     <w:p>
@@ -1685,13 +1548,8 @@
       </w:r>
     </w:p>
     <w:p>
-      <w:proofErr w:type="gramStart"/>
-      <w:r>
-        <w:t>assert</w:t>
-      </w:r>
-      <w:proofErr w:type="gramEnd"/>
-      <w:r>
-        <w:t xml:space="preserve"> m1 has been inserted vertically - one node pushed down, NO nodes pushed right</w:t>
+      <w:r>
+        <w:t>assert m1 has been inserted vertically - one node pushed down, NO nodes pushed right</w:t>
       </w:r>
     </w:p>
     <w:p>
@@ -1962,15 +1820,7 @@
         <w:pStyle w:val="ListParagraph"/>
       </w:pPr>
       <w:r>
-        <w:t>{'</w:t>
-      </w:r>
-      <w:proofErr w:type="spellStart"/>
-      <w:r>
-        <w:t>type':'node</w:t>
-      </w:r>
-      <w:proofErr w:type="spellEnd"/>
-      <w:r>
-        <w:t>', 'id':'D25', 'x':7, 'y':6, 'width':159, 'height':106}</w:t>
+        <w:t>{'type':'node', 'id':'D25', 'x':7, 'y':6, 'width':159, 'height':106}</w:t>
       </w:r>
     </w:p>
     <w:p>
@@ -1978,15 +1828,7 @@
         <w:pStyle w:val="ListParagraph"/>
       </w:pPr>
       <w:r>
-        <w:t>{'</w:t>
-      </w:r>
-      <w:proofErr w:type="spellStart"/>
-      <w:r>
-        <w:t>type':'node</w:t>
-      </w:r>
-      <w:proofErr w:type="spellEnd"/>
-      <w:r>
-        <w:t>', 'id':'D13', 'x':6, 'y':119, 'width':119, 'height':73}</w:t>
+        <w:t>{'type':'node', 'id':'D13', 'x':6, 'y':119, 'width':119, 'height':73}</w:t>
       </w:r>
     </w:p>
     <w:p>
@@ -1994,15 +1836,7 @@
         <w:pStyle w:val="ListParagraph"/>
       </w:pPr>
       <w:r>
-        <w:t>{'</w:t>
-      </w:r>
-      <w:proofErr w:type="spellStart"/>
-      <w:r>
-        <w:t>type':'node</w:t>
-      </w:r>
-      <w:proofErr w:type="spellEnd"/>
-      <w:r>
-        <w:t>', 'id':'m1', 'x':6, 'y':214, 'width':139, 'height':92}</w:t>
+        <w:t>{'type':'node', 'id':'m1', 'x':6, 'y':214, 'width':139, 'height':92}</w:t>
       </w:r>
     </w:p>
     <w:p>
@@ -2010,15 +1844,7 @@
         <w:pStyle w:val="ListParagraph"/>
       </w:pPr>
       <w:r>
-        <w:t>{'</w:t>
-      </w:r>
-      <w:proofErr w:type="spellStart"/>
-      <w:r>
-        <w:t>type':'node</w:t>
-      </w:r>
-      <w:proofErr w:type="spellEnd"/>
-      <w:r>
-        <w:t>', 'id':'D97', 'x':213, 'y':6, 'width':85, 'height':159}</w:t>
+        <w:t>{'type':'node', 'id':'D97', 'x':213, 'y':6, 'width':85, 'height':159}</w:t>
       </w:r>
     </w:p>
     <w:p>
@@ -2026,15 +1852,7 @@
         <w:pStyle w:val="ListParagraph"/>
       </w:pPr>
       <w:r>
-        <w:t>{'</w:t>
-      </w:r>
-      <w:proofErr w:type="spellStart"/>
-      <w:r>
-        <w:t>type':'node</w:t>
-      </w:r>
-      <w:proofErr w:type="spellEnd"/>
-      <w:r>
-        <w:t>', 'id':'D98', 'x':305, 'y':57, 'width':101, 'height':107}</w:t>
+        <w:t>{'type':'node', 'id':'D98', 'x':305, 'y':57, 'width':101, 'height':107}</w:t>
       </w:r>
     </w:p>
     <w:p>
@@ -2042,15 +1860,7 @@
         <w:pStyle w:val="ListParagraph"/>
       </w:pPr>
       <w:r>
-        <w:t>{'</w:t>
-      </w:r>
-      <w:proofErr w:type="spellStart"/>
-      <w:r>
-        <w:t>type':'node</w:t>
-      </w:r>
-      <w:proofErr w:type="spellEnd"/>
-      <w:r>
-        <w:t>', 'id':'D50', 'x':149, 'y':184, 'width':242, 'height':112}</w:t>
+        <w:t>{'type':'node', 'id':'D50', 'x':149, 'y':184, 'width':242, 'height':112}</w:t>
       </w:r>
     </w:p>
     <w:p>
@@ -2058,15 +1868,7 @@
         <w:pStyle w:val="ListParagraph"/>
       </w:pPr>
       <w:r>
-        <w:t>{'</w:t>
-      </w:r>
-      <w:proofErr w:type="spellStart"/>
-      <w:r>
-        <w:t>type':'node</w:t>
-      </w:r>
-      <w:proofErr w:type="spellEnd"/>
-      <w:r>
-        <w:t>', 'id':'D51', 'x':189, 'y':302, 'width':162, 'height':66}</w:t>
+        <w:t>{'type':'node', 'id':'D51', 'x':189, 'y':302, 'width':162, 'height':66}</w:t>
       </w:r>
     </w:p>
     <w:p>
@@ -2078,13 +1880,8 @@
       </w:r>
     </w:p>
     <w:p>
-      <w:proofErr w:type="gramStart"/>
-      <w:r>
-        <w:t>assert</w:t>
-      </w:r>
-      <w:proofErr w:type="gramEnd"/>
-      <w:r>
-        <w:t xml:space="preserve"> m1 has been inserted - two pushed right, two pushed down</w:t>
+      <w:r>
+        <w:t>assert m1 has been inserted - two pushed right, two pushed down</w:t>
       </w:r>
     </w:p>
     <w:p>
@@ -2215,13 +2012,8 @@
       </w:r>
     </w:p>
     <w:p>
-      <w:proofErr w:type="gramStart"/>
-      <w:r>
-        <w:t>assert</w:t>
-      </w:r>
-      <w:proofErr w:type="gramEnd"/>
-      <w:r>
-        <w:t xml:space="preserve"> m1 has been inserted - two pushed right, two pushed down, and extra D13 pushed down because m1 overlaps/attacks D13 (and there is room for D13 to move downwards I guess)</w:t>
+      <w:r>
+        <w:t>assert m1 has been inserted - two pushed right, two pushed down, and extra D13 pushed down because m1 overlaps/attacks D13 (and there is room for D13 to move downwards I guess)</w:t>
       </w:r>
     </w:p>
     <w:p>
@@ -2341,6 +2133,363 @@
             </a:graphic>
           </wp:inline>
         </w:drawing>
+      </w:r>
+    </w:p>
+    <w:p>
+      <w:pPr>
+        <w:pStyle w:val="Heading2"/>
+      </w:pPr>
+      <w:r>
+        <w:t>Scenario 5 – stress tests</w:t>
+      </w:r>
+    </w:p>
+    <w:p>
+      <w:r>
+        <w:t xml:space="preserve">Run a complex jumble repeatedly till it fails.  I increased </w:t>
+      </w:r>
+      <w:r>
+        <w:t>MAX_CYCLES</w:t>
+      </w:r>
+      <w:r>
+        <w:t xml:space="preserve"> to 20 to improve success.</w:t>
+      </w:r>
+    </w:p>
+    <w:p>
+      <w:pPr>
+        <w:pStyle w:val="Heading2"/>
+      </w:pPr>
+      <w:r>
+        <w:t>Scenario 6 – line crossing enhancements</w:t>
+      </w:r>
+    </w:p>
+    <w:p>
+      <w:pPr>
+        <w:pStyle w:val="Heading3"/>
+      </w:pPr>
+      <w:r>
+        <w:t>test6_1LineCrossingNotNeeded</w:t>
+      </w:r>
+    </w:p>
+    <w:p>
+      <w:r>
+        <w:t>Usual repulsion and snuggling.</w:t>
+      </w:r>
+    </w:p>
+    <w:p>
+      <w:r>
+        <w:rPr>
+          <w:noProof/>
+          <w:lang w:eastAsia="en-AU"/>
+        </w:rPr>
+        <w:pict>
+          <v:shape id="_x0000_s1040" type="#_x0000_t13" style="position:absolute;margin-left:240.75pt;margin-top:204.05pt;width:27.75pt;height:21pt;z-index:251672576" fillcolor="#4bacc6 [3208]" stroked="f" strokeweight="0">
+            <v:fill color2="#308298 [2376]" focusposition=".5,.5" focussize="" focus="100%" type="gradientRadial"/>
+            <v:shadow on="t" type="perspective" color="#205867 [1608]" offset="1pt" offset2="-3pt"/>
+          </v:shape>
+        </w:pict>
+      </w:r>
+      <w:r>
+        <w:rPr>
+          <w:noProof/>
+          <w:lang w:eastAsia="en-AU"/>
+        </w:rPr>
+        <w:drawing>
+          <wp:inline distT="0" distB="0" distL="0" distR="0">
+            <wp:extent cx="2876550" cy="3771900"/>
+            <wp:effectExtent l="19050" t="0" r="0" b="0"/>
+            <wp:docPr id="15" name="Picture 1"/>
+            <wp:cNvGraphicFramePr>
+              <a:graphicFrameLocks xmlns:a="http://schemas.openxmlformats.org/drawingml/2006/main" noChangeAspect="1"/>
+            </wp:cNvGraphicFramePr>
+            <a:graphic xmlns:a="http://schemas.openxmlformats.org/drawingml/2006/main">
+              <a:graphicData uri="http://schemas.openxmlformats.org/drawingml/2006/picture">
+                <pic:pic xmlns:pic="http://schemas.openxmlformats.org/drawingml/2006/picture">
+                  <pic:nvPicPr>
+                    <pic:cNvPr id="0" name="Picture 1"/>
+                    <pic:cNvPicPr>
+                      <a:picLocks noChangeAspect="1" noChangeArrowheads="1"/>
+                    </pic:cNvPicPr>
+                  </pic:nvPicPr>
+                  <pic:blipFill>
+                    <a:blip r:embed="rId32" cstate="print"/>
+                    <a:srcRect/>
+                    <a:stretch>
+                      <a:fillRect/>
+                    </a:stretch>
+                  </pic:blipFill>
+                  <pic:spPr bwMode="auto">
+                    <a:xfrm>
+                      <a:off x="0" y="0"/>
+                      <a:ext cx="2876550" cy="3771900"/>
+                    </a:xfrm>
+                    <a:prstGeom prst="rect">
+                      <a:avLst/>
+                    </a:prstGeom>
+                    <a:noFill/>
+                    <a:ln w="9525">
+                      <a:noFill/>
+                      <a:miter lim="800000"/>
+                      <a:headEnd/>
+                      <a:tailEnd/>
+                    </a:ln>
+                  </pic:spPr>
+                </pic:pic>
+              </a:graphicData>
+            </a:graphic>
+          </wp:inline>
+        </w:drawing>
+      </w:r>
+      <w:r>
+        <w:tab/>
+      </w:r>
+      <w:r>
+        <w:tab/>
+      </w:r>
+      <w:r>
+        <w:rPr>
+          <w:noProof/>
+          <w:lang w:eastAsia="en-AU"/>
+        </w:rPr>
+        <w:drawing>
+          <wp:inline distT="0" distB="0" distL="0" distR="0">
+            <wp:extent cx="2781300" cy="3762375"/>
+            <wp:effectExtent l="19050" t="0" r="0" b="0"/>
+            <wp:docPr id="17" name="Picture 4"/>
+            <wp:cNvGraphicFramePr>
+              <a:graphicFrameLocks xmlns:a="http://schemas.openxmlformats.org/drawingml/2006/main" noChangeAspect="1"/>
+            </wp:cNvGraphicFramePr>
+            <a:graphic xmlns:a="http://schemas.openxmlformats.org/drawingml/2006/main">
+              <a:graphicData uri="http://schemas.openxmlformats.org/drawingml/2006/picture">
+                <pic:pic xmlns:pic="http://schemas.openxmlformats.org/drawingml/2006/picture">
+                  <pic:nvPicPr>
+                    <pic:cNvPr id="0" name="Picture 4"/>
+                    <pic:cNvPicPr>
+                      <a:picLocks noChangeAspect="1" noChangeArrowheads="1"/>
+                    </pic:cNvPicPr>
+                  </pic:nvPicPr>
+                  <pic:blipFill>
+                    <a:blip r:embed="rId33" cstate="print"/>
+                    <a:srcRect/>
+                    <a:stretch>
+                      <a:fillRect/>
+                    </a:stretch>
+                  </pic:blipFill>
+                  <pic:spPr bwMode="auto">
+                    <a:xfrm>
+                      <a:off x="0" y="0"/>
+                      <a:ext cx="2781300" cy="3762375"/>
+                    </a:xfrm>
+                    <a:prstGeom prst="rect">
+                      <a:avLst/>
+                    </a:prstGeom>
+                    <a:noFill/>
+                    <a:ln w="9525">
+                      <a:noFill/>
+                      <a:miter lim="800000"/>
+                      <a:headEnd/>
+                      <a:tailEnd/>
+                    </a:ln>
+                  </pic:spPr>
+                </pic:pic>
+              </a:graphicData>
+            </a:graphic>
+          </wp:inline>
+        </w:drawing>
+      </w:r>
+    </w:p>
+    <w:p>
+      <w:pPr>
+        <w:pStyle w:val="Heading3"/>
+      </w:pPr>
+      <w:r>
+        <w:t>test6_2LineCrossingAvoided</w:t>
+      </w:r>
+    </w:p>
+    <w:p>
+      <w:r>
+        <w:t>assert m1 has been repulsed and snuggeled, and line not crossed - same results as ABOVE</w:t>
+      </w:r>
+    </w:p>
+    <w:p>
+      <w:r>
+        <w:rPr>
+          <w:noProof/>
+          <w:lang w:eastAsia="en-AU"/>
+        </w:rPr>
+        <w:pict>
+          <v:shape id="_x0000_s1041" type="#_x0000_t13" style="position:absolute;margin-left:221.25pt;margin-top:150.75pt;width:27.75pt;height:21pt;z-index:251673600" fillcolor="#4bacc6 [3208]" stroked="f" strokeweight="0">
+            <v:fill color2="#308298 [2376]" focusposition=".5,.5" focussize="" focus="100%" type="gradientRadial"/>
+            <v:shadow on="t" type="perspective" color="#205867 [1608]" offset="1pt" offset2="-3pt"/>
+          </v:shape>
+        </w:pict>
+      </w:r>
+      <w:r>
+        <w:rPr>
+          <w:noProof/>
+          <w:lang w:eastAsia="en-AU"/>
+        </w:rPr>
+        <w:drawing>
+          <wp:inline distT="0" distB="0" distL="0" distR="0">
+            <wp:extent cx="2924175" cy="3810000"/>
+            <wp:effectExtent l="19050" t="0" r="9525" b="0"/>
+            <wp:docPr id="18" name="Picture 7"/>
+            <wp:cNvGraphicFramePr>
+              <a:graphicFrameLocks xmlns:a="http://schemas.openxmlformats.org/drawingml/2006/main" noChangeAspect="1"/>
+            </wp:cNvGraphicFramePr>
+            <a:graphic xmlns:a="http://schemas.openxmlformats.org/drawingml/2006/main">
+              <a:graphicData uri="http://schemas.openxmlformats.org/drawingml/2006/picture">
+                <pic:pic xmlns:pic="http://schemas.openxmlformats.org/drawingml/2006/picture">
+                  <pic:nvPicPr>
+                    <pic:cNvPr id="0" name="Picture 7"/>
+                    <pic:cNvPicPr>
+                      <a:picLocks noChangeAspect="1" noChangeArrowheads="1"/>
+                    </pic:cNvPicPr>
+                  </pic:nvPicPr>
+                  <pic:blipFill>
+                    <a:blip r:embed="rId34" cstate="print"/>
+                    <a:srcRect/>
+                    <a:stretch>
+                      <a:fillRect/>
+                    </a:stretch>
+                  </pic:blipFill>
+                  <pic:spPr bwMode="auto">
+                    <a:xfrm>
+                      <a:off x="0" y="0"/>
+                      <a:ext cx="2924175" cy="3810000"/>
+                    </a:xfrm>
+                    <a:prstGeom prst="rect">
+                      <a:avLst/>
+                    </a:prstGeom>
+                    <a:noFill/>
+                    <a:ln w="9525">
+                      <a:noFill/>
+                      <a:miter lim="800000"/>
+                      <a:headEnd/>
+                      <a:tailEnd/>
+                    </a:ln>
+                  </pic:spPr>
+                </pic:pic>
+              </a:graphicData>
+            </a:graphic>
+          </wp:inline>
+        </w:drawing>
+      </w:r>
+      <w:r>
+        <w:tab/>
+      </w:r>
+      <w:r>
+        <w:drawing>
+          <wp:inline distT="0" distB="0" distL="0" distR="0">
+            <wp:extent cx="2781300" cy="3762375"/>
+            <wp:effectExtent l="19050" t="0" r="0" b="0"/>
+            <wp:docPr id="23" name="Picture 4"/>
+            <wp:cNvGraphicFramePr>
+              <a:graphicFrameLocks xmlns:a="http://schemas.openxmlformats.org/drawingml/2006/main" noChangeAspect="1"/>
+            </wp:cNvGraphicFramePr>
+            <a:graphic xmlns:a="http://schemas.openxmlformats.org/drawingml/2006/main">
+              <a:graphicData uri="http://schemas.openxmlformats.org/drawingml/2006/picture">
+                <pic:pic xmlns:pic="http://schemas.openxmlformats.org/drawingml/2006/picture">
+                  <pic:nvPicPr>
+                    <pic:cNvPr id="0" name="Picture 4"/>
+                    <pic:cNvPicPr>
+                      <a:picLocks noChangeAspect="1" noChangeArrowheads="1"/>
+                    </pic:cNvPicPr>
+                  </pic:nvPicPr>
+                  <pic:blipFill>
+                    <a:blip r:embed="rId33" cstate="print"/>
+                    <a:srcRect/>
+                    <a:stretch>
+                      <a:fillRect/>
+                    </a:stretch>
+                  </pic:blipFill>
+                  <pic:spPr bwMode="auto">
+                    <a:xfrm>
+                      <a:off x="0" y="0"/>
+                      <a:ext cx="2781300" cy="3762375"/>
+                    </a:xfrm>
+                    <a:prstGeom prst="rect">
+                      <a:avLst/>
+                    </a:prstGeom>
+                    <a:noFill/>
+                    <a:ln w="9525">
+                      <a:noFill/>
+                      <a:miter lim="800000"/>
+                      <a:headEnd/>
+                      <a:tailEnd/>
+                    </a:ln>
+                  </pic:spPr>
+                </pic:pic>
+              </a:graphicData>
+            </a:graphic>
+          </wp:inline>
+        </w:drawing>
+      </w:r>
+      <w:r>
+        <w:t xml:space="preserve">  </w:t>
+      </w:r>
+      <w:r>
+        <w:rPr>
+          <w:b/>
+          <w:sz w:val="30"/>
+        </w:rPr>
+        <w:t>not</w:t>
+      </w:r>
+      <w:r>
+        <w:t xml:space="preserve"> </w:t>
+      </w:r>
+      <w:r>
+        <w:rPr>
+          <w:noProof/>
+          <w:lang w:eastAsia="en-AU"/>
+        </w:rPr>
+        <w:drawing>
+          <wp:inline distT="0" distB="0" distL="0" distR="0">
+            <wp:extent cx="2790825" cy="3771900"/>
+            <wp:effectExtent l="19050" t="0" r="9525" b="0"/>
+            <wp:docPr id="20" name="Picture 10"/>
+            <wp:cNvGraphicFramePr>
+              <a:graphicFrameLocks xmlns:a="http://schemas.openxmlformats.org/drawingml/2006/main" noChangeAspect="1"/>
+            </wp:cNvGraphicFramePr>
+            <a:graphic xmlns:a="http://schemas.openxmlformats.org/drawingml/2006/main">
+              <a:graphicData uri="http://schemas.openxmlformats.org/drawingml/2006/picture">
+                <pic:pic xmlns:pic="http://schemas.openxmlformats.org/drawingml/2006/picture">
+                  <pic:nvPicPr>
+                    <pic:cNvPr id="0" name="Picture 10"/>
+                    <pic:cNvPicPr>
+                      <a:picLocks noChangeAspect="1" noChangeArrowheads="1"/>
+                    </pic:cNvPicPr>
+                  </pic:nvPicPr>
+                  <pic:blipFill>
+                    <a:blip r:embed="rId35" cstate="print"/>
+                    <a:srcRect/>
+                    <a:stretch>
+                      <a:fillRect/>
+                    </a:stretch>
+                  </pic:blipFill>
+                  <pic:spPr bwMode="auto">
+                    <a:xfrm>
+                      <a:off x="0" y="0"/>
+                      <a:ext cx="2790825" cy="3771900"/>
+                    </a:xfrm>
+                    <a:prstGeom prst="rect">
+                      <a:avLst/>
+                    </a:prstGeom>
+                    <a:noFill/>
+                    <a:ln w="9525">
+                      <a:noFill/>
+                      <a:miter lim="800000"/>
+                      <a:headEnd/>
+                      <a:tailEnd/>
+                    </a:ln>
+                  </pic:spPr>
+                </pic:pic>
+              </a:graphicData>
+            </a:graphic>
+          </wp:inline>
+        </w:drawing>
+      </w:r>
+      <w:r>
+        <w:t xml:space="preserve">   </w:t>
       </w:r>
     </w:p>
     <w:p/>

</xml_diff>

<commit_message>
Cleaned up line crossing "overlap removal" so it is disabled, as it was causing problems.  Refactorings.
</commit_message>
<xml_diff>
--- a/pynsource/trunk/Admin/doco-uml/Overlap Unit Test Visual Doco.docx
+++ b/pynsource/trunk/Admin/doco-uml/Overlap Unit Test Visual Doco.docx
@@ -2378,6 +2378,10 @@
         <w:tab/>
       </w:r>
       <w:r>
+        <w:rPr>
+          <w:noProof/>
+          <w:lang w:eastAsia="en-AU"/>
+        </w:rPr>
         <w:drawing>
           <wp:inline distT="0" distB="0" distL="0" distR="0">
             <wp:extent cx="2781300" cy="3762375"/>
@@ -2493,7 +2497,443 @@
       </w:r>
     </w:p>
     <w:p/>
-    <w:p/>
+    <w:p>
+      <w:r>
+        <w:t>TODO?</w:t>
+      </w:r>
+    </w:p>
+    <w:p>
+      <w:pPr>
+        <w:pStyle w:val="Heading2"/>
+      </w:pPr>
+      <w:r>
+        <w:t>Scenario 7 – weird behaviour when edges involved</w:t>
+      </w:r>
+    </w:p>
+    <w:p>
+      <w:pPr>
+        <w:pStyle w:val="Heading3"/>
+      </w:pPr>
+      <w:r>
+        <w:t>test7_1DontJumpTooFarY</w:t>
+      </w:r>
+    </w:p>
+    <w:p>
+      <w:r>
+        <w:t>assert m1 has been pushed to the right.  don't see why edges should make any difference.  initially found m1 was being pushed way too far down in the Y direction!</w:t>
+      </w:r>
+    </w:p>
+    <w:p>
+      <w:pPr>
+        <w:rPr>
+          <w:b/>
+          <w:sz w:val="30"/>
+        </w:rPr>
+      </w:pPr>
+      <w:r>
+        <w:rPr>
+          <w:noProof/>
+          <w:lang w:eastAsia="en-AU"/>
+        </w:rPr>
+        <w:pict>
+          <v:shape id="_x0000_s1042" type="#_x0000_t13" style="position:absolute;margin-left:224.25pt;margin-top:115.1pt;width:27.75pt;height:21pt;z-index:251674624" fillcolor="#4bacc6 [3208]" stroked="f" strokeweight="0">
+            <v:fill color2="#308298 [2376]" focusposition=".5,.5" focussize="" focus="100%" type="gradientRadial"/>
+            <v:shadow on="t" type="perspective" color="#205867 [1608]" offset="1pt" offset2="-3pt"/>
+          </v:shape>
+        </w:pict>
+      </w:r>
+      <w:r>
+        <w:rPr>
+          <w:noProof/>
+          <w:lang w:eastAsia="en-AU"/>
+        </w:rPr>
+        <w:drawing>
+          <wp:inline distT="0" distB="0" distL="0" distR="0">
+            <wp:extent cx="2800350" cy="2583704"/>
+            <wp:effectExtent l="19050" t="0" r="0" b="0"/>
+            <wp:docPr id="21" name="Picture 1"/>
+            <wp:cNvGraphicFramePr>
+              <a:graphicFrameLocks xmlns:a="http://schemas.openxmlformats.org/drawingml/2006/main" noChangeAspect="1"/>
+            </wp:cNvGraphicFramePr>
+            <a:graphic xmlns:a="http://schemas.openxmlformats.org/drawingml/2006/main">
+              <a:graphicData uri="http://schemas.openxmlformats.org/drawingml/2006/picture">
+                <pic:pic xmlns:pic="http://schemas.openxmlformats.org/drawingml/2006/picture">
+                  <pic:nvPicPr>
+                    <pic:cNvPr id="0" name="Picture 1"/>
+                    <pic:cNvPicPr>
+                      <a:picLocks noChangeAspect="1" noChangeArrowheads="1"/>
+                    </pic:cNvPicPr>
+                  </pic:nvPicPr>
+                  <pic:blipFill>
+                    <a:blip r:embed="rId36" cstate="print"/>
+                    <a:srcRect/>
+                    <a:stretch>
+                      <a:fillRect/>
+                    </a:stretch>
+                  </pic:blipFill>
+                  <pic:spPr bwMode="auto">
+                    <a:xfrm>
+                      <a:off x="0" y="0"/>
+                      <a:ext cx="2800350" cy="2583704"/>
+                    </a:xfrm>
+                    <a:prstGeom prst="rect">
+                      <a:avLst/>
+                    </a:prstGeom>
+                    <a:noFill/>
+                    <a:ln w="9525">
+                      <a:noFill/>
+                      <a:miter lim="800000"/>
+                      <a:headEnd/>
+                      <a:tailEnd/>
+                    </a:ln>
+                  </pic:spPr>
+                </pic:pic>
+              </a:graphicData>
+            </a:graphic>
+          </wp:inline>
+        </w:drawing>
+      </w:r>
+      <w:r>
+        <w:tab/>
+      </w:r>
+      <w:r>
+        <w:rPr>
+          <w:noProof/>
+          <w:lang w:eastAsia="en-AU"/>
+        </w:rPr>
+        <w:drawing>
+          <wp:inline distT="0" distB="0" distL="0" distR="0">
+            <wp:extent cx="2494005" cy="2400300"/>
+            <wp:effectExtent l="19050" t="0" r="1545" b="0"/>
+            <wp:docPr id="24" name="Picture 4"/>
+            <wp:cNvGraphicFramePr>
+              <a:graphicFrameLocks xmlns:a="http://schemas.openxmlformats.org/drawingml/2006/main" noChangeAspect="1"/>
+            </wp:cNvGraphicFramePr>
+            <a:graphic xmlns:a="http://schemas.openxmlformats.org/drawingml/2006/main">
+              <a:graphicData uri="http://schemas.openxmlformats.org/drawingml/2006/picture">
+                <pic:pic xmlns:pic="http://schemas.openxmlformats.org/drawingml/2006/picture">
+                  <pic:nvPicPr>
+                    <pic:cNvPr id="0" name="Picture 4"/>
+                    <pic:cNvPicPr>
+                      <a:picLocks noChangeAspect="1" noChangeArrowheads="1"/>
+                    </pic:cNvPicPr>
+                  </pic:nvPicPr>
+                  <pic:blipFill>
+                    <a:blip r:embed="rId37" cstate="print"/>
+                    <a:srcRect/>
+                    <a:stretch>
+                      <a:fillRect/>
+                    </a:stretch>
+                  </pic:blipFill>
+                  <pic:spPr bwMode="auto">
+                    <a:xfrm>
+                      <a:off x="0" y="0"/>
+                      <a:ext cx="2494005" cy="2400300"/>
+                    </a:xfrm>
+                    <a:prstGeom prst="rect">
+                      <a:avLst/>
+                    </a:prstGeom>
+                    <a:noFill/>
+                    <a:ln w="9525">
+                      <a:noFill/>
+                      <a:miter lim="800000"/>
+                      <a:headEnd/>
+                      <a:tailEnd/>
+                    </a:ln>
+                  </pic:spPr>
+                </pic:pic>
+              </a:graphicData>
+            </a:graphic>
+          </wp:inline>
+        </w:drawing>
+      </w:r>
+      <w:r>
+        <w:rPr>
+          <w:b/>
+          <w:sz w:val="30"/>
+        </w:rPr>
+        <w:t xml:space="preserve"> </w:t>
+      </w:r>
+      <w:r>
+        <w:rPr>
+          <w:b/>
+          <w:sz w:val="30"/>
+        </w:rPr>
+        <w:t>not</w:t>
+      </w:r>
+      <w:r>
+        <w:rPr>
+          <w:b/>
+          <w:sz w:val="30"/>
+        </w:rPr>
+        <w:t xml:space="preserve"> </w:t>
+      </w:r>
+      <w:r>
+        <w:rPr>
+          <w:b/>
+          <w:noProof/>
+          <w:sz w:val="30"/>
+          <w:lang w:eastAsia="en-AU"/>
+        </w:rPr>
+        <w:drawing>
+          <wp:inline distT="0" distB="0" distL="0" distR="0">
+            <wp:extent cx="2457450" cy="2450448"/>
+            <wp:effectExtent l="19050" t="0" r="0" b="0"/>
+            <wp:docPr id="26" name="Picture 7"/>
+            <wp:cNvGraphicFramePr>
+              <a:graphicFrameLocks xmlns:a="http://schemas.openxmlformats.org/drawingml/2006/main" noChangeAspect="1"/>
+            </wp:cNvGraphicFramePr>
+            <a:graphic xmlns:a="http://schemas.openxmlformats.org/drawingml/2006/main">
+              <a:graphicData uri="http://schemas.openxmlformats.org/drawingml/2006/picture">
+                <pic:pic xmlns:pic="http://schemas.openxmlformats.org/drawingml/2006/picture">
+                  <pic:nvPicPr>
+                    <pic:cNvPr id="0" name="Picture 7"/>
+                    <pic:cNvPicPr>
+                      <a:picLocks noChangeAspect="1" noChangeArrowheads="1"/>
+                    </pic:cNvPicPr>
+                  </pic:nvPicPr>
+                  <pic:blipFill>
+                    <a:blip r:embed="rId38" cstate="print"/>
+                    <a:srcRect/>
+                    <a:stretch>
+                      <a:fillRect/>
+                    </a:stretch>
+                  </pic:blipFill>
+                  <pic:spPr bwMode="auto">
+                    <a:xfrm>
+                      <a:off x="0" y="0"/>
+                      <a:ext cx="2460134" cy="2453125"/>
+                    </a:xfrm>
+                    <a:prstGeom prst="rect">
+                      <a:avLst/>
+                    </a:prstGeom>
+                    <a:noFill/>
+                    <a:ln w="9525">
+                      <a:noFill/>
+                      <a:miter lim="800000"/>
+                      <a:headEnd/>
+                      <a:tailEnd/>
+                    </a:ln>
+                  </pic:spPr>
+                </pic:pic>
+              </a:graphicData>
+            </a:graphic>
+          </wp:inline>
+        </w:drawing>
+      </w:r>
+    </w:p>
+    <w:p>
+      <w:pPr>
+        <w:pStyle w:val="Heading3"/>
+      </w:pPr>
+      <w:r>
+        <w:t>test7_2DontJumpTooFarY</w:t>
+      </w:r>
+    </w:p>
+    <w:p>
+      <w:r>
+        <w:t>assert m1 has been pushed to the right and down – snugly – not pushed way too far down in the Y direction!</w:t>
+      </w:r>
+    </w:p>
+    <w:p>
+      <w:pPr>
+        <w:rPr>
+          <w:b/>
+          <w:sz w:val="30"/>
+        </w:rPr>
+      </w:pPr>
+      <w:r>
+        <w:rPr>
+          <w:noProof/>
+          <w:lang w:eastAsia="en-AU"/>
+        </w:rPr>
+        <w:pict>
+          <v:shape id="_x0000_s1043" type="#_x0000_t13" style="position:absolute;margin-left:221.25pt;margin-top:153.8pt;width:27.75pt;height:21pt;z-index:251675648" fillcolor="#4bacc6 [3208]" stroked="f" strokeweight="0">
+            <v:fill color2="#308298 [2376]" focusposition=".5,.5" focussize="" focus="100%" type="gradientRadial"/>
+            <v:shadow on="t" type="perspective" color="#205867 [1608]" offset="1pt" offset2="-3pt"/>
+          </v:shape>
+        </w:pict>
+      </w:r>
+      <w:r>
+        <w:rPr>
+          <w:noProof/>
+          <w:lang w:eastAsia="en-AU"/>
+        </w:rPr>
+        <w:drawing>
+          <wp:inline distT="0" distB="0" distL="0" distR="0">
+            <wp:extent cx="2857500" cy="2626027"/>
+            <wp:effectExtent l="19050" t="0" r="0" b="0"/>
+            <wp:docPr id="27" name="Picture 10"/>
+            <wp:cNvGraphicFramePr>
+              <a:graphicFrameLocks xmlns:a="http://schemas.openxmlformats.org/drawingml/2006/main" noChangeAspect="1"/>
+            </wp:cNvGraphicFramePr>
+            <a:graphic xmlns:a="http://schemas.openxmlformats.org/drawingml/2006/main">
+              <a:graphicData uri="http://schemas.openxmlformats.org/drawingml/2006/picture">
+                <pic:pic xmlns:pic="http://schemas.openxmlformats.org/drawingml/2006/picture">
+                  <pic:nvPicPr>
+                    <pic:cNvPr id="0" name="Picture 10"/>
+                    <pic:cNvPicPr>
+                      <a:picLocks noChangeAspect="1" noChangeArrowheads="1"/>
+                    </pic:cNvPicPr>
+                  </pic:nvPicPr>
+                  <pic:blipFill>
+                    <a:blip r:embed="rId39" cstate="print"/>
+                    <a:srcRect/>
+                    <a:stretch>
+                      <a:fillRect/>
+                    </a:stretch>
+                  </pic:blipFill>
+                  <pic:spPr bwMode="auto">
+                    <a:xfrm>
+                      <a:off x="0" y="0"/>
+                      <a:ext cx="2857500" cy="2626027"/>
+                    </a:xfrm>
+                    <a:prstGeom prst="rect">
+                      <a:avLst/>
+                    </a:prstGeom>
+                    <a:noFill/>
+                    <a:ln w="9525">
+                      <a:noFill/>
+                      <a:miter lim="800000"/>
+                      <a:headEnd/>
+                      <a:tailEnd/>
+                    </a:ln>
+                  </pic:spPr>
+                </pic:pic>
+              </a:graphicData>
+            </a:graphic>
+          </wp:inline>
+        </w:drawing>
+      </w:r>
+      <w:r>
+        <w:tab/>
+      </w:r>
+      <w:r>
+        <w:rPr>
+          <w:noProof/>
+          <w:lang w:eastAsia="en-AU"/>
+        </w:rPr>
+        <w:drawing>
+          <wp:inline distT="0" distB="0" distL="0" distR="0">
+            <wp:extent cx="2686050" cy="2561481"/>
+            <wp:effectExtent l="19050" t="0" r="0" b="0"/>
+            <wp:docPr id="29" name="Picture 13"/>
+            <wp:cNvGraphicFramePr>
+              <a:graphicFrameLocks xmlns:a="http://schemas.openxmlformats.org/drawingml/2006/main" noChangeAspect="1"/>
+            </wp:cNvGraphicFramePr>
+            <a:graphic xmlns:a="http://schemas.openxmlformats.org/drawingml/2006/main">
+              <a:graphicData uri="http://schemas.openxmlformats.org/drawingml/2006/picture">
+                <pic:pic xmlns:pic="http://schemas.openxmlformats.org/drawingml/2006/picture">
+                  <pic:nvPicPr>
+                    <pic:cNvPr id="0" name="Picture 13"/>
+                    <pic:cNvPicPr>
+                      <a:picLocks noChangeAspect="1" noChangeArrowheads="1"/>
+                    </pic:cNvPicPr>
+                  </pic:nvPicPr>
+                  <pic:blipFill>
+                    <a:blip r:embed="rId40" cstate="print"/>
+                    <a:srcRect/>
+                    <a:stretch>
+                      <a:fillRect/>
+                    </a:stretch>
+                  </pic:blipFill>
+                  <pic:spPr bwMode="auto">
+                    <a:xfrm>
+                      <a:off x="0" y="0"/>
+                      <a:ext cx="2691049" cy="2566248"/>
+                    </a:xfrm>
+                    <a:prstGeom prst="rect">
+                      <a:avLst/>
+                    </a:prstGeom>
+                    <a:noFill/>
+                    <a:ln w="9525">
+                      <a:noFill/>
+                      <a:miter lim="800000"/>
+                      <a:headEnd/>
+                      <a:tailEnd/>
+                    </a:ln>
+                  </pic:spPr>
+                </pic:pic>
+              </a:graphicData>
+            </a:graphic>
+          </wp:inline>
+        </w:drawing>
+      </w:r>
+      <w:r>
+        <w:rPr>
+          <w:b/>
+          <w:sz w:val="30"/>
+        </w:rPr>
+        <w:t xml:space="preserve"> </w:t>
+      </w:r>
+      <w:r>
+        <w:rPr>
+          <w:b/>
+          <w:sz w:val="30"/>
+        </w:rPr>
+        <w:t>not</w:t>
+      </w:r>
+      <w:r>
+        <w:rPr>
+          <w:b/>
+          <w:sz w:val="30"/>
+        </w:rPr>
+        <w:t xml:space="preserve"> </w:t>
+      </w:r>
+      <w:r>
+        <w:rPr>
+          <w:b/>
+          <w:noProof/>
+          <w:sz w:val="30"/>
+          <w:lang w:eastAsia="en-AU"/>
+        </w:rPr>
+        <w:drawing>
+          <wp:inline distT="0" distB="0" distL="0" distR="0">
+            <wp:extent cx="2581275" cy="2664299"/>
+            <wp:effectExtent l="19050" t="0" r="9525" b="0"/>
+            <wp:docPr id="30" name="Picture 16"/>
+            <wp:cNvGraphicFramePr>
+              <a:graphicFrameLocks xmlns:a="http://schemas.openxmlformats.org/drawingml/2006/main" noChangeAspect="1"/>
+            </wp:cNvGraphicFramePr>
+            <a:graphic xmlns:a="http://schemas.openxmlformats.org/drawingml/2006/main">
+              <a:graphicData uri="http://schemas.openxmlformats.org/drawingml/2006/picture">
+                <pic:pic xmlns:pic="http://schemas.openxmlformats.org/drawingml/2006/picture">
+                  <pic:nvPicPr>
+                    <pic:cNvPr id="0" name="Picture 16"/>
+                    <pic:cNvPicPr>
+                      <a:picLocks noChangeAspect="1" noChangeArrowheads="1"/>
+                    </pic:cNvPicPr>
+                  </pic:nvPicPr>
+                  <pic:blipFill>
+                    <a:blip r:embed="rId41" cstate="print"/>
+                    <a:srcRect/>
+                    <a:stretch>
+                      <a:fillRect/>
+                    </a:stretch>
+                  </pic:blipFill>
+                  <pic:spPr bwMode="auto">
+                    <a:xfrm>
+                      <a:off x="0" y="0"/>
+                      <a:ext cx="2582739" cy="2665810"/>
+                    </a:xfrm>
+                    <a:prstGeom prst="rect">
+                      <a:avLst/>
+                    </a:prstGeom>
+                    <a:noFill/>
+                    <a:ln w="9525">
+                      <a:noFill/>
+                      <a:miter lim="800000"/>
+                      <a:headEnd/>
+                      <a:tailEnd/>
+                    </a:ln>
+                  </pic:spPr>
+                </pic:pic>
+              </a:graphicData>
+            </a:graphic>
+          </wp:inline>
+        </w:drawing>
+      </w:r>
+    </w:p>
     <w:p/>
     <w:sectPr>
       <w:pgSz w:w="11906" w:h="16838"/>

</xml_diff>

<commit_message>
Trying to get lookahead working on overlap removal.  New ApplyBestProposal() in progress.  New unit tests added.  Some failure in new technique.  Detected some flaws in old technique too.  Work to do.  1 test failing (under old technique).
</commit_message>
<xml_diff>
--- a/pynsource/trunk/Admin/doco-uml/Overlap Unit Test Visual Doco.docx
+++ b/pynsource/trunk/Admin/doco-uml/Overlap Unit Test Visual Doco.docx
@@ -20,8 +20,13 @@
       </w:r>
     </w:p>
     <w:p>
-      <w:r>
-        <w:t>Basic tests.  Note that the algorithm is tuned to move the minimum needed, so if moving Y is less distance than moving X then a vertical movement will be applied.</w:t>
+      <w:proofErr w:type="gramStart"/>
+      <w:r>
+        <w:t>Basic tests.</w:t>
+      </w:r>
+      <w:proofErr w:type="gramEnd"/>
+      <w:r>
+        <w:t xml:space="preserve">  Note that the algorithm is tuned to move the minimum needed, so if moving Y is less distance than moving X then a vertical movement will be applied.</w:t>
       </w:r>
     </w:p>
     <w:p>
@@ -29,7 +34,15 @@
         <w:pStyle w:val="ListParagraph"/>
       </w:pPr>
       <w:r>
-        <w:t>{'type':'node', 'id':'D25', 'x':6, 'y':7, 'width':159, 'height':106}</w:t>
+        <w:t>{'</w:t>
+      </w:r>
+      <w:proofErr w:type="spellStart"/>
+      <w:r>
+        <w:t>type':'node</w:t>
+      </w:r>
+      <w:proofErr w:type="spellEnd"/>
+      <w:r>
+        <w:t>', 'id':'D25', 'x':6, 'y':7, 'width':159, 'height':106}</w:t>
       </w:r>
     </w:p>
     <w:p>
@@ -37,7 +50,15 @@
         <w:pStyle w:val="ListParagraph"/>
       </w:pPr>
       <w:r>
-        <w:t>{'type':'node', 'id':'D13', 'x':6, 'y':119, 'width':119, 'height':73}</w:t>
+        <w:t>{'</w:t>
+      </w:r>
+      <w:proofErr w:type="spellStart"/>
+      <w:r>
+        <w:t>type':'node</w:t>
+      </w:r>
+      <w:proofErr w:type="spellEnd"/>
+      <w:r>
+        <w:t>', 'id':'D13', 'x':6, 'y':119, 'width':119, 'height':73}</w:t>
       </w:r>
     </w:p>
     <w:p>
@@ -45,7 +66,15 @@
         <w:pStyle w:val="ListParagraph"/>
       </w:pPr>
       <w:r>
-        <w:t>{'type':'node', 'id':'m1', 'x':170, 'y':9, 'width':139, 'height':92}</w:t>
+        <w:t>{'</w:t>
+      </w:r>
+      <w:proofErr w:type="spellStart"/>
+      <w:r>
+        <w:t>type':'node</w:t>
+      </w:r>
+      <w:proofErr w:type="spellEnd"/>
+      <w:r>
+        <w:t>', 'id':'m1', 'x':170, 'y':9, 'width':139, 'height':92}</w:t>
       </w:r>
     </w:p>
     <w:p/>
@@ -616,7 +645,15 @@
         <w:pStyle w:val="ListParagraph"/>
       </w:pPr>
       <w:r>
-        <w:t>{'type':'node', 'id':'D25', 'x':7, 'y':6, 'width':159, 'height':106}</w:t>
+        <w:t>{'</w:t>
+      </w:r>
+      <w:proofErr w:type="spellStart"/>
+      <w:r>
+        <w:t>type':'node</w:t>
+      </w:r>
+      <w:proofErr w:type="spellEnd"/>
+      <w:r>
+        <w:t>', 'id':'D25', 'x':7, 'y':6, 'width':159, 'height':106}</w:t>
       </w:r>
     </w:p>
     <w:p>
@@ -624,7 +661,15 @@
         <w:pStyle w:val="ListParagraph"/>
       </w:pPr>
       <w:r>
-        <w:t>{'type':'node', 'id':'D13', 'x':6, 'y':119, 'width':119, 'height':73}</w:t>
+        <w:t>{'</w:t>
+      </w:r>
+      <w:proofErr w:type="spellStart"/>
+      <w:r>
+        <w:t>type':'node</w:t>
+      </w:r>
+      <w:proofErr w:type="spellEnd"/>
+      <w:r>
+        <w:t>', 'id':'D13', 'x':6, 'y':119, 'width':119, 'height':73}</w:t>
       </w:r>
     </w:p>
     <w:p>
@@ -632,7 +677,15 @@
         <w:pStyle w:val="ListParagraph"/>
       </w:pPr>
       <w:r>
-        <w:t>{'type':'node', 'id':'m1', 'x':146, 'y':179, 'width':139, 'height':92}</w:t>
+        <w:t>{'</w:t>
+      </w:r>
+      <w:proofErr w:type="spellStart"/>
+      <w:r>
+        <w:t>type':'node</w:t>
+      </w:r>
+      <w:proofErr w:type="spellEnd"/>
+      <w:r>
+        <w:t>', 'id':'m1', 'x':146, 'y':179, 'width':139, 'height':92}</w:t>
       </w:r>
     </w:p>
     <w:p>
@@ -640,7 +693,15 @@
         <w:pStyle w:val="ListParagraph"/>
       </w:pPr>
       <w:r>
-        <w:t>{'type':'node', 'id':'D97', 'x':213, 'y':6, 'width':85, 'height':159}</w:t>
+        <w:t>{'</w:t>
+      </w:r>
+      <w:proofErr w:type="spellStart"/>
+      <w:r>
+        <w:t>type':'node</w:t>
+      </w:r>
+      <w:proofErr w:type="spellEnd"/>
+      <w:r>
+        <w:t>', 'id':'D97', 'x':213, 'y':6, 'width':85, 'height':159}</w:t>
       </w:r>
     </w:p>
     <w:p>
@@ -940,7 +1001,15 @@
         <w:pStyle w:val="ListParagraph"/>
       </w:pPr>
       <w:r>
-        <w:t>{'type':'node', 'id':'D25', 'x':7, 'y':6, 'width':159, 'height':106}</w:t>
+        <w:t>{'</w:t>
+      </w:r>
+      <w:proofErr w:type="spellStart"/>
+      <w:r>
+        <w:t>type':'node</w:t>
+      </w:r>
+      <w:proofErr w:type="spellEnd"/>
+      <w:r>
+        <w:t>', 'id':'D25', 'x':7, 'y':6, 'width':159, 'height':106}</w:t>
       </w:r>
     </w:p>
     <w:p>
@@ -948,7 +1017,15 @@
         <w:pStyle w:val="ListParagraph"/>
       </w:pPr>
       <w:r>
-        <w:t>{'type':'node', 'id':'D13', 'x':6, 'y':119, 'width':119, 'height':73}</w:t>
+        <w:t>{'</w:t>
+      </w:r>
+      <w:proofErr w:type="spellStart"/>
+      <w:r>
+        <w:t>type':'node</w:t>
+      </w:r>
+      <w:proofErr w:type="spellEnd"/>
+      <w:r>
+        <w:t>', 'id':'D13', 'x':6, 'y':119, 'width':119, 'height':73}</w:t>
       </w:r>
     </w:p>
     <w:p>
@@ -956,7 +1033,15 @@
         <w:pStyle w:val="ListParagraph"/>
       </w:pPr>
       <w:r>
-        <w:t>{'type':'node', 'id':'m1', 'x':246, 'y':179, 'width':139, 'height':92}</w:t>
+        <w:t>{'</w:t>
+      </w:r>
+      <w:proofErr w:type="spellStart"/>
+      <w:r>
+        <w:t>type':'node</w:t>
+      </w:r>
+      <w:proofErr w:type="spellEnd"/>
+      <w:r>
+        <w:t>', 'id':'m1', 'x':246, 'y':179, 'width':139, 'height':92}</w:t>
       </w:r>
     </w:p>
     <w:p>
@@ -964,7 +1049,15 @@
         <w:pStyle w:val="ListParagraph"/>
       </w:pPr>
       <w:r>
-        <w:t>{'type':'node', 'id':'D97', 'x':213, 'y':6, 'width':85, 'height':159}</w:t>
+        <w:t>{'</w:t>
+      </w:r>
+      <w:proofErr w:type="spellStart"/>
+      <w:r>
+        <w:t>type':'node</w:t>
+      </w:r>
+      <w:proofErr w:type="spellEnd"/>
+      <w:r>
+        <w:t>', 'id':'D97', 'x':213, 'y':6, 'width':85, 'height':159}</w:t>
       </w:r>
     </w:p>
     <w:p>
@@ -972,7 +1065,15 @@
         <w:pStyle w:val="ListParagraph"/>
       </w:pPr>
       <w:r>
-        <w:t>{'type':'node', 'id':'D98', 'x':340, 'y':7, 'width':101, 'height':107}</w:t>
+        <w:t>{'</w:t>
+      </w:r>
+      <w:proofErr w:type="spellStart"/>
+      <w:r>
+        <w:t>type':'node</w:t>
+      </w:r>
+      <w:proofErr w:type="spellEnd"/>
+      <w:r>
+        <w:t>', 'id':'D98', 'x':340, 'y':7, 'width':101, 'height':107}</w:t>
       </w:r>
     </w:p>
     <w:p>
@@ -987,8 +1088,13 @@
       </w:r>
     </w:p>
     <w:p>
-      <w:r>
-        <w:t>assert m1 has been pushed between two nodes, horizontally.  Both left and right nodes moved left and right respectively.</w:t>
+      <w:proofErr w:type="gramStart"/>
+      <w:r>
+        <w:t>assert</w:t>
+      </w:r>
+      <w:proofErr w:type="gramEnd"/>
+      <w:r>
+        <w:t xml:space="preserve"> m1 has been pushed between two nodes, horizontally.  Both left and right nodes moved left and right respectively.</w:t>
       </w:r>
     </w:p>
     <w:p>
@@ -1131,8 +1237,13 @@
       </w:r>
     </w:p>
     <w:p>
-      <w:r>
-        <w:t>assert m1 has been not been inserted - refused and snuggled instead</w:t>
+      <w:proofErr w:type="gramStart"/>
+      <w:r>
+        <w:t>assert</w:t>
+      </w:r>
+      <w:proofErr w:type="gramEnd"/>
+      <w:r>
+        <w:t xml:space="preserve"> m1 has been not been inserted - refused and snuggled instead</w:t>
       </w:r>
     </w:p>
     <w:p>
@@ -1269,14 +1380,35 @@
       </w:r>
     </w:p>
     <w:p>
-      <w:r>
-        <w:t>m1 has been refused insertion, but left</w:t>
+      <w:proofErr w:type="gramStart"/>
+      <w:r>
+        <w:t>m1</w:t>
+      </w:r>
+      <w:proofErr w:type="gramEnd"/>
+      <w:r>
+        <w:t xml:space="preserve"> has been refused insertion, but left</w:t>
       </w:r>
       <w:r>
         <w:t xml:space="preserve"> (D97) </w:t>
       </w:r>
       <w:r>
-        <w:t xml:space="preserve"> moved leftwards cos there is room.  m1 snuggled below and to the right.</w:t>
+        <w:t xml:space="preserve"> moved leftwards </w:t>
+      </w:r>
+      <w:proofErr w:type="spellStart"/>
+      <w:r>
+        <w:t>cos</w:t>
+      </w:r>
+      <w:proofErr w:type="spellEnd"/>
+      <w:r>
+        <w:t xml:space="preserve"> there is room.  </w:t>
+      </w:r>
+      <w:proofErr w:type="gramStart"/>
+      <w:r>
+        <w:t>m1</w:t>
+      </w:r>
+      <w:proofErr w:type="gramEnd"/>
+      <w:r>
+        <w:t xml:space="preserve"> snuggled below and to the right.</w:t>
       </w:r>
     </w:p>
     <w:p>
@@ -1410,8 +1542,13 @@
       </w:r>
     </w:p>
     <w:p>
-      <w:r>
-        <w:t>assert m1 has been inserted - and two nodes pushed right</w:t>
+      <w:proofErr w:type="gramStart"/>
+      <w:r>
+        <w:t>assert</w:t>
+      </w:r>
+      <w:proofErr w:type="gramEnd"/>
+      <w:r>
+        <w:t xml:space="preserve"> m1 has been inserted - and two nodes pushed right</w:t>
       </w:r>
     </w:p>
     <w:p>
@@ -1548,8 +1685,13 @@
       </w:r>
     </w:p>
     <w:p>
-      <w:r>
-        <w:t>assert m1 has been inserted vertically - one node pushed down, NO nodes pushed right</w:t>
+      <w:proofErr w:type="gramStart"/>
+      <w:r>
+        <w:t>assert</w:t>
+      </w:r>
+      <w:proofErr w:type="gramEnd"/>
+      <w:r>
+        <w:t xml:space="preserve"> m1 has been inserted vertically - one node pushed down, NO nodes pushed right</w:t>
       </w:r>
     </w:p>
     <w:p>
@@ -1812,6 +1954,778 @@
         <w:pStyle w:val="Heading2"/>
       </w:pPr>
       <w:r>
+        <w:t>Scenario 3a</w:t>
+      </w:r>
+    </w:p>
+    <w:p>
+      <w:pPr>
+        <w:pStyle w:val="ListParagraph"/>
+      </w:pPr>
+      <w:r>
+        <w:t>{'</w:t>
+      </w:r>
+      <w:proofErr w:type="spellStart"/>
+      <w:r>
+        <w:t>type':'node</w:t>
+      </w:r>
+      <w:proofErr w:type="spellEnd"/>
+      <w:r>
+        <w:t>', 'id':'D25', 'x':7, 'y':6, 'width':159, 'height':106}</w:t>
+      </w:r>
+    </w:p>
+    <w:p>
+      <w:pPr>
+        <w:pStyle w:val="ListParagraph"/>
+      </w:pPr>
+      <w:r>
+        <w:t>{'</w:t>
+      </w:r>
+      <w:proofErr w:type="spellStart"/>
+      <w:r>
+        <w:t>type':'node</w:t>
+      </w:r>
+      <w:proofErr w:type="spellEnd"/>
+      <w:r>
+        <w:t>', 'id':'D13', 'x':6, 'y':116, 'width':119, 'height':73}</w:t>
+      </w:r>
+    </w:p>
+    <w:p>
+      <w:pPr>
+        <w:pStyle w:val="ListParagraph"/>
+      </w:pPr>
+      <w:r>
+        <w:t>{'</w:t>
+      </w:r>
+      <w:proofErr w:type="spellStart"/>
+      <w:r>
+        <w:t>type':'node</w:t>
+      </w:r>
+      <w:proofErr w:type="spellEnd"/>
+      <w:r>
+        <w:t>', 'id':'m1', 'x':201, 'y':174, 'width':139, 'height':92}</w:t>
+      </w:r>
+    </w:p>
+    <w:p>
+      <w:pPr>
+        <w:pStyle w:val="ListParagraph"/>
+      </w:pPr>
+      <w:r>
+        <w:t>{'</w:t>
+      </w:r>
+      <w:proofErr w:type="spellStart"/>
+      <w:r>
+        <w:t>type':'node</w:t>
+      </w:r>
+      <w:proofErr w:type="spellEnd"/>
+      <w:r>
+        <w:t>', 'id':'D97', 'x':358, 'y':6, 'width':85, 'height':159}</w:t>
+      </w:r>
+    </w:p>
+    <w:p>
+      <w:pPr>
+        <w:pStyle w:val="ListParagraph"/>
+        <w:rPr>
+          <w:b/>
+          <w:bCs/>
+        </w:rPr>
+      </w:pPr>
+      <w:r>
+        <w:t>{'</w:t>
+      </w:r>
+      <w:proofErr w:type="spellStart"/>
+      <w:r>
+        <w:t>type':'node</w:t>
+      </w:r>
+      <w:proofErr w:type="spellEnd"/>
+      <w:r>
+        <w:t>', 'id':'D98', 'x':350, 'y':172, 'width':101, 'height':107}</w:t>
+      </w:r>
+    </w:p>
+    <w:p>
+      <w:pPr>
+        <w:pStyle w:val="Heading3"/>
+      </w:pPr>
+      <w:r>
+        <w:t>test3a_1PushedLeft</w:t>
+      </w:r>
+    </w:p>
+    <w:p>
+      <w:proofErr w:type="gramStart"/>
+      <w:r>
+        <w:t>move</w:t>
+      </w:r>
+      <w:proofErr w:type="gramEnd"/>
+      <w:r>
+        <w:t xml:space="preserve"> m1 to the right, should be pushed back to the left</w:t>
+      </w:r>
+    </w:p>
+    <w:p>
+      <w:pPr>
+        <w:rPr>
+          <w:b/>
+          <w:sz w:val="30"/>
+        </w:rPr>
+      </w:pPr>
+      <w:r>
+        <w:rPr>
+          <w:noProof/>
+          <w:lang w:eastAsia="en-AU"/>
+        </w:rPr>
+        <w:pict>
+          <v:shape id="_x0000_s1044" type="#_x0000_t13" style="position:absolute;margin-left:355.5pt;margin-top:159.75pt;width:42pt;height:28.5pt;z-index:251676672" fillcolor="#4bacc6 [3208]" stroked="f" strokeweight="0">
+            <v:fill color2="#308298 [2376]" focusposition=".5,.5" focussize="" focus="100%" type="gradientRadial"/>
+            <v:shadow on="t" type="perspective" color="#205867 [1608]" offset="1pt" offset2="-3pt"/>
+          </v:shape>
+        </w:pict>
+      </w:r>
+      <w:r>
+        <w:rPr>
+          <w:noProof/>
+          <w:lang w:eastAsia="en-AU"/>
+        </w:rPr>
+        <w:drawing>
+          <wp:inline distT="0" distB="0" distL="0" distR="0">
+            <wp:extent cx="4428572" cy="2914286"/>
+            <wp:effectExtent l="19050" t="0" r="0" b="0"/>
+            <wp:docPr id="33" name="Picture 4"/>
+            <wp:cNvGraphicFramePr>
+              <a:graphicFrameLocks xmlns:a="http://schemas.openxmlformats.org/drawingml/2006/main" noChangeAspect="1"/>
+            </wp:cNvGraphicFramePr>
+            <a:graphic xmlns:a="http://schemas.openxmlformats.org/drawingml/2006/main">
+              <a:graphicData uri="http://schemas.openxmlformats.org/drawingml/2006/picture">
+                <pic:pic xmlns:pic="http://schemas.openxmlformats.org/drawingml/2006/picture">
+                  <pic:nvPicPr>
+                    <pic:cNvPr id="0" name="Picture 4"/>
+                    <pic:cNvPicPr>
+                      <a:picLocks noChangeAspect="1" noChangeArrowheads="1"/>
+                    </pic:cNvPicPr>
+                  </pic:nvPicPr>
+                  <pic:blipFill>
+                    <a:blip r:embed="rId28" cstate="print"/>
+                    <a:stretch>
+                      <a:fillRect/>
+                    </a:stretch>
+                  </pic:blipFill>
+                  <pic:spPr bwMode="auto">
+                    <a:xfrm>
+                      <a:off x="0" y="0"/>
+                      <a:ext cx="4428572" cy="2914286"/>
+                    </a:xfrm>
+                    <a:prstGeom prst="rect">
+                      <a:avLst/>
+                    </a:prstGeom>
+                    <a:noFill/>
+                    <a:ln w="9525">
+                      <a:noFill/>
+                      <a:miter lim="800000"/>
+                      <a:headEnd/>
+                      <a:tailEnd/>
+                    </a:ln>
+                  </pic:spPr>
+                </pic:pic>
+              </a:graphicData>
+            </a:graphic>
+          </wp:inline>
+        </w:drawing>
+      </w:r>
+      <w:r>
+        <w:tab/>
+      </w:r>
+      <w:r>
+        <w:rPr>
+          <w:noProof/>
+          <w:lang w:eastAsia="en-AU"/>
+        </w:rPr>
+        <w:drawing>
+          <wp:inline distT="0" distB="0" distL="0" distR="0">
+            <wp:extent cx="4419048" cy="2923810"/>
+            <wp:effectExtent l="19050" t="0" r="552" b="0"/>
+            <wp:docPr id="35" name="Picture 7"/>
+            <wp:cNvGraphicFramePr>
+              <a:graphicFrameLocks xmlns:a="http://schemas.openxmlformats.org/drawingml/2006/main" noChangeAspect="1"/>
+            </wp:cNvGraphicFramePr>
+            <a:graphic xmlns:a="http://schemas.openxmlformats.org/drawingml/2006/main">
+              <a:graphicData uri="http://schemas.openxmlformats.org/drawingml/2006/picture">
+                <pic:pic xmlns:pic="http://schemas.openxmlformats.org/drawingml/2006/picture">
+                  <pic:nvPicPr>
+                    <pic:cNvPr id="0" name="Picture 7"/>
+                    <pic:cNvPicPr>
+                      <a:picLocks noChangeAspect="1" noChangeArrowheads="1"/>
+                    </pic:cNvPicPr>
+                  </pic:nvPicPr>
+                  <pic:blipFill>
+                    <a:blip r:embed="rId29" cstate="print"/>
+                    <a:stretch>
+                      <a:fillRect/>
+                    </a:stretch>
+                  </pic:blipFill>
+                  <pic:spPr bwMode="auto">
+                    <a:xfrm>
+                      <a:off x="0" y="0"/>
+                      <a:ext cx="4419048" cy="2923810"/>
+                    </a:xfrm>
+                    <a:prstGeom prst="rect">
+                      <a:avLst/>
+                    </a:prstGeom>
+                    <a:noFill/>
+                    <a:ln w="9525">
+                      <a:noFill/>
+                      <a:miter lim="800000"/>
+                      <a:headEnd/>
+                      <a:tailEnd/>
+                    </a:ln>
+                  </pic:spPr>
+                </pic:pic>
+              </a:graphicData>
+            </a:graphic>
+          </wp:inline>
+        </w:drawing>
+      </w:r>
+      <w:r>
+        <w:rPr>
+          <w:b/>
+          <w:sz w:val="30"/>
+        </w:rPr>
+        <w:t xml:space="preserve"> </w:t>
+      </w:r>
+    </w:p>
+    <w:p>
+      <w:pPr>
+        <w:rPr>
+          <w:b/>
+          <w:noProof/>
+          <w:sz w:val="30"/>
+          <w:lang w:eastAsia="en-AU"/>
+        </w:rPr>
+      </w:pPr>
+      <w:proofErr w:type="gramStart"/>
+      <w:r>
+        <w:rPr>
+          <w:b/>
+          <w:sz w:val="30"/>
+        </w:rPr>
+        <w:t>not</w:t>
+      </w:r>
+      <w:proofErr w:type="gramEnd"/>
+      <w:r>
+        <w:rPr>
+          <w:b/>
+          <w:sz w:val="30"/>
+        </w:rPr>
+        <w:t xml:space="preserve"> </w:t>
+      </w:r>
+      <w:r>
+        <w:rPr>
+          <w:b/>
+          <w:noProof/>
+          <w:sz w:val="30"/>
+          <w:lang w:eastAsia="en-AU"/>
+        </w:rPr>
+        <w:drawing>
+          <wp:inline distT="0" distB="0" distL="0" distR="0">
+            <wp:extent cx="4972050" cy="3200890"/>
+            <wp:effectExtent l="19050" t="0" r="0" b="0"/>
+            <wp:docPr id="37" name="Picture 13"/>
+            <wp:cNvGraphicFramePr>
+              <a:graphicFrameLocks xmlns:a="http://schemas.openxmlformats.org/drawingml/2006/main" noChangeAspect="1"/>
+            </wp:cNvGraphicFramePr>
+            <a:graphic xmlns:a="http://schemas.openxmlformats.org/drawingml/2006/main">
+              <a:graphicData uri="http://schemas.openxmlformats.org/drawingml/2006/picture">
+                <pic:pic xmlns:pic="http://schemas.openxmlformats.org/drawingml/2006/picture">
+                  <pic:nvPicPr>
+                    <pic:cNvPr id="0" name="Picture 13"/>
+                    <pic:cNvPicPr>
+                      <a:picLocks noChangeAspect="1" noChangeArrowheads="1"/>
+                    </pic:cNvPicPr>
+                  </pic:nvPicPr>
+                  <pic:blipFill>
+                    <a:blip r:embed="rId30" cstate="print"/>
+                    <a:srcRect/>
+                    <a:stretch>
+                      <a:fillRect/>
+                    </a:stretch>
+                  </pic:blipFill>
+                  <pic:spPr bwMode="auto">
+                    <a:xfrm>
+                      <a:off x="0" y="0"/>
+                      <a:ext cx="4972050" cy="3200890"/>
+                    </a:xfrm>
+                    <a:prstGeom prst="rect">
+                      <a:avLst/>
+                    </a:prstGeom>
+                    <a:noFill/>
+                    <a:ln w="9525">
+                      <a:noFill/>
+                      <a:miter lim="800000"/>
+                      <a:headEnd/>
+                      <a:tailEnd/>
+                    </a:ln>
+                  </pic:spPr>
+                </pic:pic>
+              </a:graphicData>
+            </a:graphic>
+          </wp:inline>
+        </w:drawing>
+      </w:r>
+      <w:r>
+        <w:rPr>
+          <w:b/>
+          <w:noProof/>
+          <w:sz w:val="30"/>
+          <w:lang w:eastAsia="en-AU"/>
+        </w:rPr>
+        <w:t xml:space="preserve"> </w:t>
+      </w:r>
+    </w:p>
+    <w:p>
+      <w:pPr>
+        <w:pStyle w:val="Heading3"/>
+        <w:rPr>
+          <w:noProof/>
+          <w:lang w:eastAsia="en-AU"/>
+        </w:rPr>
+      </w:pPr>
+      <w:r>
+        <w:rPr>
+          <w:noProof/>
+          <w:lang w:eastAsia="en-AU"/>
+        </w:rPr>
+        <w:t>test3a_2PushedLeftD97DoesntMove</w:t>
+      </w:r>
+    </w:p>
+    <w:p>
+      <w:r>
+        <w:t xml:space="preserve"># </w:t>
+      </w:r>
+      <w:proofErr w:type="gramStart"/>
+      <w:r>
+        <w:t>move</w:t>
+      </w:r>
+      <w:proofErr w:type="gramEnd"/>
+      <w:r>
+        <w:t xml:space="preserve"> m1 to the right, should be pushed back to the left.  D97 shouldn't move!</w:t>
+      </w:r>
+    </w:p>
+    <w:p>
+      <w:r>
+        <w:rPr>
+          <w:noProof/>
+          <w:lang w:eastAsia="en-AU"/>
+        </w:rPr>
+        <w:pict>
+          <v:shape id="_x0000_s1045" type="#_x0000_t13" style="position:absolute;margin-left:324pt;margin-top:152.3pt;width:42pt;height:28.5pt;z-index:251677696" fillcolor="#4bacc6 [3208]" stroked="f" strokeweight="0">
+            <v:fill color2="#308298 [2376]" focusposition=".5,.5" focussize="" focus="100%" type="gradientRadial"/>
+            <v:shadow on="t" type="perspective" color="#205867 [1608]" offset="1pt" offset2="-3pt"/>
+          </v:shape>
+        </w:pict>
+      </w:r>
+      <w:r>
+        <w:rPr>
+          <w:noProof/>
+          <w:lang w:eastAsia="en-AU"/>
+        </w:rPr>
+        <w:drawing>
+          <wp:inline distT="0" distB="0" distL="0" distR="0">
+            <wp:extent cx="4133850" cy="2755900"/>
+            <wp:effectExtent l="19050" t="0" r="0" b="0"/>
+            <wp:docPr id="38" name="Picture 16"/>
+            <wp:cNvGraphicFramePr>
+              <a:graphicFrameLocks xmlns:a="http://schemas.openxmlformats.org/drawingml/2006/main" noChangeAspect="1"/>
+            </wp:cNvGraphicFramePr>
+            <a:graphic xmlns:a="http://schemas.openxmlformats.org/drawingml/2006/main">
+              <a:graphicData uri="http://schemas.openxmlformats.org/drawingml/2006/picture">
+                <pic:pic xmlns:pic="http://schemas.openxmlformats.org/drawingml/2006/picture">
+                  <pic:nvPicPr>
+                    <pic:cNvPr id="0" name="Picture 16"/>
+                    <pic:cNvPicPr>
+                      <a:picLocks noChangeAspect="1" noChangeArrowheads="1"/>
+                    </pic:cNvPicPr>
+                  </pic:nvPicPr>
+                  <pic:blipFill>
+                    <a:blip r:embed="rId31" cstate="print"/>
+                    <a:srcRect/>
+                    <a:stretch>
+                      <a:fillRect/>
+                    </a:stretch>
+                  </pic:blipFill>
+                  <pic:spPr bwMode="auto">
+                    <a:xfrm>
+                      <a:off x="0" y="0"/>
+                      <a:ext cx="4133850" cy="2755900"/>
+                    </a:xfrm>
+                    <a:prstGeom prst="rect">
+                      <a:avLst/>
+                    </a:prstGeom>
+                    <a:noFill/>
+                    <a:ln w="9525">
+                      <a:noFill/>
+                      <a:miter lim="800000"/>
+                      <a:headEnd/>
+                      <a:tailEnd/>
+                    </a:ln>
+                  </pic:spPr>
+                </pic:pic>
+              </a:graphicData>
+            </a:graphic>
+          </wp:inline>
+        </w:drawing>
+      </w:r>
+      <w:r>
+        <w:tab/>
+      </w:r>
+      <w:r>
+        <w:rPr>
+          <w:noProof/>
+          <w:lang w:eastAsia="en-AU"/>
+        </w:rPr>
+        <w:drawing>
+          <wp:inline distT="0" distB="0" distL="0" distR="0">
+            <wp:extent cx="4391025" cy="2847975"/>
+            <wp:effectExtent l="19050" t="0" r="9525" b="0"/>
+            <wp:docPr id="39" name="Picture 19"/>
+            <wp:cNvGraphicFramePr>
+              <a:graphicFrameLocks xmlns:a="http://schemas.openxmlformats.org/drawingml/2006/main" noChangeAspect="1"/>
+            </wp:cNvGraphicFramePr>
+            <a:graphic xmlns:a="http://schemas.openxmlformats.org/drawingml/2006/main">
+              <a:graphicData uri="http://schemas.openxmlformats.org/drawingml/2006/picture">
+                <pic:pic xmlns:pic="http://schemas.openxmlformats.org/drawingml/2006/picture">
+                  <pic:nvPicPr>
+                    <pic:cNvPr id="0" name="Picture 19"/>
+                    <pic:cNvPicPr>
+                      <a:picLocks noChangeAspect="1" noChangeArrowheads="1"/>
+                    </pic:cNvPicPr>
+                  </pic:nvPicPr>
+                  <pic:blipFill>
+                    <a:blip r:embed="rId32" cstate="print"/>
+                    <a:srcRect/>
+                    <a:stretch>
+                      <a:fillRect/>
+                    </a:stretch>
+                  </pic:blipFill>
+                  <pic:spPr bwMode="auto">
+                    <a:xfrm>
+                      <a:off x="0" y="0"/>
+                      <a:ext cx="4391025" cy="2847975"/>
+                    </a:xfrm>
+                    <a:prstGeom prst="rect">
+                      <a:avLst/>
+                    </a:prstGeom>
+                    <a:noFill/>
+                    <a:ln w="9525">
+                      <a:noFill/>
+                      <a:miter lim="800000"/>
+                      <a:headEnd/>
+                      <a:tailEnd/>
+                    </a:ln>
+                  </pic:spPr>
+                </pic:pic>
+              </a:graphicData>
+            </a:graphic>
+          </wp:inline>
+        </w:drawing>
+      </w:r>
+    </w:p>
+    <w:p>
+      <w:pPr>
+        <w:rPr>
+          <w:b/>
+          <w:sz w:val="30"/>
+        </w:rPr>
+      </w:pPr>
+      <w:proofErr w:type="gramStart"/>
+      <w:r>
+        <w:rPr>
+          <w:b/>
+          <w:sz w:val="30"/>
+        </w:rPr>
+        <w:t>not</w:t>
+      </w:r>
+      <w:proofErr w:type="gramEnd"/>
+      <w:r>
+        <w:rPr>
+          <w:b/>
+          <w:sz w:val="30"/>
+        </w:rPr>
+        <w:t xml:space="preserve"> </w:t>
+      </w:r>
+      <w:r>
+        <w:rPr>
+          <w:b/>
+          <w:noProof/>
+          <w:sz w:val="30"/>
+          <w:lang w:eastAsia="en-AU"/>
+        </w:rPr>
+        <w:drawing>
+          <wp:inline distT="0" distB="0" distL="0" distR="0">
+            <wp:extent cx="4800600" cy="2893642"/>
+            <wp:effectExtent l="19050" t="0" r="0" b="0"/>
+            <wp:docPr id="40" name="Picture 22"/>
+            <wp:cNvGraphicFramePr>
+              <a:graphicFrameLocks xmlns:a="http://schemas.openxmlformats.org/drawingml/2006/main" noChangeAspect="1"/>
+            </wp:cNvGraphicFramePr>
+            <a:graphic xmlns:a="http://schemas.openxmlformats.org/drawingml/2006/main">
+              <a:graphicData uri="http://schemas.openxmlformats.org/drawingml/2006/picture">
+                <pic:pic xmlns:pic="http://schemas.openxmlformats.org/drawingml/2006/picture">
+                  <pic:nvPicPr>
+                    <pic:cNvPr id="0" name="Picture 22"/>
+                    <pic:cNvPicPr>
+                      <a:picLocks noChangeAspect="1" noChangeArrowheads="1"/>
+                    </pic:cNvPicPr>
+                  </pic:nvPicPr>
+                  <pic:blipFill>
+                    <a:blip r:embed="rId33" cstate="print"/>
+                    <a:srcRect/>
+                    <a:stretch>
+                      <a:fillRect/>
+                    </a:stretch>
+                  </pic:blipFill>
+                  <pic:spPr bwMode="auto">
+                    <a:xfrm>
+                      <a:off x="0" y="0"/>
+                      <a:ext cx="4800600" cy="2893642"/>
+                    </a:xfrm>
+                    <a:prstGeom prst="rect">
+                      <a:avLst/>
+                    </a:prstGeom>
+                    <a:noFill/>
+                    <a:ln w="9525">
+                      <a:noFill/>
+                      <a:miter lim="800000"/>
+                      <a:headEnd/>
+                      <a:tailEnd/>
+                    </a:ln>
+                  </pic:spPr>
+                </pic:pic>
+              </a:graphicData>
+            </a:graphic>
+          </wp:inline>
+        </w:drawing>
+      </w:r>
+    </w:p>
+    <w:p>
+      <w:pPr>
+        <w:pStyle w:val="Heading3"/>
+      </w:pPr>
+      <w:r>
+        <w:t>test3a_3PushedLeftNotFlyingUpY</w:t>
+      </w:r>
+    </w:p>
+    <w:p>
+      <w:proofErr w:type="gramStart"/>
+      <w:r>
+        <w:t>move</w:t>
+      </w:r>
+      <w:proofErr w:type="gramEnd"/>
+      <w:r>
+        <w:t xml:space="preserve"> m1 to the right, should be pushed back to the left.  Not flown up Y.  </w:t>
+      </w:r>
+      <w:proofErr w:type="gramStart"/>
+      <w:r>
+        <w:rPr>
+          <w:b/>
+        </w:rPr>
+        <w:t>Note that the top of m1 is &gt; top of D98 to trigger this test</w:t>
+      </w:r>
+      <w:r>
+        <w:t>.</w:t>
+      </w:r>
+      <w:proofErr w:type="gramEnd"/>
+    </w:p>
+    <w:p>
+      <w:r>
+        <w:rPr>
+          <w:noProof/>
+          <w:lang w:eastAsia="en-AU"/>
+        </w:rPr>
+        <w:pict>
+          <v:shape id="_x0000_s1046" type="#_x0000_t13" style="position:absolute;margin-left:348pt;margin-top:166.5pt;width:42pt;height:28.5pt;z-index:251678720" fillcolor="#4bacc6 [3208]" stroked="f" strokeweight="0">
+            <v:fill color2="#308298 [2376]" focusposition=".5,.5" focussize="" focus="100%" type="gradientRadial"/>
+            <v:shadow on="t" type="perspective" color="#205867 [1608]" offset="1pt" offset2="-3pt"/>
+          </v:shape>
+        </w:pict>
+      </w:r>
+      <w:r>
+        <w:rPr>
+          <w:noProof/>
+          <w:lang w:eastAsia="en-AU"/>
+        </w:rPr>
+        <w:drawing>
+          <wp:inline distT="0" distB="0" distL="0" distR="0">
+            <wp:extent cx="4381500" cy="2800350"/>
+            <wp:effectExtent l="19050" t="0" r="0" b="0"/>
+            <wp:docPr id="41" name="Picture 25"/>
+            <wp:cNvGraphicFramePr>
+              <a:graphicFrameLocks xmlns:a="http://schemas.openxmlformats.org/drawingml/2006/main" noChangeAspect="1"/>
+            </wp:cNvGraphicFramePr>
+            <a:graphic xmlns:a="http://schemas.openxmlformats.org/drawingml/2006/main">
+              <a:graphicData uri="http://schemas.openxmlformats.org/drawingml/2006/picture">
+                <pic:pic xmlns:pic="http://schemas.openxmlformats.org/drawingml/2006/picture">
+                  <pic:nvPicPr>
+                    <pic:cNvPr id="0" name="Picture 25"/>
+                    <pic:cNvPicPr>
+                      <a:picLocks noChangeAspect="1" noChangeArrowheads="1"/>
+                    </pic:cNvPicPr>
+                  </pic:nvPicPr>
+                  <pic:blipFill>
+                    <a:blip r:embed="rId34" cstate="print"/>
+                    <a:srcRect/>
+                    <a:stretch>
+                      <a:fillRect/>
+                    </a:stretch>
+                  </pic:blipFill>
+                  <pic:spPr bwMode="auto">
+                    <a:xfrm>
+                      <a:off x="0" y="0"/>
+                      <a:ext cx="4381500" cy="2800350"/>
+                    </a:xfrm>
+                    <a:prstGeom prst="rect">
+                      <a:avLst/>
+                    </a:prstGeom>
+                    <a:noFill/>
+                    <a:ln w="9525">
+                      <a:noFill/>
+                      <a:miter lim="800000"/>
+                      <a:headEnd/>
+                      <a:tailEnd/>
+                    </a:ln>
+                  </pic:spPr>
+                </pic:pic>
+              </a:graphicData>
+            </a:graphic>
+          </wp:inline>
+        </w:drawing>
+      </w:r>
+      <w:r>
+        <w:tab/>
+      </w:r>
+      <w:r>
+        <w:rPr>
+          <w:noProof/>
+          <w:lang w:eastAsia="en-AU"/>
+        </w:rPr>
+        <w:drawing>
+          <wp:inline distT="0" distB="0" distL="0" distR="0">
+            <wp:extent cx="4429125" cy="2905125"/>
+            <wp:effectExtent l="19050" t="0" r="9525" b="0"/>
+            <wp:docPr id="42" name="Picture 28"/>
+            <wp:cNvGraphicFramePr>
+              <a:graphicFrameLocks xmlns:a="http://schemas.openxmlformats.org/drawingml/2006/main" noChangeAspect="1"/>
+            </wp:cNvGraphicFramePr>
+            <a:graphic xmlns:a="http://schemas.openxmlformats.org/drawingml/2006/main">
+              <a:graphicData uri="http://schemas.openxmlformats.org/drawingml/2006/picture">
+                <pic:pic xmlns:pic="http://schemas.openxmlformats.org/drawingml/2006/picture">
+                  <pic:nvPicPr>
+                    <pic:cNvPr id="0" name="Picture 28"/>
+                    <pic:cNvPicPr>
+                      <a:picLocks noChangeAspect="1" noChangeArrowheads="1"/>
+                    </pic:cNvPicPr>
+                  </pic:nvPicPr>
+                  <pic:blipFill>
+                    <a:blip r:embed="rId35" cstate="print"/>
+                    <a:srcRect/>
+                    <a:stretch>
+                      <a:fillRect/>
+                    </a:stretch>
+                  </pic:blipFill>
+                  <pic:spPr bwMode="auto">
+                    <a:xfrm>
+                      <a:off x="0" y="0"/>
+                      <a:ext cx="4429125" cy="2905125"/>
+                    </a:xfrm>
+                    <a:prstGeom prst="rect">
+                      <a:avLst/>
+                    </a:prstGeom>
+                    <a:noFill/>
+                    <a:ln w="9525">
+                      <a:noFill/>
+                      <a:miter lim="800000"/>
+                      <a:headEnd/>
+                      <a:tailEnd/>
+                    </a:ln>
+                  </pic:spPr>
+                </pic:pic>
+              </a:graphicData>
+            </a:graphic>
+          </wp:inline>
+        </w:drawing>
+      </w:r>
+    </w:p>
+    <w:p>
+      <w:proofErr w:type="gramStart"/>
+      <w:r>
+        <w:rPr>
+          <w:b/>
+          <w:sz w:val="30"/>
+        </w:rPr>
+        <w:t>not</w:t>
+      </w:r>
+      <w:proofErr w:type="gramEnd"/>
+      <w:r>
+        <w:rPr>
+          <w:b/>
+          <w:sz w:val="30"/>
+        </w:rPr>
+        <w:t xml:space="preserve"> </w:t>
+      </w:r>
+      <w:r>
+        <w:rPr>
+          <w:b/>
+          <w:noProof/>
+          <w:sz w:val="30"/>
+          <w:lang w:eastAsia="en-AU"/>
+        </w:rPr>
+        <w:drawing>
+          <wp:inline distT="0" distB="0" distL="0" distR="0">
+            <wp:extent cx="3703887" cy="2447925"/>
+            <wp:effectExtent l="19050" t="0" r="0" b="0"/>
+            <wp:docPr id="43" name="Picture 31"/>
+            <wp:cNvGraphicFramePr>
+              <a:graphicFrameLocks xmlns:a="http://schemas.openxmlformats.org/drawingml/2006/main" noChangeAspect="1"/>
+            </wp:cNvGraphicFramePr>
+            <a:graphic xmlns:a="http://schemas.openxmlformats.org/drawingml/2006/main">
+              <a:graphicData uri="http://schemas.openxmlformats.org/drawingml/2006/picture">
+                <pic:pic xmlns:pic="http://schemas.openxmlformats.org/drawingml/2006/picture">
+                  <pic:nvPicPr>
+                    <pic:cNvPr id="0" name="Picture 31"/>
+                    <pic:cNvPicPr>
+                      <a:picLocks noChangeAspect="1" noChangeArrowheads="1"/>
+                    </pic:cNvPicPr>
+                  </pic:nvPicPr>
+                  <pic:blipFill>
+                    <a:blip r:embed="rId36" cstate="print"/>
+                    <a:srcRect/>
+                    <a:stretch>
+                      <a:fillRect/>
+                    </a:stretch>
+                  </pic:blipFill>
+                  <pic:spPr bwMode="auto">
+                    <a:xfrm>
+                      <a:off x="0" y="0"/>
+                      <a:ext cx="3703887" cy="2447925"/>
+                    </a:xfrm>
+                    <a:prstGeom prst="rect">
+                      <a:avLst/>
+                    </a:prstGeom>
+                    <a:noFill/>
+                    <a:ln w="9525">
+                      <a:noFill/>
+                      <a:miter lim="800000"/>
+                      <a:headEnd/>
+                      <a:tailEnd/>
+                    </a:ln>
+                  </pic:spPr>
+                </pic:pic>
+              </a:graphicData>
+            </a:graphic>
+          </wp:inline>
+        </w:drawing>
+      </w:r>
+    </w:p>
+    <w:p>
+      <w:pPr>
+        <w:pStyle w:val="Heading2"/>
+      </w:pPr>
+      <w:r>
         <w:t>Scenario 4</w:t>
       </w:r>
     </w:p>
@@ -1820,7 +2734,15 @@
         <w:pStyle w:val="ListParagraph"/>
       </w:pPr>
       <w:r>
-        <w:t>{'type':'node', 'id':'D25', 'x':7, 'y':6, 'width':159, 'height':106}</w:t>
+        <w:t>{'</w:t>
+      </w:r>
+      <w:proofErr w:type="spellStart"/>
+      <w:r>
+        <w:t>type':'node</w:t>
+      </w:r>
+      <w:proofErr w:type="spellEnd"/>
+      <w:r>
+        <w:t>', 'id':'D25', 'x':7, 'y':6, 'width':159, 'height':106}</w:t>
       </w:r>
     </w:p>
     <w:p>
@@ -1828,7 +2750,15 @@
         <w:pStyle w:val="ListParagraph"/>
       </w:pPr>
       <w:r>
-        <w:t>{'type':'node', 'id':'D13', 'x':6, 'y':119, 'width':119, 'height':73}</w:t>
+        <w:t>{'</w:t>
+      </w:r>
+      <w:proofErr w:type="spellStart"/>
+      <w:r>
+        <w:t>type':'node</w:t>
+      </w:r>
+      <w:proofErr w:type="spellEnd"/>
+      <w:r>
+        <w:t>', 'id':'D13', 'x':6, 'y':119, 'width':119, 'height':73}</w:t>
       </w:r>
     </w:p>
     <w:p>
@@ -1836,7 +2766,15 @@
         <w:pStyle w:val="ListParagraph"/>
       </w:pPr>
       <w:r>
-        <w:t>{'type':'node', 'id':'m1', 'x':6, 'y':214, 'width':139, 'height':92}</w:t>
+        <w:t>{'</w:t>
+      </w:r>
+      <w:proofErr w:type="spellStart"/>
+      <w:r>
+        <w:t>type':'node</w:t>
+      </w:r>
+      <w:proofErr w:type="spellEnd"/>
+      <w:r>
+        <w:t>', 'id':'m1', 'x':6, 'y':214, 'width':139, 'height':92}</w:t>
       </w:r>
     </w:p>
     <w:p>
@@ -1844,7 +2782,15 @@
         <w:pStyle w:val="ListParagraph"/>
       </w:pPr>
       <w:r>
-        <w:t>{'type':'node', 'id':'D97', 'x':213, 'y':6, 'width':85, 'height':159}</w:t>
+        <w:t>{'</w:t>
+      </w:r>
+      <w:proofErr w:type="spellStart"/>
+      <w:r>
+        <w:t>type':'node</w:t>
+      </w:r>
+      <w:proofErr w:type="spellEnd"/>
+      <w:r>
+        <w:t>', 'id':'D97', 'x':213, 'y':6, 'width':85, 'height':159}</w:t>
       </w:r>
     </w:p>
     <w:p>
@@ -1852,7 +2798,15 @@
         <w:pStyle w:val="ListParagraph"/>
       </w:pPr>
       <w:r>
-        <w:t>{'type':'node', 'id':'D98', 'x':305, 'y':57, 'width':101, 'height':107}</w:t>
+        <w:t>{'</w:t>
+      </w:r>
+      <w:proofErr w:type="spellStart"/>
+      <w:r>
+        <w:t>type':'node</w:t>
+      </w:r>
+      <w:proofErr w:type="spellEnd"/>
+      <w:r>
+        <w:t>', 'id':'D98', 'x':305, 'y':57, 'width':101, 'height':107}</w:t>
       </w:r>
     </w:p>
     <w:p>
@@ -1860,7 +2814,15 @@
         <w:pStyle w:val="ListParagraph"/>
       </w:pPr>
       <w:r>
-        <w:t>{'type':'node', 'id':'D50', 'x':149, 'y':184, 'width':242, 'height':112}</w:t>
+        <w:t>{'</w:t>
+      </w:r>
+      <w:proofErr w:type="spellStart"/>
+      <w:r>
+        <w:t>type':'node</w:t>
+      </w:r>
+      <w:proofErr w:type="spellEnd"/>
+      <w:r>
+        <w:t>', 'id':'D50', 'x':149, 'y':184, 'width':242, 'height':112}</w:t>
       </w:r>
     </w:p>
     <w:p>
@@ -1868,7 +2830,15 @@
         <w:pStyle w:val="ListParagraph"/>
       </w:pPr>
       <w:r>
-        <w:t>{'type':'node', 'id':'D51', 'x':189, 'y':302, 'width':162, 'height':66}</w:t>
+        <w:t>{'</w:t>
+      </w:r>
+      <w:proofErr w:type="spellStart"/>
+      <w:r>
+        <w:t>type':'node</w:t>
+      </w:r>
+      <w:proofErr w:type="spellEnd"/>
+      <w:r>
+        <w:t>', 'id':'D51', 'x':189, 'y':302, 'width':162, 'height':66}</w:t>
       </w:r>
     </w:p>
     <w:p>
@@ -1880,8 +2850,13 @@
       </w:r>
     </w:p>
     <w:p>
-      <w:r>
-        <w:t>assert m1 has been inserted - two pushed right, two pushed down</w:t>
+      <w:proofErr w:type="gramStart"/>
+      <w:r>
+        <w:t>assert</w:t>
+      </w:r>
+      <w:proofErr w:type="gramEnd"/>
+      <w:r>
+        <w:t xml:space="preserve"> m1 has been inserted - two pushed right, two pushed down</w:t>
       </w:r>
     </w:p>
     <w:p>
@@ -1920,7 +2895,7 @@
                     </pic:cNvPicPr>
                   </pic:nvPicPr>
                   <pic:blipFill>
-                    <a:blip r:embed="rId28" cstate="print"/>
+                    <a:blip r:embed="rId37" cstate="print"/>
                     <a:srcRect/>
                     <a:stretch>
                       <a:fillRect/>
@@ -1974,7 +2949,7 @@
                     </pic:cNvPicPr>
                   </pic:nvPicPr>
                   <pic:blipFill>
-                    <a:blip r:embed="rId29" cstate="print"/>
+                    <a:blip r:embed="rId38" cstate="print"/>
                     <a:srcRect/>
                     <a:stretch>
                       <a:fillRect/>
@@ -2012,8 +2987,13 @@
       </w:r>
     </w:p>
     <w:p>
-      <w:r>
-        <w:t>assert m1 has been inserted - two pushed right, two pushed down, and extra D13 pushed down because m1 overlaps/attacks D13 (and there is room for D13 to move downwards I guess)</w:t>
+      <w:proofErr w:type="gramStart"/>
+      <w:r>
+        <w:t>assert</w:t>
+      </w:r>
+      <w:proofErr w:type="gramEnd"/>
+      <w:r>
+        <w:t xml:space="preserve"> m1 has been inserted - two pushed right, two pushed down, and extra D13 pushed down because m1 overlaps/attacks D13 (and there is room for D13 to move downwards I guess)</w:t>
       </w:r>
     </w:p>
     <w:p>
@@ -2052,7 +3032,7 @@
                     </pic:cNvPicPr>
                   </pic:nvPicPr>
                   <pic:blipFill>
-                    <a:blip r:embed="rId30" cstate="print"/>
+                    <a:blip r:embed="rId39" cstate="print"/>
                     <a:srcRect/>
                     <a:stretch>
                       <a:fillRect/>
@@ -2106,7 +3086,7 @@
                     </pic:cNvPicPr>
                   </pic:nvPicPr>
                   <pic:blipFill>
-                    <a:blip r:embed="rId31" cstate="print"/>
+                    <a:blip r:embed="rId40" cstate="print"/>
                     <a:srcRect/>
                     <a:stretch>
                       <a:fillRect/>
@@ -2171,9 +3151,11 @@
       </w:r>
     </w:p>
     <w:p>
+      <w:proofErr w:type="gramStart"/>
       <w:r>
         <w:t>Usual repulsion and snuggling.</w:t>
       </w:r>
+      <w:proofErr w:type="gramEnd"/>
     </w:p>
     <w:p>
       <w:r>
@@ -2211,7 +3193,7 @@
                     </pic:cNvPicPr>
                   </pic:nvPicPr>
                   <pic:blipFill>
-                    <a:blip r:embed="rId32" cstate="print"/>
+                    <a:blip r:embed="rId41" cstate="print"/>
                     <a:srcRect/>
                     <a:stretch>
                       <a:fillRect/>
@@ -2268,7 +3250,7 @@
                     </pic:cNvPicPr>
                   </pic:nvPicPr>
                   <pic:blipFill>
-                    <a:blip r:embed="rId33" cstate="print"/>
+                    <a:blip r:embed="rId42" cstate="print"/>
                     <a:srcRect/>
                     <a:stretch>
                       <a:fillRect/>
@@ -2306,8 +3288,21 @@
       </w:r>
     </w:p>
     <w:p>
-      <w:r>
-        <w:t>assert m1 has been repulsed and snuggeled, and line not crossed - same results as ABOVE</w:t>
+      <w:proofErr w:type="gramStart"/>
+      <w:r>
+        <w:t>assert</w:t>
+      </w:r>
+      <w:proofErr w:type="gramEnd"/>
+      <w:r>
+        <w:t xml:space="preserve"> m1 has been repulsed and </w:t>
+      </w:r>
+      <w:proofErr w:type="spellStart"/>
+      <w:r>
+        <w:t>snuggeled</w:t>
+      </w:r>
+      <w:proofErr w:type="spellEnd"/>
+      <w:r>
+        <w:t>, and line not crossed - same results as ABOVE</w:t>
       </w:r>
     </w:p>
     <w:p>
@@ -2346,7 +3341,7 @@
                     </pic:cNvPicPr>
                   </pic:nvPicPr>
                   <pic:blipFill>
-                    <a:blip r:embed="rId34" cstate="print"/>
+                    <a:blip r:embed="rId43" cstate="print"/>
                     <a:srcRect/>
                     <a:stretch>
                       <a:fillRect/>
@@ -2400,7 +3395,7 @@
                     </pic:cNvPicPr>
                   </pic:nvPicPr>
                   <pic:blipFill>
-                    <a:blip r:embed="rId33" cstate="print"/>
+                    <a:blip r:embed="rId42" cstate="print"/>
                     <a:srcRect/>
                     <a:stretch>
                       <a:fillRect/>
@@ -2431,6 +3426,7 @@
       <w:r>
         <w:t xml:space="preserve">  </w:t>
       </w:r>
+      <w:proofErr w:type="gramStart"/>
       <w:r>
         <w:rPr>
           <w:b/>
@@ -2438,6 +3434,7 @@
         </w:rPr>
         <w:t>not</w:t>
       </w:r>
+      <w:proofErr w:type="gramEnd"/>
       <w:r>
         <w:t xml:space="preserve"> </w:t>
       </w:r>
@@ -2464,7 +3461,7 @@
                     </pic:cNvPicPr>
                   </pic:nvPicPr>
                   <pic:blipFill>
-                    <a:blip r:embed="rId35" cstate="print"/>
+                    <a:blip r:embed="rId44" cstate="print"/>
                     <a:srcRect/>
                     <a:stretch>
                       <a:fillRect/>
@@ -2498,9 +3495,11 @@
     </w:p>
     <w:p/>
     <w:p>
+      <w:proofErr w:type="gramStart"/>
       <w:r>
         <w:t>TODO?</w:t>
       </w:r>
+      <w:proofErr w:type="gramEnd"/>
     </w:p>
     <w:p>
       <w:pPr>
@@ -2519,8 +3518,29 @@
       </w:r>
     </w:p>
     <w:p>
-      <w:r>
-        <w:t>assert m1 has been pushed to the right.  don't see why edges should make any difference.  initially found m1 was being pushed way too far down in the Y direction!</w:t>
+      <w:proofErr w:type="gramStart"/>
+      <w:r>
+        <w:t>assert</w:t>
+      </w:r>
+      <w:proofErr w:type="gramEnd"/>
+      <w:r>
+        <w:t xml:space="preserve"> m1 has been pushed to the right.  </w:t>
+      </w:r>
+      <w:proofErr w:type="gramStart"/>
+      <w:r>
+        <w:t>don't</w:t>
+      </w:r>
+      <w:proofErr w:type="gramEnd"/>
+      <w:r>
+        <w:t xml:space="preserve"> see why edges should make any difference.  </w:t>
+      </w:r>
+      <w:proofErr w:type="gramStart"/>
+      <w:r>
+        <w:t>initially</w:t>
+      </w:r>
+      <w:proofErr w:type="gramEnd"/>
+      <w:r>
+        <w:t xml:space="preserve"> found m1 was being pushed way too far down in the Y direction!</w:t>
       </w:r>
     </w:p>
     <w:p>
@@ -2565,7 +3585,7 @@
                     </pic:cNvPicPr>
                   </pic:nvPicPr>
                   <pic:blipFill>
-                    <a:blip r:embed="rId36" cstate="print"/>
+                    <a:blip r:embed="rId45" cstate="print"/>
                     <a:srcRect/>
                     <a:stretch>
                       <a:fillRect/>
@@ -2619,7 +3639,7 @@
                     </pic:cNvPicPr>
                   </pic:nvPicPr>
                   <pic:blipFill>
-                    <a:blip r:embed="rId37" cstate="print"/>
+                    <a:blip r:embed="rId46" cstate="print"/>
                     <a:srcRect/>
                     <a:stretch>
                       <a:fillRect/>
@@ -2654,6 +3674,7 @@
         </w:rPr>
         <w:t xml:space="preserve"> </w:t>
       </w:r>
+      <w:proofErr w:type="gramStart"/>
       <w:r>
         <w:rPr>
           <w:b/>
@@ -2661,6 +3682,7 @@
         </w:rPr>
         <w:t>not</w:t>
       </w:r>
+      <w:proofErr w:type="gramEnd"/>
       <w:r>
         <w:rPr>
           <w:b/>
@@ -2693,7 +3715,7 @@
                     </pic:cNvPicPr>
                   </pic:nvPicPr>
                   <pic:blipFill>
-                    <a:blip r:embed="rId38" cstate="print"/>
+                    <a:blip r:embed="rId47" cstate="print"/>
                     <a:srcRect/>
                     <a:stretch>
                       <a:fillRect/>
@@ -2731,8 +3753,13 @@
       </w:r>
     </w:p>
     <w:p>
-      <w:r>
-        <w:t>assert m1 has been pushed to the right and down – snugly – not pushed way too far down in the Y direction!</w:t>
+      <w:proofErr w:type="gramStart"/>
+      <w:r>
+        <w:t>assert</w:t>
+      </w:r>
+      <w:proofErr w:type="gramEnd"/>
+      <w:r>
+        <w:t xml:space="preserve"> m1 has been pushed to the right and down – snugly – not pushed way too far down in the Y direction!</w:t>
       </w:r>
     </w:p>
     <w:p>
@@ -2777,7 +3804,7 @@
                     </pic:cNvPicPr>
                   </pic:nvPicPr>
                   <pic:blipFill>
-                    <a:blip r:embed="rId39" cstate="print"/>
+                    <a:blip r:embed="rId48" cstate="print"/>
                     <a:srcRect/>
                     <a:stretch>
                       <a:fillRect/>
@@ -2831,7 +3858,7 @@
                     </pic:cNvPicPr>
                   </pic:nvPicPr>
                   <pic:blipFill>
-                    <a:blip r:embed="rId40" cstate="print"/>
+                    <a:blip r:embed="rId49" cstate="print"/>
                     <a:srcRect/>
                     <a:stretch>
                       <a:fillRect/>
@@ -2866,6 +3893,7 @@
         </w:rPr>
         <w:t xml:space="preserve"> </w:t>
       </w:r>
+      <w:proofErr w:type="gramStart"/>
       <w:r>
         <w:rPr>
           <w:b/>
@@ -2873,6 +3901,7 @@
         </w:rPr>
         <w:t>not</w:t>
       </w:r>
+      <w:proofErr w:type="gramEnd"/>
       <w:r>
         <w:rPr>
           <w:b/>
@@ -2905,7 +3934,7 @@
                     </pic:cNvPicPr>
                   </pic:nvPicPr>
                   <pic:blipFill>
-                    <a:blip r:embed="rId41" cstate="print"/>
+                    <a:blip r:embed="rId50" cstate="print"/>
                     <a:srcRect/>
                     <a:stretch>
                       <a:fillRect/>
@@ -3178,7 +4207,6 @@
   <w:style w:type="character" w:default="1" w:styleId="DefaultParagraphFont">
     <w:name w:val="Default Paragraph Font"/>
     <w:uiPriority w:val="1"/>
-    <w:semiHidden/>
     <w:unhideWhenUsed/>
   </w:style>
   <w:style w:type="table" w:default="1" w:styleId="TableNormal">

</xml_diff>

<commit_message>
Fixed failing tests - now xy lookahead being used successfully.
</commit_message>
<xml_diff>
--- a/pynsource/trunk/Admin/doco-uml/Overlap Unit Test Visual Doco.docx
+++ b/pynsource/trunk/Admin/doco-uml/Overlap Unit Test Visual Doco.docx
@@ -6,18 +6,2123 @@
       <w:pPr>
         <w:pStyle w:val="Heading1"/>
       </w:pPr>
+      <w:bookmarkStart w:id="0" w:name="_Toc289674026"/>
       <w:r>
         <w:t>Tests</w:t>
       </w:r>
-    </w:p>
+      <w:bookmarkEnd w:id="0"/>
+    </w:p>
+    <w:p/>
+    <w:sdt>
+      <w:sdtPr>
+        <w:id w:val="1002311344"/>
+        <w:docPartObj>
+          <w:docPartGallery w:val="Table of Contents"/>
+          <w:docPartUnique/>
+        </w:docPartObj>
+      </w:sdtPr>
+      <w:sdtEndPr>
+        <w:rPr>
+          <w:rFonts w:asciiTheme="minorHAnsi" w:eastAsiaTheme="minorHAnsi" w:hAnsiTheme="minorHAnsi" w:cstheme="minorBidi"/>
+          <w:b w:val="0"/>
+          <w:bCs w:val="0"/>
+          <w:color w:val="auto"/>
+          <w:sz w:val="22"/>
+          <w:szCs w:val="22"/>
+          <w:lang w:val="en-AU"/>
+        </w:rPr>
+      </w:sdtEndPr>
+      <w:sdtContent>
+        <w:p>
+          <w:pPr>
+            <w:pStyle w:val="TOCHeading"/>
+          </w:pPr>
+          <w:r>
+            <w:t>Contents</w:t>
+          </w:r>
+        </w:p>
+        <w:p>
+          <w:pPr>
+            <w:pStyle w:val="TOC1"/>
+            <w:tabs>
+              <w:tab w:val="right" w:leader="dot" w:pos="9016"/>
+            </w:tabs>
+            <w:rPr>
+              <w:noProof/>
+            </w:rPr>
+          </w:pPr>
+          <w:r>
+            <w:fldChar w:fldCharType="begin"/>
+          </w:r>
+          <w:r>
+            <w:instrText xml:space="preserve"> TOC \o "1-3" \h \z \u </w:instrText>
+          </w:r>
+          <w:r>
+            <w:fldChar w:fldCharType="separate"/>
+          </w:r>
+          <w:hyperlink w:anchor="_Toc289674026" w:history="1">
+            <w:r>
+              <w:rPr>
+                <w:rStyle w:val="Hyperlink"/>
+                <w:noProof/>
+              </w:rPr>
+              <w:t>Tests</w:t>
+            </w:r>
+            <w:r>
+              <w:rPr>
+                <w:noProof/>
+                <w:webHidden/>
+              </w:rPr>
+              <w:tab/>
+            </w:r>
+            <w:r>
+              <w:rPr>
+                <w:noProof/>
+                <w:webHidden/>
+              </w:rPr>
+              <w:fldChar w:fldCharType="begin"/>
+            </w:r>
+            <w:r>
+              <w:rPr>
+                <w:noProof/>
+                <w:webHidden/>
+              </w:rPr>
+              <w:instrText xml:space="preserve"> PAGEREF _Toc289674026 \h </w:instrText>
+            </w:r>
+            <w:r>
+              <w:rPr>
+                <w:noProof/>
+                <w:webHidden/>
+              </w:rPr>
+            </w:r>
+            <w:r>
+              <w:rPr>
+                <w:noProof/>
+                <w:webHidden/>
+              </w:rPr>
+              <w:fldChar w:fldCharType="separate"/>
+            </w:r>
+            <w:r>
+              <w:rPr>
+                <w:noProof/>
+                <w:webHidden/>
+              </w:rPr>
+              <w:t>1</w:t>
+            </w:r>
+            <w:r>
+              <w:rPr>
+                <w:noProof/>
+                <w:webHidden/>
+              </w:rPr>
+              <w:fldChar w:fldCharType="end"/>
+            </w:r>
+          </w:hyperlink>
+        </w:p>
+        <w:p>
+          <w:pPr>
+            <w:pStyle w:val="TOC2"/>
+            <w:tabs>
+              <w:tab w:val="right" w:leader="dot" w:pos="9016"/>
+            </w:tabs>
+            <w:rPr>
+              <w:noProof/>
+            </w:rPr>
+          </w:pPr>
+          <w:hyperlink w:anchor="_Toc289674027" w:history="1">
+            <w:r>
+              <w:rPr>
+                <w:rStyle w:val="Hyperlink"/>
+                <w:noProof/>
+              </w:rPr>
+              <w:t>Scenario 1</w:t>
+            </w:r>
+            <w:r>
+              <w:rPr>
+                <w:noProof/>
+                <w:webHidden/>
+              </w:rPr>
+              <w:tab/>
+            </w:r>
+            <w:r>
+              <w:rPr>
+                <w:noProof/>
+                <w:webHidden/>
+              </w:rPr>
+              <w:fldChar w:fldCharType="begin"/>
+            </w:r>
+            <w:r>
+              <w:rPr>
+                <w:noProof/>
+                <w:webHidden/>
+              </w:rPr>
+              <w:instrText xml:space="preserve"> PAGEREF _Toc289674027 \h </w:instrText>
+            </w:r>
+            <w:r>
+              <w:rPr>
+                <w:noProof/>
+                <w:webHidden/>
+              </w:rPr>
+            </w:r>
+            <w:r>
+              <w:rPr>
+                <w:noProof/>
+                <w:webHidden/>
+              </w:rPr>
+              <w:fldChar w:fldCharType="separate"/>
+            </w:r>
+            <w:r>
+              <w:rPr>
+                <w:noProof/>
+                <w:webHidden/>
+              </w:rPr>
+              <w:t>1</w:t>
+            </w:r>
+            <w:r>
+              <w:rPr>
+                <w:noProof/>
+                <w:webHidden/>
+              </w:rPr>
+              <w:fldChar w:fldCharType="end"/>
+            </w:r>
+          </w:hyperlink>
+        </w:p>
+        <w:p>
+          <w:pPr>
+            <w:pStyle w:val="TOC3"/>
+            <w:tabs>
+              <w:tab w:val="right" w:leader="dot" w:pos="9016"/>
+            </w:tabs>
+            <w:rPr>
+              <w:noProof/>
+            </w:rPr>
+          </w:pPr>
+          <w:hyperlink w:anchor="_Toc289674028" w:history="1">
+            <w:r>
+              <w:rPr>
+                <w:rStyle w:val="Hyperlink"/>
+                <w:noProof/>
+              </w:rPr>
+              <w:t>test1_1MoveLeftPushedBackHorizontally01</w:t>
+            </w:r>
+            <w:r>
+              <w:rPr>
+                <w:noProof/>
+                <w:webHidden/>
+              </w:rPr>
+              <w:tab/>
+            </w:r>
+            <w:r>
+              <w:rPr>
+                <w:noProof/>
+                <w:webHidden/>
+              </w:rPr>
+              <w:fldChar w:fldCharType="begin"/>
+            </w:r>
+            <w:r>
+              <w:rPr>
+                <w:noProof/>
+                <w:webHidden/>
+              </w:rPr>
+              <w:instrText xml:space="preserve"> PAGEREF _Toc289674028 \h </w:instrText>
+            </w:r>
+            <w:r>
+              <w:rPr>
+                <w:noProof/>
+                <w:webHidden/>
+              </w:rPr>
+            </w:r>
+            <w:r>
+              <w:rPr>
+                <w:noProof/>
+                <w:webHidden/>
+              </w:rPr>
+              <w:fldChar w:fldCharType="separate"/>
+            </w:r>
+            <w:r>
+              <w:rPr>
+                <w:noProof/>
+                <w:webHidden/>
+              </w:rPr>
+              <w:t>1</w:t>
+            </w:r>
+            <w:r>
+              <w:rPr>
+                <w:noProof/>
+                <w:webHidden/>
+              </w:rPr>
+              <w:fldChar w:fldCharType="end"/>
+            </w:r>
+          </w:hyperlink>
+        </w:p>
+        <w:p>
+          <w:pPr>
+            <w:pStyle w:val="TOC3"/>
+            <w:tabs>
+              <w:tab w:val="right" w:leader="dot" w:pos="9016"/>
+            </w:tabs>
+            <w:rPr>
+              <w:noProof/>
+            </w:rPr>
+          </w:pPr>
+          <w:hyperlink w:anchor="_Toc289674029" w:history="1">
+            <w:r>
+              <w:rPr>
+                <w:rStyle w:val="Hyperlink"/>
+                <w:noProof/>
+              </w:rPr>
+              <w:t>test1_2MoveLeftPushedBackDownRight02</w:t>
+            </w:r>
+            <w:r>
+              <w:rPr>
+                <w:noProof/>
+                <w:webHidden/>
+              </w:rPr>
+              <w:tab/>
+            </w:r>
+            <w:r>
+              <w:rPr>
+                <w:noProof/>
+                <w:webHidden/>
+              </w:rPr>
+              <w:fldChar w:fldCharType="begin"/>
+            </w:r>
+            <w:r>
+              <w:rPr>
+                <w:noProof/>
+                <w:webHidden/>
+              </w:rPr>
+              <w:instrText xml:space="preserve"> PAGEREF _Toc289674029 \h </w:instrText>
+            </w:r>
+            <w:r>
+              <w:rPr>
+                <w:noProof/>
+                <w:webHidden/>
+              </w:rPr>
+            </w:r>
+            <w:r>
+              <w:rPr>
+                <w:noProof/>
+                <w:webHidden/>
+              </w:rPr>
+              <w:fldChar w:fldCharType="separate"/>
+            </w:r>
+            <w:r>
+              <w:rPr>
+                <w:noProof/>
+                <w:webHidden/>
+              </w:rPr>
+              <w:t>1</w:t>
+            </w:r>
+            <w:r>
+              <w:rPr>
+                <w:noProof/>
+                <w:webHidden/>
+              </w:rPr>
+              <w:fldChar w:fldCharType="end"/>
+            </w:r>
+          </w:hyperlink>
+        </w:p>
+        <w:p>
+          <w:pPr>
+            <w:pStyle w:val="TOC3"/>
+            <w:tabs>
+              <w:tab w:val="right" w:leader="dot" w:pos="9016"/>
+            </w:tabs>
+            <w:rPr>
+              <w:noProof/>
+            </w:rPr>
+          </w:pPr>
+          <w:hyperlink w:anchor="_Toc289674030" w:history="1">
+            <w:r>
+              <w:rPr>
+                <w:rStyle w:val="Hyperlink"/>
+                <w:noProof/>
+              </w:rPr>
+              <w:t>test1_3MoveInsertedVertically1</w:t>
+            </w:r>
+            <w:r>
+              <w:rPr>
+                <w:noProof/>
+                <w:webHidden/>
+              </w:rPr>
+              <w:tab/>
+            </w:r>
+            <w:r>
+              <w:rPr>
+                <w:noProof/>
+                <w:webHidden/>
+              </w:rPr>
+              <w:fldChar w:fldCharType="begin"/>
+            </w:r>
+            <w:r>
+              <w:rPr>
+                <w:noProof/>
+                <w:webHidden/>
+              </w:rPr>
+              <w:instrText xml:space="preserve"> PAGEREF _Toc289674030 \h </w:instrText>
+            </w:r>
+            <w:r>
+              <w:rPr>
+                <w:noProof/>
+                <w:webHidden/>
+              </w:rPr>
+            </w:r>
+            <w:r>
+              <w:rPr>
+                <w:noProof/>
+                <w:webHidden/>
+              </w:rPr>
+              <w:fldChar w:fldCharType="separate"/>
+            </w:r>
+            <w:r>
+              <w:rPr>
+                <w:noProof/>
+                <w:webHidden/>
+              </w:rPr>
+              <w:t>1</w:t>
+            </w:r>
+            <w:r>
+              <w:rPr>
+                <w:noProof/>
+                <w:webHidden/>
+              </w:rPr>
+              <w:fldChar w:fldCharType="end"/>
+            </w:r>
+          </w:hyperlink>
+        </w:p>
+        <w:p>
+          <w:pPr>
+            <w:pStyle w:val="TOC3"/>
+            <w:tabs>
+              <w:tab w:val="right" w:leader="dot" w:pos="9016"/>
+            </w:tabs>
+            <w:rPr>
+              <w:noProof/>
+            </w:rPr>
+          </w:pPr>
+          <w:hyperlink w:anchor="_Toc289674031" w:history="1">
+            <w:r>
+              <w:rPr>
+                <w:rStyle w:val="Hyperlink"/>
+                <w:noProof/>
+              </w:rPr>
+              <w:t>test1_4MovePushedVertically2</w:t>
+            </w:r>
+            <w:r>
+              <w:rPr>
+                <w:noProof/>
+                <w:webHidden/>
+              </w:rPr>
+              <w:tab/>
+            </w:r>
+            <w:r>
+              <w:rPr>
+                <w:noProof/>
+                <w:webHidden/>
+              </w:rPr>
+              <w:fldChar w:fldCharType="begin"/>
+            </w:r>
+            <w:r>
+              <w:rPr>
+                <w:noProof/>
+                <w:webHidden/>
+              </w:rPr>
+              <w:instrText xml:space="preserve"> PAGEREF _Toc289674031 \h </w:instrText>
+            </w:r>
+            <w:r>
+              <w:rPr>
+                <w:noProof/>
+                <w:webHidden/>
+              </w:rPr>
+            </w:r>
+            <w:r>
+              <w:rPr>
+                <w:noProof/>
+                <w:webHidden/>
+              </w:rPr>
+              <w:fldChar w:fldCharType="separate"/>
+            </w:r>
+            <w:r>
+              <w:rPr>
+                <w:noProof/>
+                <w:webHidden/>
+              </w:rPr>
+              <w:t>1</w:t>
+            </w:r>
+            <w:r>
+              <w:rPr>
+                <w:noProof/>
+                <w:webHidden/>
+              </w:rPr>
+              <w:fldChar w:fldCharType="end"/>
+            </w:r>
+          </w:hyperlink>
+        </w:p>
+        <w:p>
+          <w:pPr>
+            <w:pStyle w:val="TOC2"/>
+            <w:tabs>
+              <w:tab w:val="right" w:leader="dot" w:pos="9016"/>
+            </w:tabs>
+            <w:rPr>
+              <w:noProof/>
+            </w:rPr>
+          </w:pPr>
+          <w:hyperlink w:anchor="_Toc289674032" w:history="1">
+            <w:r>
+              <w:rPr>
+                <w:rStyle w:val="Hyperlink"/>
+                <w:noProof/>
+              </w:rPr>
+              <w:t>Scenario 2</w:t>
+            </w:r>
+            <w:r>
+              <w:rPr>
+                <w:noProof/>
+                <w:webHidden/>
+              </w:rPr>
+              <w:tab/>
+            </w:r>
+            <w:r>
+              <w:rPr>
+                <w:noProof/>
+                <w:webHidden/>
+              </w:rPr>
+              <w:fldChar w:fldCharType="begin"/>
+            </w:r>
+            <w:r>
+              <w:rPr>
+                <w:noProof/>
+                <w:webHidden/>
+              </w:rPr>
+              <w:instrText xml:space="preserve"> PAGEREF _Toc289674032 \h </w:instrText>
+            </w:r>
+            <w:r>
+              <w:rPr>
+                <w:noProof/>
+                <w:webHidden/>
+              </w:rPr>
+            </w:r>
+            <w:r>
+              <w:rPr>
+                <w:noProof/>
+                <w:webHidden/>
+              </w:rPr>
+              <w:fldChar w:fldCharType="separate"/>
+            </w:r>
+            <w:r>
+              <w:rPr>
+                <w:noProof/>
+                <w:webHidden/>
+              </w:rPr>
+              <w:t>2</w:t>
+            </w:r>
+            <w:r>
+              <w:rPr>
+                <w:noProof/>
+                <w:webHidden/>
+              </w:rPr>
+              <w:fldChar w:fldCharType="end"/>
+            </w:r>
+          </w:hyperlink>
+        </w:p>
+        <w:p>
+          <w:pPr>
+            <w:pStyle w:val="TOC3"/>
+            <w:tabs>
+              <w:tab w:val="right" w:leader="dot" w:pos="9016"/>
+            </w:tabs>
+            <w:rPr>
+              <w:noProof/>
+            </w:rPr>
+          </w:pPr>
+          <w:hyperlink w:anchor="_Toc289674033" w:history="1">
+            <w:r>
+              <w:rPr>
+                <w:rStyle w:val="Hyperlink"/>
+                <w:noProof/>
+              </w:rPr>
+              <w:t>Test2_1InsertAndPushedRightHorizontally</w:t>
+            </w:r>
+            <w:r>
+              <w:rPr>
+                <w:noProof/>
+                <w:webHidden/>
+              </w:rPr>
+              <w:tab/>
+            </w:r>
+            <w:r>
+              <w:rPr>
+                <w:noProof/>
+                <w:webHidden/>
+              </w:rPr>
+              <w:fldChar w:fldCharType="begin"/>
+            </w:r>
+            <w:r>
+              <w:rPr>
+                <w:noProof/>
+                <w:webHidden/>
+              </w:rPr>
+              <w:instrText xml:space="preserve"> PAGEREF _Toc289674033 \h </w:instrText>
+            </w:r>
+            <w:r>
+              <w:rPr>
+                <w:noProof/>
+                <w:webHidden/>
+              </w:rPr>
+            </w:r>
+            <w:r>
+              <w:rPr>
+                <w:noProof/>
+                <w:webHidden/>
+              </w:rPr>
+              <w:fldChar w:fldCharType="separate"/>
+            </w:r>
+            <w:r>
+              <w:rPr>
+                <w:noProof/>
+                <w:webHidden/>
+              </w:rPr>
+              <w:t>2</w:t>
+            </w:r>
+            <w:r>
+              <w:rPr>
+                <w:noProof/>
+                <w:webHidden/>
+              </w:rPr>
+              <w:fldChar w:fldCharType="end"/>
+            </w:r>
+          </w:hyperlink>
+        </w:p>
+        <w:p>
+          <w:pPr>
+            <w:pStyle w:val="TOC3"/>
+            <w:tabs>
+              <w:tab w:val="right" w:leader="dot" w:pos="9016"/>
+            </w:tabs>
+            <w:rPr>
+              <w:noProof/>
+            </w:rPr>
+          </w:pPr>
+          <w:hyperlink w:anchor="_Toc289674034" w:history="1">
+            <w:r>
+              <w:rPr>
+                <w:rStyle w:val="Hyperlink"/>
+                <w:noProof/>
+              </w:rPr>
+              <w:t>test2_2PushedRightAndDownNicely</w:t>
+            </w:r>
+            <w:r>
+              <w:rPr>
+                <w:noProof/>
+                <w:webHidden/>
+              </w:rPr>
+              <w:tab/>
+            </w:r>
+            <w:r>
+              <w:rPr>
+                <w:noProof/>
+                <w:webHidden/>
+              </w:rPr>
+              <w:fldChar w:fldCharType="begin"/>
+            </w:r>
+            <w:r>
+              <w:rPr>
+                <w:noProof/>
+                <w:webHidden/>
+              </w:rPr>
+              <w:instrText xml:space="preserve"> PAGEREF _Toc289674034 \h </w:instrText>
+            </w:r>
+            <w:r>
+              <w:rPr>
+                <w:noProof/>
+                <w:webHidden/>
+              </w:rPr>
+            </w:r>
+            <w:r>
+              <w:rPr>
+                <w:noProof/>
+                <w:webHidden/>
+              </w:rPr>
+              <w:fldChar w:fldCharType="separate"/>
+            </w:r>
+            <w:r>
+              <w:rPr>
+                <w:noProof/>
+                <w:webHidden/>
+              </w:rPr>
+              <w:t>2</w:t>
+            </w:r>
+            <w:r>
+              <w:rPr>
+                <w:noProof/>
+                <w:webHidden/>
+              </w:rPr>
+              <w:fldChar w:fldCharType="end"/>
+            </w:r>
+          </w:hyperlink>
+        </w:p>
+        <w:p>
+          <w:pPr>
+            <w:pStyle w:val="TOC2"/>
+            <w:tabs>
+              <w:tab w:val="right" w:leader="dot" w:pos="9016"/>
+            </w:tabs>
+            <w:rPr>
+              <w:noProof/>
+            </w:rPr>
+          </w:pPr>
+          <w:hyperlink w:anchor="_Toc289674035" w:history="1">
+            <w:r>
+              <w:rPr>
+                <w:rStyle w:val="Hyperlink"/>
+                <w:noProof/>
+              </w:rPr>
+              <w:t>Scenario 3</w:t>
+            </w:r>
+            <w:r>
+              <w:rPr>
+                <w:noProof/>
+                <w:webHidden/>
+              </w:rPr>
+              <w:tab/>
+            </w:r>
+            <w:r>
+              <w:rPr>
+                <w:noProof/>
+                <w:webHidden/>
+              </w:rPr>
+              <w:fldChar w:fldCharType="begin"/>
+            </w:r>
+            <w:r>
+              <w:rPr>
+                <w:noProof/>
+                <w:webHidden/>
+              </w:rPr>
+              <w:instrText xml:space="preserve"> PAGEREF _Toc289674035 \h </w:instrText>
+            </w:r>
+            <w:r>
+              <w:rPr>
+                <w:noProof/>
+                <w:webHidden/>
+              </w:rPr>
+            </w:r>
+            <w:r>
+              <w:rPr>
+                <w:noProof/>
+                <w:webHidden/>
+              </w:rPr>
+              <w:fldChar w:fldCharType="separate"/>
+            </w:r>
+            <w:r>
+              <w:rPr>
+                <w:noProof/>
+                <w:webHidden/>
+              </w:rPr>
+              <w:t>2</w:t>
+            </w:r>
+            <w:r>
+              <w:rPr>
+                <w:noProof/>
+                <w:webHidden/>
+              </w:rPr>
+              <w:fldChar w:fldCharType="end"/>
+            </w:r>
+          </w:hyperlink>
+        </w:p>
+        <w:p>
+          <w:pPr>
+            <w:pStyle w:val="TOC3"/>
+            <w:tabs>
+              <w:tab w:val="right" w:leader="dot" w:pos="9016"/>
+            </w:tabs>
+            <w:rPr>
+              <w:noProof/>
+            </w:rPr>
+          </w:pPr>
+          <w:hyperlink w:anchor="_Toc289674036" w:history="1">
+            <w:r>
+              <w:rPr>
+                <w:rStyle w:val="Hyperlink"/>
+                <w:noProof/>
+              </w:rPr>
+              <w:t>test3_1PushedBetweenLeftAndRight</w:t>
+            </w:r>
+            <w:r>
+              <w:rPr>
+                <w:noProof/>
+                <w:webHidden/>
+              </w:rPr>
+              <w:tab/>
+            </w:r>
+            <w:r>
+              <w:rPr>
+                <w:noProof/>
+                <w:webHidden/>
+              </w:rPr>
+              <w:fldChar w:fldCharType="begin"/>
+            </w:r>
+            <w:r>
+              <w:rPr>
+                <w:noProof/>
+                <w:webHidden/>
+              </w:rPr>
+              <w:instrText xml:space="preserve"> PAGEREF _Toc289674036 \h </w:instrText>
+            </w:r>
+            <w:r>
+              <w:rPr>
+                <w:noProof/>
+                <w:webHidden/>
+              </w:rPr>
+            </w:r>
+            <w:r>
+              <w:rPr>
+                <w:noProof/>
+                <w:webHidden/>
+              </w:rPr>
+              <w:fldChar w:fldCharType="separate"/>
+            </w:r>
+            <w:r>
+              <w:rPr>
+                <w:noProof/>
+                <w:webHidden/>
+              </w:rPr>
+              <w:t>2</w:t>
+            </w:r>
+            <w:r>
+              <w:rPr>
+                <w:noProof/>
+                <w:webHidden/>
+              </w:rPr>
+              <w:fldChar w:fldCharType="end"/>
+            </w:r>
+          </w:hyperlink>
+        </w:p>
+        <w:p>
+          <w:pPr>
+            <w:pStyle w:val="TOC3"/>
+            <w:tabs>
+              <w:tab w:val="right" w:leader="dot" w:pos="9016"/>
+            </w:tabs>
+            <w:rPr>
+              <w:noProof/>
+            </w:rPr>
+          </w:pPr>
+          <w:hyperlink w:anchor="_Toc289674037" w:history="1">
+            <w:r>
+              <w:rPr>
+                <w:rStyle w:val="Hyperlink"/>
+                <w:noProof/>
+              </w:rPr>
+              <w:t>test3_2PushedBetweenLeftAndRightRefused</w:t>
+            </w:r>
+            <w:r>
+              <w:rPr>
+                <w:noProof/>
+                <w:webHidden/>
+              </w:rPr>
+              <w:tab/>
+            </w:r>
+            <w:r>
+              <w:rPr>
+                <w:noProof/>
+                <w:webHidden/>
+              </w:rPr>
+              <w:fldChar w:fldCharType="begin"/>
+            </w:r>
+            <w:r>
+              <w:rPr>
+                <w:noProof/>
+                <w:webHidden/>
+              </w:rPr>
+              <w:instrText xml:space="preserve"> PAGEREF _Toc289674037 \h </w:instrText>
+            </w:r>
+            <w:r>
+              <w:rPr>
+                <w:noProof/>
+                <w:webHidden/>
+              </w:rPr>
+            </w:r>
+            <w:r>
+              <w:rPr>
+                <w:noProof/>
+                <w:webHidden/>
+              </w:rPr>
+              <w:fldChar w:fldCharType="separate"/>
+            </w:r>
+            <w:r>
+              <w:rPr>
+                <w:noProof/>
+                <w:webHidden/>
+              </w:rPr>
+              <w:t>2</w:t>
+            </w:r>
+            <w:r>
+              <w:rPr>
+                <w:noProof/>
+                <w:webHidden/>
+              </w:rPr>
+              <w:fldChar w:fldCharType="end"/>
+            </w:r>
+          </w:hyperlink>
+        </w:p>
+        <w:p>
+          <w:pPr>
+            <w:pStyle w:val="TOC3"/>
+            <w:tabs>
+              <w:tab w:val="right" w:leader="dot" w:pos="9016"/>
+            </w:tabs>
+            <w:rPr>
+              <w:noProof/>
+            </w:rPr>
+          </w:pPr>
+          <w:hyperlink w:anchor="_Toc289674038" w:history="1">
+            <w:r>
+              <w:rPr>
+                <w:rStyle w:val="Hyperlink"/>
+                <w:noProof/>
+              </w:rPr>
+              <w:t>test3_2aPushedRefusedButLeftMovedAnyway</w:t>
+            </w:r>
+            <w:r>
+              <w:rPr>
+                <w:noProof/>
+                <w:webHidden/>
+              </w:rPr>
+              <w:tab/>
+            </w:r>
+            <w:r>
+              <w:rPr>
+                <w:noProof/>
+                <w:webHidden/>
+              </w:rPr>
+              <w:fldChar w:fldCharType="begin"/>
+            </w:r>
+            <w:r>
+              <w:rPr>
+                <w:noProof/>
+                <w:webHidden/>
+              </w:rPr>
+              <w:instrText xml:space="preserve"> PAGEREF _Toc289674038 \h </w:instrText>
+            </w:r>
+            <w:r>
+              <w:rPr>
+                <w:noProof/>
+                <w:webHidden/>
+              </w:rPr>
+            </w:r>
+            <w:r>
+              <w:rPr>
+                <w:noProof/>
+                <w:webHidden/>
+              </w:rPr>
+              <w:fldChar w:fldCharType="separate"/>
+            </w:r>
+            <w:r>
+              <w:rPr>
+                <w:noProof/>
+                <w:webHidden/>
+              </w:rPr>
+              <w:t>3</w:t>
+            </w:r>
+            <w:r>
+              <w:rPr>
+                <w:noProof/>
+                <w:webHidden/>
+              </w:rPr>
+              <w:fldChar w:fldCharType="end"/>
+            </w:r>
+          </w:hyperlink>
+        </w:p>
+        <w:p>
+          <w:pPr>
+            <w:pStyle w:val="TOC3"/>
+            <w:tabs>
+              <w:tab w:val="right" w:leader="dot" w:pos="9016"/>
+            </w:tabs>
+            <w:rPr>
+              <w:noProof/>
+            </w:rPr>
+          </w:pPr>
+          <w:hyperlink w:anchor="_Toc289674039" w:history="1">
+            <w:r>
+              <w:rPr>
+                <w:rStyle w:val="Hyperlink"/>
+                <w:noProof/>
+              </w:rPr>
+              <w:t>test3_3InsertedAndTwoPushedRight</w:t>
+            </w:r>
+            <w:r>
+              <w:rPr>
+                <w:noProof/>
+                <w:webHidden/>
+              </w:rPr>
+              <w:tab/>
+            </w:r>
+            <w:r>
+              <w:rPr>
+                <w:noProof/>
+                <w:webHidden/>
+              </w:rPr>
+              <w:fldChar w:fldCharType="begin"/>
+            </w:r>
+            <w:r>
+              <w:rPr>
+                <w:noProof/>
+                <w:webHidden/>
+              </w:rPr>
+              <w:instrText xml:space="preserve"> PAGEREF _Toc289674039 \h </w:instrText>
+            </w:r>
+            <w:r>
+              <w:rPr>
+                <w:noProof/>
+                <w:webHidden/>
+              </w:rPr>
+            </w:r>
+            <w:r>
+              <w:rPr>
+                <w:noProof/>
+                <w:webHidden/>
+              </w:rPr>
+              <w:fldChar w:fldCharType="separate"/>
+            </w:r>
+            <w:r>
+              <w:rPr>
+                <w:noProof/>
+                <w:webHidden/>
+              </w:rPr>
+              <w:t>3</w:t>
+            </w:r>
+            <w:r>
+              <w:rPr>
+                <w:noProof/>
+                <w:webHidden/>
+              </w:rPr>
+              <w:fldChar w:fldCharType="end"/>
+            </w:r>
+          </w:hyperlink>
+        </w:p>
+        <w:p>
+          <w:pPr>
+            <w:pStyle w:val="TOC3"/>
+            <w:tabs>
+              <w:tab w:val="right" w:leader="dot" w:pos="9016"/>
+            </w:tabs>
+            <w:rPr>
+              <w:noProof/>
+            </w:rPr>
+          </w:pPr>
+          <w:hyperlink w:anchor="_Toc289674040" w:history="1">
+            <w:r>
+              <w:rPr>
+                <w:rStyle w:val="Hyperlink"/>
+                <w:noProof/>
+              </w:rPr>
+              <w:t>test3_4InsertedVerticallyNothingPushedRight</w:t>
+            </w:r>
+            <w:r>
+              <w:rPr>
+                <w:noProof/>
+                <w:webHidden/>
+              </w:rPr>
+              <w:tab/>
+            </w:r>
+            <w:r>
+              <w:rPr>
+                <w:noProof/>
+                <w:webHidden/>
+              </w:rPr>
+              <w:fldChar w:fldCharType="begin"/>
+            </w:r>
+            <w:r>
+              <w:rPr>
+                <w:noProof/>
+                <w:webHidden/>
+              </w:rPr>
+              <w:instrText xml:space="preserve"> PAGEREF _Toc289674040 \h </w:instrText>
+            </w:r>
+            <w:r>
+              <w:rPr>
+                <w:noProof/>
+                <w:webHidden/>
+              </w:rPr>
+            </w:r>
+            <w:r>
+              <w:rPr>
+                <w:noProof/>
+                <w:webHidden/>
+              </w:rPr>
+              <w:fldChar w:fldCharType="separate"/>
+            </w:r>
+            <w:r>
+              <w:rPr>
+                <w:noProof/>
+                <w:webHidden/>
+              </w:rPr>
+              <w:t>3</w:t>
+            </w:r>
+            <w:r>
+              <w:rPr>
+                <w:noProof/>
+                <w:webHidden/>
+              </w:rPr>
+              <w:fldChar w:fldCharType="end"/>
+            </w:r>
+          </w:hyperlink>
+        </w:p>
+        <w:p>
+          <w:pPr>
+            <w:pStyle w:val="TOC3"/>
+            <w:tabs>
+              <w:tab w:val="right" w:leader="dot" w:pos="9016"/>
+            </w:tabs>
+            <w:rPr>
+              <w:noProof/>
+            </w:rPr>
+          </w:pPr>
+          <w:hyperlink w:anchor="_Toc289674041" w:history="1">
+            <w:r>
+              <w:rPr>
+                <w:rStyle w:val="Hyperlink"/>
+                <w:noProof/>
+              </w:rPr>
+              <w:t>test3_5InsertedVerticallyTwoPushedDown</w:t>
+            </w:r>
+            <w:r>
+              <w:rPr>
+                <w:noProof/>
+                <w:webHidden/>
+              </w:rPr>
+              <w:tab/>
+            </w:r>
+            <w:r>
+              <w:rPr>
+                <w:noProof/>
+                <w:webHidden/>
+              </w:rPr>
+              <w:fldChar w:fldCharType="begin"/>
+            </w:r>
+            <w:r>
+              <w:rPr>
+                <w:noProof/>
+                <w:webHidden/>
+              </w:rPr>
+              <w:instrText xml:space="preserve"> PAGEREF _Toc289674041 \h </w:instrText>
+            </w:r>
+            <w:r>
+              <w:rPr>
+                <w:noProof/>
+                <w:webHidden/>
+              </w:rPr>
+            </w:r>
+            <w:r>
+              <w:rPr>
+                <w:noProof/>
+                <w:webHidden/>
+              </w:rPr>
+              <w:fldChar w:fldCharType="separate"/>
+            </w:r>
+            <w:r>
+              <w:rPr>
+                <w:noProof/>
+                <w:webHidden/>
+              </w:rPr>
+              <w:t>3</w:t>
+            </w:r>
+            <w:r>
+              <w:rPr>
+                <w:noProof/>
+                <w:webHidden/>
+              </w:rPr>
+              <w:fldChar w:fldCharType="end"/>
+            </w:r>
+          </w:hyperlink>
+        </w:p>
+        <w:p>
+          <w:pPr>
+            <w:pStyle w:val="TOC2"/>
+            <w:tabs>
+              <w:tab w:val="right" w:leader="dot" w:pos="9016"/>
+            </w:tabs>
+            <w:rPr>
+              <w:noProof/>
+            </w:rPr>
+          </w:pPr>
+          <w:hyperlink w:anchor="_Toc289674042" w:history="1">
+            <w:r>
+              <w:rPr>
+                <w:rStyle w:val="Hyperlink"/>
+                <w:noProof/>
+              </w:rPr>
+              <w:t>Scenario 3a</w:t>
+            </w:r>
+            <w:r>
+              <w:rPr>
+                <w:noProof/>
+                <w:webHidden/>
+              </w:rPr>
+              <w:tab/>
+            </w:r>
+            <w:r>
+              <w:rPr>
+                <w:noProof/>
+                <w:webHidden/>
+              </w:rPr>
+              <w:fldChar w:fldCharType="begin"/>
+            </w:r>
+            <w:r>
+              <w:rPr>
+                <w:noProof/>
+                <w:webHidden/>
+              </w:rPr>
+              <w:instrText xml:space="preserve"> PAGEREF _Toc289674042 \h </w:instrText>
+            </w:r>
+            <w:r>
+              <w:rPr>
+                <w:noProof/>
+                <w:webHidden/>
+              </w:rPr>
+            </w:r>
+            <w:r>
+              <w:rPr>
+                <w:noProof/>
+                <w:webHidden/>
+              </w:rPr>
+              <w:fldChar w:fldCharType="separate"/>
+            </w:r>
+            <w:r>
+              <w:rPr>
+                <w:noProof/>
+                <w:webHidden/>
+              </w:rPr>
+              <w:t>3</w:t>
+            </w:r>
+            <w:r>
+              <w:rPr>
+                <w:noProof/>
+                <w:webHidden/>
+              </w:rPr>
+              <w:fldChar w:fldCharType="end"/>
+            </w:r>
+          </w:hyperlink>
+        </w:p>
+        <w:p>
+          <w:pPr>
+            <w:pStyle w:val="TOC3"/>
+            <w:tabs>
+              <w:tab w:val="right" w:leader="dot" w:pos="9016"/>
+            </w:tabs>
+            <w:rPr>
+              <w:noProof/>
+            </w:rPr>
+          </w:pPr>
+          <w:hyperlink w:anchor="_Toc289674043" w:history="1">
+            <w:r>
+              <w:rPr>
+                <w:rStyle w:val="Hyperlink"/>
+                <w:noProof/>
+              </w:rPr>
+              <w:t>test3a_1PushedLeft</w:t>
+            </w:r>
+            <w:r>
+              <w:rPr>
+                <w:noProof/>
+                <w:webHidden/>
+              </w:rPr>
+              <w:tab/>
+            </w:r>
+            <w:r>
+              <w:rPr>
+                <w:noProof/>
+                <w:webHidden/>
+              </w:rPr>
+              <w:fldChar w:fldCharType="begin"/>
+            </w:r>
+            <w:r>
+              <w:rPr>
+                <w:noProof/>
+                <w:webHidden/>
+              </w:rPr>
+              <w:instrText xml:space="preserve"> PAGEREF _Toc289674043 \h </w:instrText>
+            </w:r>
+            <w:r>
+              <w:rPr>
+                <w:noProof/>
+                <w:webHidden/>
+              </w:rPr>
+            </w:r>
+            <w:r>
+              <w:rPr>
+                <w:noProof/>
+                <w:webHidden/>
+              </w:rPr>
+              <w:fldChar w:fldCharType="separate"/>
+            </w:r>
+            <w:r>
+              <w:rPr>
+                <w:noProof/>
+                <w:webHidden/>
+              </w:rPr>
+              <w:t>3</w:t>
+            </w:r>
+            <w:r>
+              <w:rPr>
+                <w:noProof/>
+                <w:webHidden/>
+              </w:rPr>
+              <w:fldChar w:fldCharType="end"/>
+            </w:r>
+          </w:hyperlink>
+        </w:p>
+        <w:p>
+          <w:pPr>
+            <w:pStyle w:val="TOC3"/>
+            <w:tabs>
+              <w:tab w:val="right" w:leader="dot" w:pos="9016"/>
+            </w:tabs>
+            <w:rPr>
+              <w:noProof/>
+            </w:rPr>
+          </w:pPr>
+          <w:hyperlink w:anchor="_Toc289674044" w:history="1">
+            <w:r>
+              <w:rPr>
+                <w:rStyle w:val="Hyperlink"/>
+                <w:noProof/>
+                <w:lang w:eastAsia="en-AU"/>
+              </w:rPr>
+              <w:t>test3a_2PushedLeftD97DoesntMove</w:t>
+            </w:r>
+            <w:r>
+              <w:rPr>
+                <w:noProof/>
+                <w:webHidden/>
+              </w:rPr>
+              <w:tab/>
+            </w:r>
+            <w:r>
+              <w:rPr>
+                <w:noProof/>
+                <w:webHidden/>
+              </w:rPr>
+              <w:fldChar w:fldCharType="begin"/>
+            </w:r>
+            <w:r>
+              <w:rPr>
+                <w:noProof/>
+                <w:webHidden/>
+              </w:rPr>
+              <w:instrText xml:space="preserve"> PAGEREF _Toc289674044 \h </w:instrText>
+            </w:r>
+            <w:r>
+              <w:rPr>
+                <w:noProof/>
+                <w:webHidden/>
+              </w:rPr>
+            </w:r>
+            <w:r>
+              <w:rPr>
+                <w:noProof/>
+                <w:webHidden/>
+              </w:rPr>
+              <w:fldChar w:fldCharType="separate"/>
+            </w:r>
+            <w:r>
+              <w:rPr>
+                <w:noProof/>
+                <w:webHidden/>
+              </w:rPr>
+              <w:t>4</w:t>
+            </w:r>
+            <w:r>
+              <w:rPr>
+                <w:noProof/>
+                <w:webHidden/>
+              </w:rPr>
+              <w:fldChar w:fldCharType="end"/>
+            </w:r>
+          </w:hyperlink>
+        </w:p>
+        <w:p>
+          <w:pPr>
+            <w:pStyle w:val="TOC3"/>
+            <w:tabs>
+              <w:tab w:val="right" w:leader="dot" w:pos="9016"/>
+            </w:tabs>
+            <w:rPr>
+              <w:noProof/>
+            </w:rPr>
+          </w:pPr>
+          <w:hyperlink w:anchor="_Toc289674045" w:history="1">
+            <w:r>
+              <w:rPr>
+                <w:rStyle w:val="Hyperlink"/>
+                <w:noProof/>
+              </w:rPr>
+              <w:t>test3a_3PushedL</w:t>
+            </w:r>
+            <w:r>
+              <w:rPr>
+                <w:rStyle w:val="Hyperlink"/>
+                <w:noProof/>
+              </w:rPr>
+              <w:t>e</w:t>
+            </w:r>
+            <w:r>
+              <w:rPr>
+                <w:rStyle w:val="Hyperlink"/>
+                <w:noProof/>
+              </w:rPr>
+              <w:t>ftNotFlyingUpY</w:t>
+            </w:r>
+            <w:r>
+              <w:rPr>
+                <w:noProof/>
+                <w:webHidden/>
+              </w:rPr>
+              <w:tab/>
+            </w:r>
+            <w:r>
+              <w:rPr>
+                <w:noProof/>
+                <w:webHidden/>
+              </w:rPr>
+              <w:fldChar w:fldCharType="begin"/>
+            </w:r>
+            <w:r>
+              <w:rPr>
+                <w:noProof/>
+                <w:webHidden/>
+              </w:rPr>
+              <w:instrText xml:space="preserve"> PAGEREF _Toc289674045 \h </w:instrText>
+            </w:r>
+            <w:r>
+              <w:rPr>
+                <w:noProof/>
+                <w:webHidden/>
+              </w:rPr>
+            </w:r>
+            <w:r>
+              <w:rPr>
+                <w:noProof/>
+                <w:webHidden/>
+              </w:rPr>
+              <w:fldChar w:fldCharType="separate"/>
+            </w:r>
+            <w:r>
+              <w:rPr>
+                <w:noProof/>
+                <w:webHidden/>
+              </w:rPr>
+              <w:t>4</w:t>
+            </w:r>
+            <w:r>
+              <w:rPr>
+                <w:noProof/>
+                <w:webHidden/>
+              </w:rPr>
+              <w:fldChar w:fldCharType="end"/>
+            </w:r>
+          </w:hyperlink>
+        </w:p>
+        <w:p>
+          <w:pPr>
+            <w:pStyle w:val="TOC2"/>
+            <w:tabs>
+              <w:tab w:val="right" w:leader="dot" w:pos="9016"/>
+            </w:tabs>
+            <w:rPr>
+              <w:noProof/>
+            </w:rPr>
+          </w:pPr>
+          <w:hyperlink w:anchor="_Toc289674046" w:history="1">
+            <w:r>
+              <w:rPr>
+                <w:rStyle w:val="Hyperlink"/>
+                <w:noProof/>
+              </w:rPr>
+              <w:t>Scenario 4</w:t>
+            </w:r>
+            <w:r>
+              <w:rPr>
+                <w:noProof/>
+                <w:webHidden/>
+              </w:rPr>
+              <w:tab/>
+            </w:r>
+            <w:r>
+              <w:rPr>
+                <w:noProof/>
+                <w:webHidden/>
+              </w:rPr>
+              <w:fldChar w:fldCharType="begin"/>
+            </w:r>
+            <w:r>
+              <w:rPr>
+                <w:noProof/>
+                <w:webHidden/>
+              </w:rPr>
+              <w:instrText xml:space="preserve"> PAGEREF _Toc289674046 \h </w:instrText>
+            </w:r>
+            <w:r>
+              <w:rPr>
+                <w:noProof/>
+                <w:webHidden/>
+              </w:rPr>
+            </w:r>
+            <w:r>
+              <w:rPr>
+                <w:noProof/>
+                <w:webHidden/>
+              </w:rPr>
+              <w:fldChar w:fldCharType="separate"/>
+            </w:r>
+            <w:r>
+              <w:rPr>
+                <w:noProof/>
+                <w:webHidden/>
+              </w:rPr>
+              <w:t>5</w:t>
+            </w:r>
+            <w:r>
+              <w:rPr>
+                <w:noProof/>
+                <w:webHidden/>
+              </w:rPr>
+              <w:fldChar w:fldCharType="end"/>
+            </w:r>
+          </w:hyperlink>
+        </w:p>
+        <w:p>
+          <w:pPr>
+            <w:pStyle w:val="TOC3"/>
+            <w:tabs>
+              <w:tab w:val="right" w:leader="dot" w:pos="9016"/>
+            </w:tabs>
+            <w:rPr>
+              <w:noProof/>
+            </w:rPr>
+          </w:pPr>
+          <w:hyperlink w:anchor="_Toc289674047" w:history="1">
+            <w:r>
+              <w:rPr>
+                <w:rStyle w:val="Hyperlink"/>
+                <w:noProof/>
+              </w:rPr>
+              <w:t>test4_1InsertedTwoPushedRightTwoPushedDown</w:t>
+            </w:r>
+            <w:r>
+              <w:rPr>
+                <w:noProof/>
+                <w:webHidden/>
+              </w:rPr>
+              <w:tab/>
+            </w:r>
+            <w:r>
+              <w:rPr>
+                <w:noProof/>
+                <w:webHidden/>
+              </w:rPr>
+              <w:fldChar w:fldCharType="begin"/>
+            </w:r>
+            <w:r>
+              <w:rPr>
+                <w:noProof/>
+                <w:webHidden/>
+              </w:rPr>
+              <w:instrText xml:space="preserve"> PAGEREF _Toc289674047 \h </w:instrText>
+            </w:r>
+            <w:r>
+              <w:rPr>
+                <w:noProof/>
+                <w:webHidden/>
+              </w:rPr>
+            </w:r>
+            <w:r>
+              <w:rPr>
+                <w:noProof/>
+                <w:webHidden/>
+              </w:rPr>
+              <w:fldChar w:fldCharType="separate"/>
+            </w:r>
+            <w:r>
+              <w:rPr>
+                <w:noProof/>
+                <w:webHidden/>
+              </w:rPr>
+              <w:t>5</w:t>
+            </w:r>
+            <w:r>
+              <w:rPr>
+                <w:noProof/>
+                <w:webHidden/>
+              </w:rPr>
+              <w:fldChar w:fldCharType="end"/>
+            </w:r>
+          </w:hyperlink>
+        </w:p>
+        <w:p>
+          <w:pPr>
+            <w:pStyle w:val="TOC3"/>
+            <w:tabs>
+              <w:tab w:val="right" w:leader="dot" w:pos="9016"/>
+            </w:tabs>
+            <w:rPr>
+              <w:noProof/>
+            </w:rPr>
+          </w:pPr>
+          <w:hyperlink w:anchor="_Toc289674048" w:history="1">
+            <w:r>
+              <w:rPr>
+                <w:rStyle w:val="Hyperlink"/>
+                <w:noProof/>
+              </w:rPr>
+              <w:t>test4_2InsertedTwoPushedRightThreePushedDown</w:t>
+            </w:r>
+            <w:r>
+              <w:rPr>
+                <w:noProof/>
+                <w:webHidden/>
+              </w:rPr>
+              <w:tab/>
+            </w:r>
+            <w:r>
+              <w:rPr>
+                <w:noProof/>
+                <w:webHidden/>
+              </w:rPr>
+              <w:fldChar w:fldCharType="begin"/>
+            </w:r>
+            <w:r>
+              <w:rPr>
+                <w:noProof/>
+                <w:webHidden/>
+              </w:rPr>
+              <w:instrText xml:space="preserve"> PAGEREF _Toc289674048 \h </w:instrText>
+            </w:r>
+            <w:r>
+              <w:rPr>
+                <w:noProof/>
+                <w:webHidden/>
+              </w:rPr>
+            </w:r>
+            <w:r>
+              <w:rPr>
+                <w:noProof/>
+                <w:webHidden/>
+              </w:rPr>
+              <w:fldChar w:fldCharType="separate"/>
+            </w:r>
+            <w:r>
+              <w:rPr>
+                <w:noProof/>
+                <w:webHidden/>
+              </w:rPr>
+              <w:t>5</w:t>
+            </w:r>
+            <w:r>
+              <w:rPr>
+                <w:noProof/>
+                <w:webHidden/>
+              </w:rPr>
+              <w:fldChar w:fldCharType="end"/>
+            </w:r>
+          </w:hyperlink>
+        </w:p>
+        <w:p>
+          <w:pPr>
+            <w:pStyle w:val="TOC2"/>
+            <w:tabs>
+              <w:tab w:val="right" w:leader="dot" w:pos="9016"/>
+            </w:tabs>
+            <w:rPr>
+              <w:noProof/>
+            </w:rPr>
+          </w:pPr>
+          <w:hyperlink w:anchor="_Toc289674049" w:history="1">
+            <w:r>
+              <w:rPr>
+                <w:rStyle w:val="Hyperlink"/>
+                <w:noProof/>
+              </w:rPr>
+              <w:t>Scenario 5 – stress tests</w:t>
+            </w:r>
+            <w:r>
+              <w:rPr>
+                <w:noProof/>
+                <w:webHidden/>
+              </w:rPr>
+              <w:tab/>
+            </w:r>
+            <w:r>
+              <w:rPr>
+                <w:noProof/>
+                <w:webHidden/>
+              </w:rPr>
+              <w:fldChar w:fldCharType="begin"/>
+            </w:r>
+            <w:r>
+              <w:rPr>
+                <w:noProof/>
+                <w:webHidden/>
+              </w:rPr>
+              <w:instrText xml:space="preserve"> PAGEREF _Toc289674049 \h </w:instrText>
+            </w:r>
+            <w:r>
+              <w:rPr>
+                <w:noProof/>
+                <w:webHidden/>
+              </w:rPr>
+            </w:r>
+            <w:r>
+              <w:rPr>
+                <w:noProof/>
+                <w:webHidden/>
+              </w:rPr>
+              <w:fldChar w:fldCharType="separate"/>
+            </w:r>
+            <w:r>
+              <w:rPr>
+                <w:noProof/>
+                <w:webHidden/>
+              </w:rPr>
+              <w:t>6</w:t>
+            </w:r>
+            <w:r>
+              <w:rPr>
+                <w:noProof/>
+                <w:webHidden/>
+              </w:rPr>
+              <w:fldChar w:fldCharType="end"/>
+            </w:r>
+          </w:hyperlink>
+        </w:p>
+        <w:p>
+          <w:pPr>
+            <w:pStyle w:val="TOC2"/>
+            <w:tabs>
+              <w:tab w:val="right" w:leader="dot" w:pos="9016"/>
+            </w:tabs>
+            <w:rPr>
+              <w:noProof/>
+            </w:rPr>
+          </w:pPr>
+          <w:hyperlink w:anchor="_Toc289674050" w:history="1">
+            <w:r>
+              <w:rPr>
+                <w:rStyle w:val="Hyperlink"/>
+                <w:noProof/>
+              </w:rPr>
+              <w:t>Scenario 6 – line crossing enhancements</w:t>
+            </w:r>
+            <w:r>
+              <w:rPr>
+                <w:noProof/>
+                <w:webHidden/>
+              </w:rPr>
+              <w:tab/>
+            </w:r>
+            <w:r>
+              <w:rPr>
+                <w:noProof/>
+                <w:webHidden/>
+              </w:rPr>
+              <w:fldChar w:fldCharType="begin"/>
+            </w:r>
+            <w:r>
+              <w:rPr>
+                <w:noProof/>
+                <w:webHidden/>
+              </w:rPr>
+              <w:instrText xml:space="preserve"> PAGEREF _Toc289674050 \h </w:instrText>
+            </w:r>
+            <w:r>
+              <w:rPr>
+                <w:noProof/>
+                <w:webHidden/>
+              </w:rPr>
+            </w:r>
+            <w:r>
+              <w:rPr>
+                <w:noProof/>
+                <w:webHidden/>
+              </w:rPr>
+              <w:fldChar w:fldCharType="separate"/>
+            </w:r>
+            <w:r>
+              <w:rPr>
+                <w:noProof/>
+                <w:webHidden/>
+              </w:rPr>
+              <w:t>6</w:t>
+            </w:r>
+            <w:r>
+              <w:rPr>
+                <w:noProof/>
+                <w:webHidden/>
+              </w:rPr>
+              <w:fldChar w:fldCharType="end"/>
+            </w:r>
+          </w:hyperlink>
+        </w:p>
+        <w:p>
+          <w:pPr>
+            <w:pStyle w:val="TOC3"/>
+            <w:tabs>
+              <w:tab w:val="right" w:leader="dot" w:pos="9016"/>
+            </w:tabs>
+            <w:rPr>
+              <w:noProof/>
+            </w:rPr>
+          </w:pPr>
+          <w:hyperlink w:anchor="_Toc289674051" w:history="1">
+            <w:r>
+              <w:rPr>
+                <w:rStyle w:val="Hyperlink"/>
+                <w:noProof/>
+              </w:rPr>
+              <w:t>test6_1LineCrossingNotNeeded</w:t>
+            </w:r>
+            <w:r>
+              <w:rPr>
+                <w:noProof/>
+                <w:webHidden/>
+              </w:rPr>
+              <w:tab/>
+            </w:r>
+            <w:r>
+              <w:rPr>
+                <w:noProof/>
+                <w:webHidden/>
+              </w:rPr>
+              <w:fldChar w:fldCharType="begin"/>
+            </w:r>
+            <w:r>
+              <w:rPr>
+                <w:noProof/>
+                <w:webHidden/>
+              </w:rPr>
+              <w:instrText xml:space="preserve"> PAGEREF _Toc289674051 \h </w:instrText>
+            </w:r>
+            <w:r>
+              <w:rPr>
+                <w:noProof/>
+                <w:webHidden/>
+              </w:rPr>
+            </w:r>
+            <w:r>
+              <w:rPr>
+                <w:noProof/>
+                <w:webHidden/>
+              </w:rPr>
+              <w:fldChar w:fldCharType="separate"/>
+            </w:r>
+            <w:r>
+              <w:rPr>
+                <w:noProof/>
+                <w:webHidden/>
+              </w:rPr>
+              <w:t>6</w:t>
+            </w:r>
+            <w:r>
+              <w:rPr>
+                <w:noProof/>
+                <w:webHidden/>
+              </w:rPr>
+              <w:fldChar w:fldCharType="end"/>
+            </w:r>
+          </w:hyperlink>
+        </w:p>
+        <w:p>
+          <w:pPr>
+            <w:pStyle w:val="TOC3"/>
+            <w:tabs>
+              <w:tab w:val="right" w:leader="dot" w:pos="9016"/>
+            </w:tabs>
+            <w:rPr>
+              <w:noProof/>
+            </w:rPr>
+          </w:pPr>
+          <w:hyperlink w:anchor="_Toc289674052" w:history="1">
+            <w:r>
+              <w:rPr>
+                <w:rStyle w:val="Hyperlink"/>
+                <w:noProof/>
+              </w:rPr>
+              <w:t>test6_2LineCrossingAvoided</w:t>
+            </w:r>
+            <w:r>
+              <w:rPr>
+                <w:noProof/>
+                <w:webHidden/>
+              </w:rPr>
+              <w:tab/>
+            </w:r>
+            <w:r>
+              <w:rPr>
+                <w:noProof/>
+                <w:webHidden/>
+              </w:rPr>
+              <w:fldChar w:fldCharType="begin"/>
+            </w:r>
+            <w:r>
+              <w:rPr>
+                <w:noProof/>
+                <w:webHidden/>
+              </w:rPr>
+              <w:instrText xml:space="preserve"> PAGEREF _Toc289674052 \h </w:instrText>
+            </w:r>
+            <w:r>
+              <w:rPr>
+                <w:noProof/>
+                <w:webHidden/>
+              </w:rPr>
+            </w:r>
+            <w:r>
+              <w:rPr>
+                <w:noProof/>
+                <w:webHidden/>
+              </w:rPr>
+              <w:fldChar w:fldCharType="separate"/>
+            </w:r>
+            <w:r>
+              <w:rPr>
+                <w:noProof/>
+                <w:webHidden/>
+              </w:rPr>
+              <w:t>6</w:t>
+            </w:r>
+            <w:r>
+              <w:rPr>
+                <w:noProof/>
+                <w:webHidden/>
+              </w:rPr>
+              <w:fldChar w:fldCharType="end"/>
+            </w:r>
+          </w:hyperlink>
+        </w:p>
+        <w:p>
+          <w:pPr>
+            <w:pStyle w:val="TOC2"/>
+            <w:tabs>
+              <w:tab w:val="right" w:leader="dot" w:pos="9016"/>
+            </w:tabs>
+            <w:rPr>
+              <w:noProof/>
+            </w:rPr>
+          </w:pPr>
+          <w:hyperlink w:anchor="_Toc289674053" w:history="1">
+            <w:r>
+              <w:rPr>
+                <w:rStyle w:val="Hyperlink"/>
+                <w:noProof/>
+              </w:rPr>
+              <w:t>Scenario 7 – weird behaviour when edges involved</w:t>
+            </w:r>
+            <w:r>
+              <w:rPr>
+                <w:noProof/>
+                <w:webHidden/>
+              </w:rPr>
+              <w:tab/>
+            </w:r>
+            <w:r>
+              <w:rPr>
+                <w:noProof/>
+                <w:webHidden/>
+              </w:rPr>
+              <w:fldChar w:fldCharType="begin"/>
+            </w:r>
+            <w:r>
+              <w:rPr>
+                <w:noProof/>
+                <w:webHidden/>
+              </w:rPr>
+              <w:instrText xml:space="preserve"> PAGEREF _Toc289674053 \h </w:instrText>
+            </w:r>
+            <w:r>
+              <w:rPr>
+                <w:noProof/>
+                <w:webHidden/>
+              </w:rPr>
+            </w:r>
+            <w:r>
+              <w:rPr>
+                <w:noProof/>
+                <w:webHidden/>
+              </w:rPr>
+              <w:fldChar w:fldCharType="separate"/>
+            </w:r>
+            <w:r>
+              <w:rPr>
+                <w:noProof/>
+                <w:webHidden/>
+              </w:rPr>
+              <w:t>7</w:t>
+            </w:r>
+            <w:r>
+              <w:rPr>
+                <w:noProof/>
+                <w:webHidden/>
+              </w:rPr>
+              <w:fldChar w:fldCharType="end"/>
+            </w:r>
+          </w:hyperlink>
+        </w:p>
+        <w:p>
+          <w:pPr>
+            <w:pStyle w:val="TOC3"/>
+            <w:tabs>
+              <w:tab w:val="right" w:leader="dot" w:pos="9016"/>
+            </w:tabs>
+            <w:rPr>
+              <w:noProof/>
+            </w:rPr>
+          </w:pPr>
+          <w:hyperlink w:anchor="_Toc289674054" w:history="1">
+            <w:r>
+              <w:rPr>
+                <w:rStyle w:val="Hyperlink"/>
+                <w:noProof/>
+              </w:rPr>
+              <w:t>test7_1DontJumpTooFarY</w:t>
+            </w:r>
+            <w:r>
+              <w:rPr>
+                <w:noProof/>
+                <w:webHidden/>
+              </w:rPr>
+              <w:tab/>
+            </w:r>
+            <w:r>
+              <w:rPr>
+                <w:noProof/>
+                <w:webHidden/>
+              </w:rPr>
+              <w:fldChar w:fldCharType="begin"/>
+            </w:r>
+            <w:r>
+              <w:rPr>
+                <w:noProof/>
+                <w:webHidden/>
+              </w:rPr>
+              <w:instrText xml:space="preserve"> PAGEREF _Toc289674054 \h </w:instrText>
+            </w:r>
+            <w:r>
+              <w:rPr>
+                <w:noProof/>
+                <w:webHidden/>
+              </w:rPr>
+            </w:r>
+            <w:r>
+              <w:rPr>
+                <w:noProof/>
+                <w:webHidden/>
+              </w:rPr>
+              <w:fldChar w:fldCharType="separate"/>
+            </w:r>
+            <w:r>
+              <w:rPr>
+                <w:noProof/>
+                <w:webHidden/>
+              </w:rPr>
+              <w:t>7</w:t>
+            </w:r>
+            <w:r>
+              <w:rPr>
+                <w:noProof/>
+                <w:webHidden/>
+              </w:rPr>
+              <w:fldChar w:fldCharType="end"/>
+            </w:r>
+          </w:hyperlink>
+        </w:p>
+        <w:p>
+          <w:pPr>
+            <w:pStyle w:val="TOC3"/>
+            <w:tabs>
+              <w:tab w:val="right" w:leader="dot" w:pos="9016"/>
+            </w:tabs>
+            <w:rPr>
+              <w:noProof/>
+            </w:rPr>
+          </w:pPr>
+          <w:hyperlink w:anchor="_Toc289674055" w:history="1">
+            <w:r>
+              <w:rPr>
+                <w:rStyle w:val="Hyperlink"/>
+                <w:noProof/>
+              </w:rPr>
+              <w:t>test7_2DontJumpTooFarY</w:t>
+            </w:r>
+            <w:r>
+              <w:rPr>
+                <w:noProof/>
+                <w:webHidden/>
+              </w:rPr>
+              <w:tab/>
+            </w:r>
+            <w:r>
+              <w:rPr>
+                <w:noProof/>
+                <w:webHidden/>
+              </w:rPr>
+              <w:fldChar w:fldCharType="begin"/>
+            </w:r>
+            <w:r>
+              <w:rPr>
+                <w:noProof/>
+                <w:webHidden/>
+              </w:rPr>
+              <w:instrText xml:space="preserve"> PAGEREF _Toc289674055 \h </w:instrText>
+            </w:r>
+            <w:r>
+              <w:rPr>
+                <w:noProof/>
+                <w:webHidden/>
+              </w:rPr>
+            </w:r>
+            <w:r>
+              <w:rPr>
+                <w:noProof/>
+                <w:webHidden/>
+              </w:rPr>
+              <w:fldChar w:fldCharType="separate"/>
+            </w:r>
+            <w:r>
+              <w:rPr>
+                <w:noProof/>
+                <w:webHidden/>
+              </w:rPr>
+              <w:t>7</w:t>
+            </w:r>
+            <w:r>
+              <w:rPr>
+                <w:noProof/>
+                <w:webHidden/>
+              </w:rPr>
+              <w:fldChar w:fldCharType="end"/>
+            </w:r>
+          </w:hyperlink>
+        </w:p>
+        <w:p>
+          <w:r>
+            <w:fldChar w:fldCharType="end"/>
+          </w:r>
+        </w:p>
+      </w:sdtContent>
+    </w:sdt>
+    <w:p/>
     <w:p/>
     <w:p>
       <w:pPr>
         <w:pStyle w:val="Heading2"/>
       </w:pPr>
+      <w:bookmarkStart w:id="1" w:name="_Toc289674027"/>
       <w:r>
         <w:t>Scenario 1</w:t>
       </w:r>
+      <w:bookmarkEnd w:id="1"/>
     </w:p>
     <w:p>
       <w:proofErr w:type="gramStart"/>
@@ -82,6 +2187,7 @@
       <w:pPr>
         <w:pStyle w:val="Heading3"/>
       </w:pPr>
+      <w:bookmarkStart w:id="2" w:name="_Toc289674028"/>
       <w:r>
         <w:t>test</w:t>
       </w:r>
@@ -91,6 +2197,7 @@
       <w:r>
         <w:t>MoveLeftPushedBackHorizontally01</w:t>
       </w:r>
+      <w:bookmarkEnd w:id="2"/>
     </w:p>
     <w:p>
       <w:r>
@@ -116,7 +2223,7 @@
                     </pic:cNvPicPr>
                   </pic:nvPicPr>
                   <pic:blipFill>
-                    <a:blip r:embed="rId4" cstate="print"/>
+                    <a:blip r:embed="rId5" cstate="print"/>
                     <a:srcRect/>
                     <a:stretch>
                       <a:fillRect/>
@@ -198,7 +2305,7 @@
                     </pic:cNvPicPr>
                   </pic:nvPicPr>
                   <pic:blipFill>
-                    <a:blip r:embed="rId5" cstate="print"/>
+                    <a:blip r:embed="rId6" cstate="print"/>
                     <a:srcRect/>
                     <a:stretch>
                       <a:fillRect/>
@@ -231,6 +2338,7 @@
       <w:pPr>
         <w:pStyle w:val="Heading3"/>
       </w:pPr>
+      <w:bookmarkStart w:id="3" w:name="_Toc289674029"/>
       <w:r>
         <w:t>test</w:t>
       </w:r>
@@ -240,6 +2348,7 @@
       <w:r>
         <w:t>MoveLeftPushedBackDownRight02</w:t>
       </w:r>
+      <w:bookmarkEnd w:id="3"/>
     </w:p>
     <w:p>
       <w:r>
@@ -277,7 +2386,7 @@
                     </pic:cNvPicPr>
                   </pic:nvPicPr>
                   <pic:blipFill>
-                    <a:blip r:embed="rId6" cstate="print"/>
+                    <a:blip r:embed="rId7" cstate="print"/>
                     <a:srcRect/>
                     <a:stretch>
                       <a:fillRect/>
@@ -331,7 +2440,7 @@
                     </pic:cNvPicPr>
                   </pic:nvPicPr>
                   <pic:blipFill>
-                    <a:blip r:embed="rId7" cstate="print"/>
+                    <a:blip r:embed="rId8" cstate="print"/>
                     <a:srcRect/>
                     <a:stretch>
                       <a:fillRect/>
@@ -364,6 +2473,7 @@
       <w:pPr>
         <w:pStyle w:val="Heading3"/>
       </w:pPr>
+      <w:bookmarkStart w:id="4" w:name="_Toc289674030"/>
       <w:r>
         <w:t>test</w:t>
       </w:r>
@@ -373,6 +2483,7 @@
       <w:r>
         <w:t>MoveInsertedVertically1</w:t>
       </w:r>
+      <w:bookmarkEnd w:id="4"/>
     </w:p>
     <w:p>
       <w:r>
@@ -410,7 +2521,7 @@
                     </pic:cNvPicPr>
                   </pic:nvPicPr>
                   <pic:blipFill>
-                    <a:blip r:embed="rId8" cstate="print"/>
+                    <a:blip r:embed="rId9" cstate="print"/>
                     <a:srcRect/>
                     <a:stretch>
                       <a:fillRect/>
@@ -464,7 +2575,7 @@
                     </pic:cNvPicPr>
                   </pic:nvPicPr>
                   <pic:blipFill>
-                    <a:blip r:embed="rId9" cstate="print"/>
+                    <a:blip r:embed="rId10" cstate="print"/>
                     <a:srcRect/>
                     <a:stretch>
                       <a:fillRect/>
@@ -497,6 +2608,7 @@
       <w:pPr>
         <w:pStyle w:val="Heading3"/>
       </w:pPr>
+      <w:bookmarkStart w:id="5" w:name="_Toc289674031"/>
       <w:r>
         <w:t>test</w:t>
       </w:r>
@@ -506,6 +2618,7 @@
       <w:r>
         <w:t>MovePushedVertically2</w:t>
       </w:r>
+      <w:bookmarkEnd w:id="5"/>
     </w:p>
     <w:p>
       <w:r>
@@ -543,7 +2656,7 @@
                     </pic:cNvPicPr>
                   </pic:nvPicPr>
                   <pic:blipFill>
-                    <a:blip r:embed="rId10" cstate="print"/>
+                    <a:blip r:embed="rId11" cstate="print"/>
                     <a:srcRect/>
                     <a:stretch>
                       <a:fillRect/>
@@ -603,7 +2716,7 @@
                     </pic:cNvPicPr>
                   </pic:nvPicPr>
                   <pic:blipFill>
-                    <a:blip r:embed="rId11" cstate="print"/>
+                    <a:blip r:embed="rId12" cstate="print"/>
                     <a:srcRect/>
                     <a:stretch>
                       <a:fillRect/>
@@ -636,9 +2749,11 @@
       <w:pPr>
         <w:pStyle w:val="Heading2"/>
       </w:pPr>
+      <w:bookmarkStart w:id="6" w:name="_Toc289674032"/>
       <w:r>
         <w:t>Scenario 2</w:t>
       </w:r>
+      <w:bookmarkEnd w:id="6"/>
     </w:p>
     <w:p>
       <w:pPr>
@@ -708,6 +2823,7 @@
       <w:pPr>
         <w:pStyle w:val="Heading3"/>
       </w:pPr>
+      <w:bookmarkStart w:id="7" w:name="_Toc289674033"/>
       <w:r>
         <w:t>T</w:t>
       </w:r>
@@ -723,6 +2839,7 @@
       <w:r>
         <w:t>ntally</w:t>
       </w:r>
+      <w:bookmarkEnd w:id="7"/>
     </w:p>
     <w:p>
       <w:r>
@@ -760,7 +2877,7 @@
                     </pic:cNvPicPr>
                   </pic:nvPicPr>
                   <pic:blipFill>
-                    <a:blip r:embed="rId12" cstate="print"/>
+                    <a:blip r:embed="rId13" cstate="print"/>
                     <a:srcRect/>
                     <a:stretch>
                       <a:fillRect/>
@@ -817,7 +2934,7 @@
                     </pic:cNvPicPr>
                   </pic:nvPicPr>
                   <pic:blipFill>
-                    <a:blip r:embed="rId13" cstate="print"/>
+                    <a:blip r:embed="rId14" cstate="print"/>
                     <a:srcRect/>
                     <a:stretch>
                       <a:fillRect/>
@@ -850,12 +2967,14 @@
       <w:pPr>
         <w:pStyle w:val="Heading3"/>
       </w:pPr>
+      <w:bookmarkStart w:id="8" w:name="_Toc289674034"/>
       <w:r>
         <w:t>test</w:t>
       </w:r>
       <w:r>
         <w:t>2_2PushedRightAndDownNicely</w:t>
       </w:r>
+      <w:bookmarkEnd w:id="8"/>
     </w:p>
     <w:p>
       <w:r>
@@ -893,7 +3012,7 @@
                     </pic:cNvPicPr>
                   </pic:nvPicPr>
                   <pic:blipFill>
-                    <a:blip r:embed="rId14" cstate="print"/>
+                    <a:blip r:embed="rId15" cstate="print"/>
                     <a:srcRect/>
                     <a:stretch>
                       <a:fillRect/>
@@ -959,7 +3078,7 @@
                     </pic:cNvPicPr>
                   </pic:nvPicPr>
                   <pic:blipFill>
-                    <a:blip r:embed="rId15" cstate="print"/>
+                    <a:blip r:embed="rId16" cstate="print"/>
                     <a:srcRect/>
                     <a:stretch>
                       <a:fillRect/>
@@ -992,9 +3111,11 @@
       <w:pPr>
         <w:pStyle w:val="Heading2"/>
       </w:pPr>
+      <w:bookmarkStart w:id="9" w:name="_Toc289674035"/>
       <w:r>
         <w:t>Scenario 3</w:t>
       </w:r>
+      <w:bookmarkEnd w:id="9"/>
     </w:p>
     <w:p>
       <w:pPr>
@@ -1080,12 +3201,14 @@
       <w:pPr>
         <w:pStyle w:val="Heading3"/>
       </w:pPr>
+      <w:bookmarkStart w:id="10" w:name="_Toc289674036"/>
       <w:r>
         <w:t>test</w:t>
       </w:r>
       <w:r>
         <w:t>3_1PushedBetweenLeftAndRight</w:t>
       </w:r>
+      <w:bookmarkEnd w:id="10"/>
     </w:p>
     <w:p>
       <w:proofErr w:type="gramStart"/>
@@ -1133,7 +3256,7 @@
                     </pic:cNvPicPr>
                   </pic:nvPicPr>
                   <pic:blipFill>
-                    <a:blip r:embed="rId16" cstate="print"/>
+                    <a:blip r:embed="rId17" cstate="print"/>
                     <a:srcRect/>
                     <a:stretch>
                       <a:fillRect/>
@@ -1190,7 +3313,7 @@
                     </pic:cNvPicPr>
                   </pic:nvPicPr>
                   <pic:blipFill>
-                    <a:blip r:embed="rId17" cstate="print"/>
+                    <a:blip r:embed="rId18" cstate="print"/>
                     <a:srcRect/>
                     <a:stretch>
                       <a:fillRect/>
@@ -1223,6 +3346,7 @@
       <w:pPr>
         <w:pStyle w:val="Heading3"/>
       </w:pPr>
+      <w:bookmarkStart w:id="11" w:name="_Toc289674037"/>
       <w:r>
         <w:t>t</w:t>
       </w:r>
@@ -1235,6 +3359,7 @@
       <w:r>
         <w:t>PushedBetweenLeftAndRightRefused</w:t>
       </w:r>
+      <w:bookmarkEnd w:id="11"/>
     </w:p>
     <w:p>
       <w:proofErr w:type="gramStart"/>
@@ -1282,7 +3407,7 @@
                     </pic:cNvPicPr>
                   </pic:nvPicPr>
                   <pic:blipFill>
-                    <a:blip r:embed="rId18" cstate="print"/>
+                    <a:blip r:embed="rId19" cstate="print"/>
                     <a:srcRect/>
                     <a:stretch>
                       <a:fillRect/>
@@ -1342,7 +3467,7 @@
                     </pic:cNvPicPr>
                   </pic:nvPicPr>
                   <pic:blipFill>
-                    <a:blip r:embed="rId19" cstate="print"/>
+                    <a:blip r:embed="rId20" cstate="print"/>
                     <a:srcRect/>
                     <a:stretch>
                       <a:fillRect/>
@@ -1375,9 +3500,11 @@
       <w:pPr>
         <w:pStyle w:val="Heading3"/>
       </w:pPr>
+      <w:bookmarkStart w:id="12" w:name="_Toc289674038"/>
       <w:r>
         <w:t>test3_2aPushedRefusedButLeftMovedAnyway</w:t>
       </w:r>
+      <w:bookmarkEnd w:id="12"/>
     </w:p>
     <w:p>
       <w:proofErr w:type="gramStart"/>
@@ -1447,7 +3574,7 @@
                     </pic:cNvPicPr>
                   </pic:nvPicPr>
                   <pic:blipFill>
-                    <a:blip r:embed="rId20" cstate="print"/>
+                    <a:blip r:embed="rId21" cstate="print"/>
                     <a:srcRect/>
                     <a:stretch>
                       <a:fillRect/>
@@ -1504,7 +3631,7 @@
                     </pic:cNvPicPr>
                   </pic:nvPicPr>
                   <pic:blipFill>
-                    <a:blip r:embed="rId21" cstate="print"/>
+                    <a:blip r:embed="rId22" cstate="print"/>
                     <a:srcRect/>
                     <a:stretch>
                       <a:fillRect/>
@@ -1537,9 +3664,11 @@
       <w:pPr>
         <w:pStyle w:val="Heading3"/>
       </w:pPr>
+      <w:bookmarkStart w:id="13" w:name="_Toc289674039"/>
       <w:r>
         <w:t>test3_3InsertedAndTwoPushedRight</w:t>
       </w:r>
+      <w:bookmarkEnd w:id="13"/>
     </w:p>
     <w:p>
       <w:proofErr w:type="gramStart"/>
@@ -1587,7 +3716,7 @@
                     </pic:cNvPicPr>
                   </pic:nvPicPr>
                   <pic:blipFill>
-                    <a:blip r:embed="rId22" cstate="print"/>
+                    <a:blip r:embed="rId23" cstate="print"/>
                     <a:srcRect/>
                     <a:stretch>
                       <a:fillRect/>
@@ -1647,7 +3776,7 @@
                     </pic:cNvPicPr>
                   </pic:nvPicPr>
                   <pic:blipFill>
-                    <a:blip r:embed="rId23" cstate="print"/>
+                    <a:blip r:embed="rId24" cstate="print"/>
                     <a:srcRect/>
                     <a:stretch>
                       <a:fillRect/>
@@ -1680,9 +3809,11 @@
       <w:pPr>
         <w:pStyle w:val="Heading3"/>
       </w:pPr>
+      <w:bookmarkStart w:id="14" w:name="_Toc289674040"/>
       <w:r>
         <w:t>test3_4InsertedVerticallyNothingPushedRight</w:t>
       </w:r>
+      <w:bookmarkEnd w:id="14"/>
     </w:p>
     <w:p>
       <w:proofErr w:type="gramStart"/>
@@ -1730,7 +3861,7 @@
                     </pic:cNvPicPr>
                   </pic:nvPicPr>
                   <pic:blipFill>
-                    <a:blip r:embed="rId24" cstate="print"/>
+                    <a:blip r:embed="rId25" cstate="print"/>
                     <a:srcRect/>
                     <a:stretch>
                       <a:fillRect/>
@@ -1787,7 +3918,7 @@
                     </pic:cNvPicPr>
                   </pic:nvPicPr>
                   <pic:blipFill>
-                    <a:blip r:embed="rId25" cstate="print"/>
+                    <a:blip r:embed="rId26" cstate="print"/>
                     <a:srcRect/>
                     <a:stretch>
                       <a:fillRect/>
@@ -1820,9 +3951,11 @@
       <w:pPr>
         <w:pStyle w:val="Heading3"/>
       </w:pPr>
+      <w:bookmarkStart w:id="15" w:name="_Toc289674041"/>
       <w:r>
         <w:t>test3_5InsertedVerticallyTwoPushedDown</w:t>
       </w:r>
+      <w:bookmarkEnd w:id="15"/>
     </w:p>
     <w:p>
       <w:r>
@@ -1860,7 +3993,7 @@
                     </pic:cNvPicPr>
                   </pic:nvPicPr>
                   <pic:blipFill>
-                    <a:blip r:embed="rId26" cstate="print"/>
+                    <a:blip r:embed="rId27" cstate="print"/>
                     <a:srcRect/>
                     <a:stretch>
                       <a:fillRect/>
@@ -1920,7 +4053,7 @@
                     </pic:cNvPicPr>
                   </pic:nvPicPr>
                   <pic:blipFill>
-                    <a:blip r:embed="rId27" cstate="print"/>
+                    <a:blip r:embed="rId28" cstate="print"/>
                     <a:srcRect/>
                     <a:stretch>
                       <a:fillRect/>
@@ -1953,9 +4086,11 @@
       <w:pPr>
         <w:pStyle w:val="Heading2"/>
       </w:pPr>
+      <w:bookmarkStart w:id="16" w:name="_Toc289674042"/>
       <w:r>
         <w:t>Scenario 3a</w:t>
       </w:r>
+      <w:bookmarkEnd w:id="16"/>
     </w:p>
     <w:p>
       <w:pPr>
@@ -2045,9 +4180,17 @@
       <w:pPr>
         <w:pStyle w:val="Heading3"/>
       </w:pPr>
-      <w:r>
-        <w:t>test3a_1PushedLeft</w:t>
-      </w:r>
+      <w:bookmarkStart w:id="17" w:name="_Toc289674043"/>
+      <w:r>
+        <w:t>test3</w:t>
+      </w:r>
+      <w:r>
+        <w:t>A</w:t>
+      </w:r>
+      <w:r>
+        <w:t>_1PushedLeft</w:t>
+      </w:r>
+      <w:bookmarkEnd w:id="17"/>
     </w:p>
     <w:p>
       <w:proofErr w:type="gramStart"/>
@@ -2101,7 +4244,7 @@
                     </pic:cNvPicPr>
                   </pic:nvPicPr>
                   <pic:blipFill>
-                    <a:blip r:embed="rId28" cstate="print"/>
+                    <a:blip r:embed="rId29" cstate="print"/>
                     <a:stretch>
                       <a:fillRect/>
                     </a:stretch>
@@ -2154,7 +4297,7 @@
                     </pic:cNvPicPr>
                   </pic:nvPicPr>
                   <pic:blipFill>
-                    <a:blip r:embed="rId29" cstate="print"/>
+                    <a:blip r:embed="rId30" cstate="print"/>
                     <a:stretch>
                       <a:fillRect/>
                     </a:stretch>
@@ -2239,7 +4382,7 @@
                     </pic:cNvPicPr>
                   </pic:nvPicPr>
                   <pic:blipFill>
-                    <a:blip r:embed="rId30" cstate="print"/>
+                    <a:blip r:embed="rId31" cstate="print"/>
                     <a:srcRect/>
                     <a:stretch>
                       <a:fillRect/>
@@ -2285,13 +4428,29 @@
           <w:lang w:eastAsia="en-AU"/>
         </w:rPr>
       </w:pPr>
-      <w:r>
-        <w:rPr>
-          <w:noProof/>
-          <w:lang w:eastAsia="en-AU"/>
-        </w:rPr>
-        <w:t>test3a_2PushedLeftD97DoesntMove</w:t>
-      </w:r>
+      <w:bookmarkStart w:id="18" w:name="_Toc289674044"/>
+      <w:r>
+        <w:rPr>
+          <w:noProof/>
+          <w:lang w:eastAsia="en-AU"/>
+        </w:rPr>
+        <w:t>test3</w:t>
+      </w:r>
+      <w:r>
+        <w:rPr>
+          <w:noProof/>
+          <w:lang w:eastAsia="en-AU"/>
+        </w:rPr>
+        <w:t>A</w:t>
+      </w:r>
+      <w:r>
+        <w:rPr>
+          <w:noProof/>
+          <w:lang w:eastAsia="en-AU"/>
+        </w:rPr>
+        <w:t>_2PushedLeftD97DoesntMove</w:t>
+      </w:r>
+      <w:bookmarkEnd w:id="18"/>
     </w:p>
     <w:p>
       <w:r>
@@ -2342,7 +4501,7 @@
                     </pic:cNvPicPr>
                   </pic:nvPicPr>
                   <pic:blipFill>
-                    <a:blip r:embed="rId31" cstate="print"/>
+                    <a:blip r:embed="rId32" cstate="print"/>
                     <a:srcRect/>
                     <a:stretch>
                       <a:fillRect/>
@@ -2396,7 +4555,7 @@
                     </pic:cNvPicPr>
                   </pic:nvPicPr>
                   <pic:blipFill>
-                    <a:blip r:embed="rId32" cstate="print"/>
+                    <a:blip r:embed="rId33" cstate="print"/>
                     <a:srcRect/>
                     <a:stretch>
                       <a:fillRect/>
@@ -2473,7 +4632,7 @@
                     </pic:cNvPicPr>
                   </pic:nvPicPr>
                   <pic:blipFill>
-                    <a:blip r:embed="rId33" cstate="print"/>
+                    <a:blip r:embed="rId34" cstate="print"/>
                     <a:srcRect/>
                     <a:stretch>
                       <a:fillRect/>
@@ -2506,9 +4665,17 @@
       <w:pPr>
         <w:pStyle w:val="Heading3"/>
       </w:pPr>
-      <w:r>
-        <w:t>test3a_3PushedLeftNotFlyingUpY</w:t>
-      </w:r>
+      <w:bookmarkStart w:id="19" w:name="_Toc289674045"/>
+      <w:r>
+        <w:t>test3</w:t>
+      </w:r>
+      <w:r>
+        <w:t>A</w:t>
+      </w:r>
+      <w:r>
+        <w:t>_3PushedLeftNotFlyingUpY</w:t>
+      </w:r>
+      <w:bookmarkEnd w:id="19"/>
     </w:p>
     <w:p>
       <w:proofErr w:type="gramStart"/>
@@ -2567,7 +4734,7 @@
                     </pic:cNvPicPr>
                   </pic:nvPicPr>
                   <pic:blipFill>
-                    <a:blip r:embed="rId34" cstate="print"/>
+                    <a:blip r:embed="rId35" cstate="print"/>
                     <a:srcRect/>
                     <a:stretch>
                       <a:fillRect/>
@@ -2621,7 +4788,7 @@
                     </pic:cNvPicPr>
                   </pic:nvPicPr>
                   <pic:blipFill>
-                    <a:blip r:embed="rId35" cstate="print"/>
+                    <a:blip r:embed="rId36" cstate="print"/>
                     <a:srcRect/>
                     <a:stretch>
                       <a:fillRect/>
@@ -2692,7 +4859,7 @@
                     </pic:cNvPicPr>
                   </pic:nvPicPr>
                   <pic:blipFill>
-                    <a:blip r:embed="rId36" cstate="print"/>
+                    <a:blip r:embed="rId37" cstate="print"/>
                     <a:srcRect/>
                     <a:stretch>
                       <a:fillRect/>
@@ -2725,9 +4892,11 @@
       <w:pPr>
         <w:pStyle w:val="Heading2"/>
       </w:pPr>
+      <w:bookmarkStart w:id="20" w:name="_Toc289674046"/>
       <w:r>
         <w:t>Scenario 4</w:t>
       </w:r>
+      <w:bookmarkEnd w:id="20"/>
     </w:p>
     <w:p>
       <w:pPr>
@@ -2845,9 +5014,11 @@
       <w:pPr>
         <w:pStyle w:val="Heading3"/>
       </w:pPr>
+      <w:bookmarkStart w:id="21" w:name="_Toc289674047"/>
       <w:r>
         <w:t>test4_1InsertedTwoPushedRightTwoPushedDown</w:t>
       </w:r>
+      <w:bookmarkEnd w:id="21"/>
     </w:p>
     <w:p>
       <w:proofErr w:type="gramStart"/>
@@ -2895,7 +5066,7 @@
                     </pic:cNvPicPr>
                   </pic:nvPicPr>
                   <pic:blipFill>
-                    <a:blip r:embed="rId37" cstate="print"/>
+                    <a:blip r:embed="rId38" cstate="print"/>
                     <a:srcRect/>
                     <a:stretch>
                       <a:fillRect/>
@@ -2949,7 +5120,7 @@
                     </pic:cNvPicPr>
                   </pic:nvPicPr>
                   <pic:blipFill>
-                    <a:blip r:embed="rId38" cstate="print"/>
+                    <a:blip r:embed="rId39" cstate="print"/>
                     <a:srcRect/>
                     <a:stretch>
                       <a:fillRect/>
@@ -2982,9 +5153,11 @@
       <w:pPr>
         <w:pStyle w:val="Heading3"/>
       </w:pPr>
+      <w:bookmarkStart w:id="22" w:name="_Toc289674048"/>
       <w:r>
         <w:t>test4_2InsertedTwoPushedRightThreePushedDown</w:t>
       </w:r>
+      <w:bookmarkEnd w:id="22"/>
     </w:p>
     <w:p>
       <w:proofErr w:type="gramStart"/>
@@ -3032,7 +5205,7 @@
                     </pic:cNvPicPr>
                   </pic:nvPicPr>
                   <pic:blipFill>
-                    <a:blip r:embed="rId39" cstate="print"/>
+                    <a:blip r:embed="rId40" cstate="print"/>
                     <a:srcRect/>
                     <a:stretch>
                       <a:fillRect/>
@@ -3086,7 +5259,7 @@
                     </pic:cNvPicPr>
                   </pic:nvPicPr>
                   <pic:blipFill>
-                    <a:blip r:embed="rId40" cstate="print"/>
+                    <a:blip r:embed="rId41" cstate="print"/>
                     <a:srcRect/>
                     <a:stretch>
                       <a:fillRect/>
@@ -3119,9 +5292,11 @@
       <w:pPr>
         <w:pStyle w:val="Heading2"/>
       </w:pPr>
+      <w:bookmarkStart w:id="23" w:name="_Toc289674049"/>
       <w:r>
         <w:t>Scenario 5 – stress tests</w:t>
       </w:r>
+      <w:bookmarkEnd w:id="23"/>
     </w:p>
     <w:p>
       <w:r>
@@ -3138,17 +5313,21 @@
       <w:pPr>
         <w:pStyle w:val="Heading2"/>
       </w:pPr>
+      <w:bookmarkStart w:id="24" w:name="_Toc289674050"/>
       <w:r>
         <w:t>Scenario 6 – line crossing enhancements</w:t>
       </w:r>
+      <w:bookmarkEnd w:id="24"/>
     </w:p>
     <w:p>
       <w:pPr>
         <w:pStyle w:val="Heading3"/>
       </w:pPr>
+      <w:bookmarkStart w:id="25" w:name="_Toc289674051"/>
       <w:r>
         <w:t>test6_1LineCrossingNotNeeded</w:t>
       </w:r>
+      <w:bookmarkEnd w:id="25"/>
     </w:p>
     <w:p>
       <w:proofErr w:type="gramStart"/>
@@ -3193,7 +5372,7 @@
                     </pic:cNvPicPr>
                   </pic:nvPicPr>
                   <pic:blipFill>
-                    <a:blip r:embed="rId41" cstate="print"/>
+                    <a:blip r:embed="rId42" cstate="print"/>
                     <a:srcRect/>
                     <a:stretch>
                       <a:fillRect/>
@@ -3250,7 +5429,7 @@
                     </pic:cNvPicPr>
                   </pic:nvPicPr>
                   <pic:blipFill>
-                    <a:blip r:embed="rId42" cstate="print"/>
+                    <a:blip r:embed="rId43" cstate="print"/>
                     <a:srcRect/>
                     <a:stretch>
                       <a:fillRect/>
@@ -3283,9 +5462,11 @@
       <w:pPr>
         <w:pStyle w:val="Heading3"/>
       </w:pPr>
+      <w:bookmarkStart w:id="26" w:name="_Toc289674052"/>
       <w:r>
         <w:t>test6_2LineCrossingAvoided</w:t>
       </w:r>
+      <w:bookmarkEnd w:id="26"/>
     </w:p>
     <w:p>
       <w:proofErr w:type="gramStart"/>
@@ -3341,7 +5522,7 @@
                     </pic:cNvPicPr>
                   </pic:nvPicPr>
                   <pic:blipFill>
-                    <a:blip r:embed="rId43" cstate="print"/>
+                    <a:blip r:embed="rId44" cstate="print"/>
                     <a:srcRect/>
                     <a:stretch>
                       <a:fillRect/>
@@ -3395,7 +5576,7 @@
                     </pic:cNvPicPr>
                   </pic:nvPicPr>
                   <pic:blipFill>
-                    <a:blip r:embed="rId42" cstate="print"/>
+                    <a:blip r:embed="rId43" cstate="print"/>
                     <a:srcRect/>
                     <a:stretch>
                       <a:fillRect/>
@@ -3461,7 +5642,7 @@
                     </pic:cNvPicPr>
                   </pic:nvPicPr>
                   <pic:blipFill>
-                    <a:blip r:embed="rId44" cstate="print"/>
+                    <a:blip r:embed="rId45" cstate="print"/>
                     <a:srcRect/>
                     <a:stretch>
                       <a:fillRect/>
@@ -3505,17 +5686,21 @@
       <w:pPr>
         <w:pStyle w:val="Heading2"/>
       </w:pPr>
+      <w:bookmarkStart w:id="27" w:name="_Toc289674053"/>
       <w:r>
         <w:t>Scenario 7 – weird behaviour when edges involved</w:t>
       </w:r>
+      <w:bookmarkEnd w:id="27"/>
     </w:p>
     <w:p>
       <w:pPr>
         <w:pStyle w:val="Heading3"/>
       </w:pPr>
+      <w:bookmarkStart w:id="28" w:name="_Toc289674054"/>
       <w:r>
         <w:t>test7_1DontJumpTooFarY</w:t>
       </w:r>
+      <w:bookmarkEnd w:id="28"/>
     </w:p>
     <w:p>
       <w:proofErr w:type="gramStart"/>
@@ -3585,7 +5770,7 @@
                     </pic:cNvPicPr>
                   </pic:nvPicPr>
                   <pic:blipFill>
-                    <a:blip r:embed="rId45" cstate="print"/>
+                    <a:blip r:embed="rId46" cstate="print"/>
                     <a:srcRect/>
                     <a:stretch>
                       <a:fillRect/>
@@ -3639,7 +5824,7 @@
                     </pic:cNvPicPr>
                   </pic:nvPicPr>
                   <pic:blipFill>
-                    <a:blip r:embed="rId46" cstate="print"/>
+                    <a:blip r:embed="rId47" cstate="print"/>
                     <a:srcRect/>
                     <a:stretch>
                       <a:fillRect/>
@@ -3715,7 +5900,7 @@
                     </pic:cNvPicPr>
                   </pic:nvPicPr>
                   <pic:blipFill>
-                    <a:blip r:embed="rId47" cstate="print"/>
+                    <a:blip r:embed="rId48" cstate="print"/>
                     <a:srcRect/>
                     <a:stretch>
                       <a:fillRect/>
@@ -3748,9 +5933,11 @@
       <w:pPr>
         <w:pStyle w:val="Heading3"/>
       </w:pPr>
+      <w:bookmarkStart w:id="29" w:name="_Toc289674055"/>
       <w:r>
         <w:t>test7_2DontJumpTooFarY</w:t>
       </w:r>
+      <w:bookmarkEnd w:id="29"/>
     </w:p>
     <w:p>
       <w:proofErr w:type="gramStart"/>
@@ -3804,7 +5991,7 @@
                     </pic:cNvPicPr>
                   </pic:nvPicPr>
                   <pic:blipFill>
-                    <a:blip r:embed="rId48" cstate="print"/>
+                    <a:blip r:embed="rId49" cstate="print"/>
                     <a:srcRect/>
                     <a:stretch>
                       <a:fillRect/>
@@ -3858,7 +6045,7 @@
                     </pic:cNvPicPr>
                   </pic:nvPicPr>
                   <pic:blipFill>
-                    <a:blip r:embed="rId49" cstate="print"/>
+                    <a:blip r:embed="rId50" cstate="print"/>
                     <a:srcRect/>
                     <a:stretch>
                       <a:fillRect/>
@@ -3934,7 +6121,7 @@
                     </pic:cNvPicPr>
                   </pic:nvPicPr>
                   <pic:blipFill>
-                    <a:blip r:embed="rId50" cstate="print"/>
+                    <a:blip r:embed="rId51" cstate="print"/>
                     <a:srcRect/>
                     <a:stretch>
                       <a:fillRect/>
@@ -4207,6 +6394,7 @@
   <w:style w:type="character" w:default="1" w:styleId="DefaultParagraphFont">
     <w:name w:val="Default Paragraph Font"/>
     <w:uiPriority w:val="1"/>
+    <w:semiHidden/>
     <w:unhideWhenUsed/>
   </w:style>
   <w:style w:type="table" w:default="1" w:styleId="TableNormal">
@@ -4313,6 +6501,83 @@
       <w:b/>
       <w:bCs/>
       <w:color w:val="4F81BD" w:themeColor="accent1"/>
+    </w:rPr>
+  </w:style>
+  <w:style w:type="paragraph" w:styleId="TOCHeading">
+    <w:name w:val="TOC Heading"/>
+    <w:basedOn w:val="Heading1"/>
+    <w:next w:val="Normal"/>
+    <w:uiPriority w:val="39"/>
+    <w:semiHidden/>
+    <w:unhideWhenUsed/>
+    <w:qFormat/>
+    <w:rsid w:val="003D1991"/>
+    <w:pPr>
+      <w:outlineLvl w:val="9"/>
+    </w:pPr>
+    <w:rPr>
+      <w:lang w:val="en-US"/>
+    </w:rPr>
+  </w:style>
+  <w:style w:type="paragraph" w:styleId="TOC1">
+    <w:name w:val="toc 1"/>
+    <w:basedOn w:val="Normal"/>
+    <w:next w:val="Normal"/>
+    <w:autoRedefine/>
+    <w:uiPriority w:val="39"/>
+    <w:unhideWhenUsed/>
+    <w:rsid w:val="003D1991"/>
+    <w:pPr>
+      <w:spacing w:after="100"/>
+    </w:pPr>
+  </w:style>
+  <w:style w:type="paragraph" w:styleId="TOC2">
+    <w:name w:val="toc 2"/>
+    <w:basedOn w:val="Normal"/>
+    <w:next w:val="Normal"/>
+    <w:autoRedefine/>
+    <w:uiPriority w:val="39"/>
+    <w:unhideWhenUsed/>
+    <w:rsid w:val="003D1991"/>
+    <w:pPr>
+      <w:spacing w:after="100"/>
+      <w:ind w:left="220"/>
+    </w:pPr>
+  </w:style>
+  <w:style w:type="paragraph" w:styleId="TOC3">
+    <w:name w:val="toc 3"/>
+    <w:basedOn w:val="Normal"/>
+    <w:next w:val="Normal"/>
+    <w:autoRedefine/>
+    <w:uiPriority w:val="39"/>
+    <w:unhideWhenUsed/>
+    <w:rsid w:val="003D1991"/>
+    <w:pPr>
+      <w:spacing w:after="100"/>
+      <w:ind w:left="440"/>
+    </w:pPr>
+  </w:style>
+  <w:style w:type="character" w:styleId="Hyperlink">
+    <w:name w:val="Hyperlink"/>
+    <w:basedOn w:val="DefaultParagraphFont"/>
+    <w:uiPriority w:val="99"/>
+    <w:unhideWhenUsed/>
+    <w:rsid w:val="003D1991"/>
+    <w:rPr>
+      <w:color w:val="0000FF" w:themeColor="hyperlink"/>
+      <w:u w:val="single"/>
+    </w:rPr>
+  </w:style>
+  <w:style w:type="character" w:styleId="FollowedHyperlink">
+    <w:name w:val="FollowedHyperlink"/>
+    <w:basedOn w:val="DefaultParagraphFont"/>
+    <w:uiPriority w:val="99"/>
+    <w:semiHidden/>
+    <w:unhideWhenUsed/>
+    <w:rsid w:val="003D1991"/>
+    <w:rPr>
+      <w:color w:val="800080" w:themeColor="followedHyperlink"/>
+      <w:u w:val="single"/>
     </w:rPr>
   </w:style>
 </w:styles>
@@ -4599,4 +6864,16 @@
   <a:objectDefaults/>
   <a:extraClrSchemeLst/>
 </a:theme>
+</file>
+
+<file path=customXml/item1.xml><?xml version="1.0" encoding="utf-8"?>
+<b:Sources xmlns:b="http://schemas.openxmlformats.org/officeDocument/2006/bibliography" xmlns="http://schemas.openxmlformats.org/officeDocument/2006/bibliography" SelectedStyle="\APA.XSL" StyleName="APA"/>
+</file>
+
+<file path=customXml/itemProps1.xml><?xml version="1.0" encoding="utf-8"?>
+<ds:datastoreItem xmlns:ds="http://schemas.openxmlformats.org/officeDocument/2006/customXml" ds:itemID="{ABA6DC89-22C4-4B5A-8BA3-24FCCCF118E2}">
+  <ds:schemaRefs>
+    <ds:schemaRef ds:uri="http://schemas.openxmlformats.org/officeDocument/2006/bibliography"/>
+  </ds:schemaRefs>
+</ds:datastoreItem>
 </file>
</xml_diff>

<commit_message>
backtracked to faster more stable version.  added smarts so nodes no longer pushed to the right unecessarily. found weird python behaviour re initialisation of named parameters.
</commit_message>
<xml_diff>
--- a/pynsource/trunk/Admin/doco-uml/Overlap Unit Test Visual Doco.docx
+++ b/pynsource/trunk/Admin/doco-uml/Overlap Unit Test Visual Doco.docx
@@ -15,13 +15,6 @@
     <w:p/>
     <w:sdt>
       <w:sdtPr>
-        <w:id w:val="1002311344"/>
-        <w:docPartObj>
-          <w:docPartGallery w:val="Table of Contents"/>
-          <w:docPartUnique/>
-        </w:docPartObj>
-      </w:sdtPr>
-      <w:sdtEndPr>
         <w:rPr>
           <w:rFonts w:asciiTheme="minorHAnsi" w:eastAsiaTheme="minorHAnsi" w:hAnsiTheme="minorHAnsi" w:cstheme="minorBidi"/>
           <w:b w:val="0"/>
@@ -31,7 +24,12 @@
           <w:szCs w:val="22"/>
           <w:lang w:val="en-AU"/>
         </w:rPr>
-      </w:sdtEndPr>
+        <w:id w:val="1002311344"/>
+        <w:docPartObj>
+          <w:docPartGallery w:val="Table of Contents"/>
+          <w:docPartUnique/>
+        </w:docPartObj>
+      </w:sdtPr>
       <w:sdtContent>
         <w:p>
           <w:pPr>
@@ -1359,21 +1357,7 @@
                 <w:rStyle w:val="Hyperlink"/>
                 <w:noProof/>
               </w:rPr>
-              <w:t>test3a_3PushedL</w:t>
-            </w:r>
-            <w:r>
-              <w:rPr>
-                <w:rStyle w:val="Hyperlink"/>
-                <w:noProof/>
-              </w:rPr>
-              <w:t>e</w:t>
-            </w:r>
-            <w:r>
-              <w:rPr>
-                <w:rStyle w:val="Hyperlink"/>
-                <w:noProof/>
-              </w:rPr>
-              <w:t>ftNotFlyingUpY</w:t>
+              <w:t>test3a_3PushedLeftNotFlyingUpY</w:t>
             </w:r>
             <w:r>
               <w:rPr>
@@ -5155,7 +5139,13 @@
       </w:pPr>
       <w:bookmarkStart w:id="22" w:name="_Toc289674048"/>
       <w:r>
-        <w:t>test4_2InsertedTwoPushedRightThreePushedDown</w:t>
+        <w:t>test4_2InsertedTwo</w:t>
+      </w:r>
+      <w:r>
+        <w:t>Not</w:t>
+      </w:r>
+      <w:r>
+        <w:t>PushedRightThreePushedDown</w:t>
       </w:r>
       <w:bookmarkEnd w:id="22"/>
     </w:p>
@@ -5166,7 +5156,16 @@
       </w:r>
       <w:proofErr w:type="gramEnd"/>
       <w:r>
-        <w:t xml:space="preserve"> m1 has been inserted - two pushed right, two pushed down, and extra D13 pushed down because m1 overlaps/attacks D13 (and there is room for D13 to move downwards I guess)</w:t>
+        <w:t xml:space="preserve"> m1 has been inserted - </w:t>
+      </w:r>
+      <w:r>
+        <w:rPr>
+          <w:strike/>
+        </w:rPr>
+        <w:t>two pushed right</w:t>
+      </w:r>
+      <w:r>
+        <w:t>, two pushed down, and extra D13 pushed down because m1 overlaps/attacks D13 (and there is room for D13 to move downwards I guess)</w:t>
       </w:r>
     </w:p>
     <w:p>
@@ -5243,9 +5242,9 @@
         </w:rPr>
         <w:drawing>
           <wp:inline distT="0" distB="0" distL="0" distR="0">
-            <wp:extent cx="4324350" cy="3914775"/>
+            <wp:extent cx="4057650" cy="3676691"/>
             <wp:effectExtent l="19050" t="0" r="0" b="0"/>
-            <wp:docPr id="14" name="Picture 34"/>
+            <wp:docPr id="32" name="Picture 1"/>
             <wp:cNvGraphicFramePr>
               <a:graphicFrameLocks xmlns:a="http://schemas.openxmlformats.org/drawingml/2006/main" noChangeAspect="1"/>
             </wp:cNvGraphicFramePr>
@@ -5253,7 +5252,7 @@
               <a:graphicData uri="http://schemas.openxmlformats.org/drawingml/2006/picture">
                 <pic:pic xmlns:pic="http://schemas.openxmlformats.org/drawingml/2006/picture">
                   <pic:nvPicPr>
-                    <pic:cNvPr id="0" name="Picture 34"/>
+                    <pic:cNvPr id="0" name="Picture 1"/>
                     <pic:cNvPicPr>
                       <a:picLocks noChangeAspect="1" noChangeArrowheads="1"/>
                     </pic:cNvPicPr>
@@ -5268,7 +5267,7 @@
                   <pic:spPr bwMode="auto">
                     <a:xfrm>
                       <a:off x="0" y="0"/>
-                      <a:ext cx="4324350" cy="3914775"/>
+                      <a:ext cx="4065355" cy="3683673"/>
                     </a:xfrm>
                     <a:prstGeom prst="rect">
                       <a:avLst/>
@@ -6871,7 +6870,7 @@
 </file>
 
 <file path=customXml/itemProps1.xml><?xml version="1.0" encoding="utf-8"?>
-<ds:datastoreItem xmlns:ds="http://schemas.openxmlformats.org/officeDocument/2006/customXml" ds:itemID="{ABA6DC89-22C4-4B5A-8BA3-24FCCCF118E2}">
+<ds:datastoreItem xmlns:ds="http://schemas.openxmlformats.org/officeDocument/2006/customXml" ds:itemID="{4CBD47EB-904E-412E-8722-EDE149C0212D}">
   <ds:schemaRefs>
     <ds:schemaRef ds:uri="http://schemas.openxmlformats.org/officeDocument/2006/bibliography"/>
   </ds:schemaRefs>

</xml_diff>

<commit_message>
line crossing tests 1 and 2 pass.  so added a 3rd one which is snug related and failing.
</commit_message>
<xml_diff>
--- a/pynsource/trunk/Admin/doco-uml/Overlap Unit Test Visual Doco.docx
+++ b/pynsource/trunk/Admin/doco-uml/Overlap Unit Test Visual Doco.docx
@@ -5673,13 +5673,212 @@
         <w:t xml:space="preserve">   </w:t>
       </w:r>
     </w:p>
-    <w:p/>
+    <w:p>
+      <w:pPr>
+        <w:pStyle w:val="Heading3"/>
+      </w:pPr>
+      <w:r>
+        <w:t>test6_3LineCrossingAvoidedGoSnug</w:t>
+      </w:r>
+    </w:p>
     <w:p>
       <w:proofErr w:type="gramStart"/>
       <w:r>
-        <w:t>TODO?</w:t>
+        <w:t>assert</w:t>
       </w:r>
       <w:proofErr w:type="gramEnd"/>
+      <w:r>
+        <w:t xml:space="preserve"> m1 has been repulsed up and to the right, snuggled, and line not crossed</w:t>
+      </w:r>
+    </w:p>
+    <w:p>
+      <w:r>
+        <w:rPr>
+          <w:noProof/>
+          <w:lang w:eastAsia="en-AU"/>
+        </w:rPr>
+        <w:pict>
+          <v:shape id="_x0000_s1047" type="#_x0000_t13" style="position:absolute;margin-left:221.25pt;margin-top:158.3pt;width:27.75pt;height:21pt;z-index:251679744" fillcolor="#4bacc6 [3208]" stroked="f" strokeweight="0">
+            <v:fill color2="#308298 [2376]" focusposition=".5,.5" focussize="" focus="100%" type="gradientRadial"/>
+            <v:shadow on="t" type="perspective" color="#205867 [1608]" offset="1pt" offset2="-3pt"/>
+          </v:shape>
+        </w:pict>
+      </w:r>
+      <w:r>
+        <w:rPr>
+          <w:noProof/>
+          <w:lang w:eastAsia="en-AU"/>
+        </w:rPr>
+        <w:drawing>
+          <wp:inline distT="0" distB="0" distL="0" distR="0">
+            <wp:extent cx="2937899" cy="3267075"/>
+            <wp:effectExtent l="19050" t="0" r="0" b="0"/>
+            <wp:docPr id="14" name="Picture 1"/>
+            <wp:cNvGraphicFramePr>
+              <a:graphicFrameLocks xmlns:a="http://schemas.openxmlformats.org/drawingml/2006/main" noChangeAspect="1"/>
+            </wp:cNvGraphicFramePr>
+            <a:graphic xmlns:a="http://schemas.openxmlformats.org/drawingml/2006/main">
+              <a:graphicData uri="http://schemas.openxmlformats.org/drawingml/2006/picture">
+                <pic:pic xmlns:pic="http://schemas.openxmlformats.org/drawingml/2006/picture">
+                  <pic:nvPicPr>
+                    <pic:cNvPr id="0" name="Picture 1"/>
+                    <pic:cNvPicPr>
+                      <a:picLocks noChangeAspect="1" noChangeArrowheads="1"/>
+                    </pic:cNvPicPr>
+                  </pic:nvPicPr>
+                  <pic:blipFill>
+                    <a:blip r:embed="rId46" cstate="print"/>
+                    <a:srcRect/>
+                    <a:stretch>
+                      <a:fillRect/>
+                    </a:stretch>
+                  </pic:blipFill>
+                  <pic:spPr bwMode="auto">
+                    <a:xfrm>
+                      <a:off x="0" y="0"/>
+                      <a:ext cx="2937899" cy="3267075"/>
+                    </a:xfrm>
+                    <a:prstGeom prst="rect">
+                      <a:avLst/>
+                    </a:prstGeom>
+                    <a:noFill/>
+                    <a:ln w="9525">
+                      <a:noFill/>
+                      <a:miter lim="800000"/>
+                      <a:headEnd/>
+                      <a:tailEnd/>
+                    </a:ln>
+                  </pic:spPr>
+                </pic:pic>
+              </a:graphicData>
+            </a:graphic>
+          </wp:inline>
+        </w:drawing>
+      </w:r>
+      <w:r>
+        <w:tab/>
+      </w:r>
+      <w:r>
+        <w:rPr>
+          <w:noProof/>
+          <w:lang w:eastAsia="en-AU"/>
+        </w:rPr>
+        <w:drawing>
+          <wp:inline distT="0" distB="0" distL="0" distR="0">
+            <wp:extent cx="2590800" cy="3145405"/>
+            <wp:effectExtent l="19050" t="0" r="0" b="0"/>
+            <wp:docPr id="36" name="Picture 4"/>
+            <wp:cNvGraphicFramePr>
+              <a:graphicFrameLocks xmlns:a="http://schemas.openxmlformats.org/drawingml/2006/main" noChangeAspect="1"/>
+            </wp:cNvGraphicFramePr>
+            <a:graphic xmlns:a="http://schemas.openxmlformats.org/drawingml/2006/main">
+              <a:graphicData uri="http://schemas.openxmlformats.org/drawingml/2006/picture">
+                <pic:pic xmlns:pic="http://schemas.openxmlformats.org/drawingml/2006/picture">
+                  <pic:nvPicPr>
+                    <pic:cNvPr id="0" name="Picture 4"/>
+                    <pic:cNvPicPr>
+                      <a:picLocks noChangeAspect="1" noChangeArrowheads="1"/>
+                    </pic:cNvPicPr>
+                  </pic:nvPicPr>
+                  <pic:blipFill>
+                    <a:blip r:embed="rId47" cstate="print"/>
+                    <a:srcRect/>
+                    <a:stretch>
+                      <a:fillRect/>
+                    </a:stretch>
+                  </pic:blipFill>
+                  <pic:spPr bwMode="auto">
+                    <a:xfrm>
+                      <a:off x="0" y="0"/>
+                      <a:ext cx="2591266" cy="3145971"/>
+                    </a:xfrm>
+                    <a:prstGeom prst="rect">
+                      <a:avLst/>
+                    </a:prstGeom>
+                    <a:noFill/>
+                    <a:ln w="9525">
+                      <a:noFill/>
+                      <a:miter lim="800000"/>
+                      <a:headEnd/>
+                      <a:tailEnd/>
+                    </a:ln>
+                  </pic:spPr>
+                </pic:pic>
+              </a:graphicData>
+            </a:graphic>
+          </wp:inline>
+        </w:drawing>
+      </w:r>
+      <w:r>
+        <w:rPr>
+          <w:b/>
+          <w:sz w:val="30"/>
+        </w:rPr>
+        <w:t xml:space="preserve"> </w:t>
+      </w:r>
+      <w:proofErr w:type="gramStart"/>
+      <w:r>
+        <w:rPr>
+          <w:b/>
+          <w:sz w:val="30"/>
+        </w:rPr>
+        <w:t>not</w:t>
+      </w:r>
+      <w:proofErr w:type="gramEnd"/>
+      <w:r>
+        <w:t xml:space="preserve"> </w:t>
+      </w:r>
+      <w:r>
+        <w:rPr>
+          <w:noProof/>
+          <w:lang w:eastAsia="en-AU"/>
+        </w:rPr>
+        <w:drawing>
+          <wp:inline distT="0" distB="0" distL="0" distR="0">
+            <wp:extent cx="2953739" cy="3305175"/>
+            <wp:effectExtent l="19050" t="0" r="0" b="0"/>
+            <wp:docPr id="44" name="Picture 7"/>
+            <wp:cNvGraphicFramePr>
+              <a:graphicFrameLocks xmlns:a="http://schemas.openxmlformats.org/drawingml/2006/main" noChangeAspect="1"/>
+            </wp:cNvGraphicFramePr>
+            <a:graphic xmlns:a="http://schemas.openxmlformats.org/drawingml/2006/main">
+              <a:graphicData uri="http://schemas.openxmlformats.org/drawingml/2006/picture">
+                <pic:pic xmlns:pic="http://schemas.openxmlformats.org/drawingml/2006/picture">
+                  <pic:nvPicPr>
+                    <pic:cNvPr id="0" name="Picture 7"/>
+                    <pic:cNvPicPr>
+                      <a:picLocks noChangeAspect="1" noChangeArrowheads="1"/>
+                    </pic:cNvPicPr>
+                  </pic:nvPicPr>
+                  <pic:blipFill>
+                    <a:blip r:embed="rId48" cstate="print"/>
+                    <a:srcRect/>
+                    <a:stretch>
+                      <a:fillRect/>
+                    </a:stretch>
+                  </pic:blipFill>
+                  <pic:spPr bwMode="auto">
+                    <a:xfrm>
+                      <a:off x="0" y="0"/>
+                      <a:ext cx="2953739" cy="3305175"/>
+                    </a:xfrm>
+                    <a:prstGeom prst="rect">
+                      <a:avLst/>
+                    </a:prstGeom>
+                    <a:noFill/>
+                    <a:ln w="9525">
+                      <a:noFill/>
+                      <a:miter lim="800000"/>
+                      <a:headEnd/>
+                      <a:tailEnd/>
+                    </a:ln>
+                  </pic:spPr>
+                </pic:pic>
+              </a:graphicData>
+            </a:graphic>
+          </wp:inline>
+        </w:drawing>
+      </w:r>
     </w:p>
     <w:p>
       <w:pPr>
@@ -5769,7 +5968,7 @@
                     </pic:cNvPicPr>
                   </pic:nvPicPr>
                   <pic:blipFill>
-                    <a:blip r:embed="rId46" cstate="print"/>
+                    <a:blip r:embed="rId49" cstate="print"/>
                     <a:srcRect/>
                     <a:stretch>
                       <a:fillRect/>
@@ -5823,7 +6022,7 @@
                     </pic:cNvPicPr>
                   </pic:nvPicPr>
                   <pic:blipFill>
-                    <a:blip r:embed="rId47" cstate="print"/>
+                    <a:blip r:embed="rId50" cstate="print"/>
                     <a:srcRect/>
                     <a:stretch>
                       <a:fillRect/>
@@ -5899,7 +6098,7 @@
                     </pic:cNvPicPr>
                   </pic:nvPicPr>
                   <pic:blipFill>
-                    <a:blip r:embed="rId48" cstate="print"/>
+                    <a:blip r:embed="rId51" cstate="print"/>
                     <a:srcRect/>
                     <a:stretch>
                       <a:fillRect/>
@@ -5990,7 +6189,7 @@
                     </pic:cNvPicPr>
                   </pic:nvPicPr>
                   <pic:blipFill>
-                    <a:blip r:embed="rId49" cstate="print"/>
+                    <a:blip r:embed="rId52" cstate="print"/>
                     <a:srcRect/>
                     <a:stretch>
                       <a:fillRect/>
@@ -6044,7 +6243,7 @@
                     </pic:cNvPicPr>
                   </pic:nvPicPr>
                   <pic:blipFill>
-                    <a:blip r:embed="rId50" cstate="print"/>
+                    <a:blip r:embed="rId53" cstate="print"/>
                     <a:srcRect/>
                     <a:stretch>
                       <a:fillRect/>
@@ -6120,7 +6319,7 @@
                     </pic:cNvPicPr>
                   </pic:nvPicPr>
                   <pic:blipFill>
-                    <a:blip r:embed="rId51" cstate="print"/>
+                    <a:blip r:embed="rId54" cstate="print"/>
                     <a:srcRect/>
                     <a:stretch>
                       <a:fillRect/>
@@ -6870,7 +7069,7 @@
 </file>
 
 <file path=customXml/itemProps1.xml><?xml version="1.0" encoding="utf-8"?>
-<ds:datastoreItem xmlns:ds="http://schemas.openxmlformats.org/officeDocument/2006/customXml" ds:itemID="{4CBD47EB-904E-412E-8722-EDE149C0212D}">
+<ds:datastoreItem xmlns:ds="http://schemas.openxmlformats.org/officeDocument/2006/customXml" ds:itemID="{A46EC74B-79DC-4223-85CE-396C8E9BF6D5}">
   <ds:schemaRefs>
     <ds:schemaRef ds:uri="http://schemas.openxmlformats.org/officeDocument/2006/bibliography"/>
   </ds:schemaRefs>

</xml_diff>

<commit_message>
about to abandon line to node overlap removal - too bloody hard.  code base has swelled a bit hacky. on the bright side, have added some better snug behaviour so that nodes jump up/left a bit more.
</commit_message>
<xml_diff>
--- a/pynsource/trunk/Admin/doco-uml/Overlap Unit Test Visual Doco.docx
+++ b/pynsource/trunk/Admin/doco-uml/Overlap Unit Test Visual Doco.docx
@@ -3327,6 +3327,116 @@
       </w:r>
     </w:p>
     <w:p>
+      <w:r>
+        <w:t xml:space="preserve">Or if snug logic is on, then </w:t>
+      </w:r>
+      <w:r>
+        <w:rPr>
+          <w:noProof/>
+          <w:lang w:eastAsia="en-AU"/>
+        </w:rPr>
+        <w:drawing>
+          <wp:inline distT="0" distB="0" distL="0" distR="0">
+            <wp:extent cx="4495800" cy="2438400"/>
+            <wp:effectExtent l="19050" t="0" r="0" b="0"/>
+            <wp:docPr id="60" name="Picture 25"/>
+            <wp:cNvGraphicFramePr>
+              <a:graphicFrameLocks xmlns:a="http://schemas.openxmlformats.org/drawingml/2006/main" noChangeAspect="1"/>
+            </wp:cNvGraphicFramePr>
+            <a:graphic xmlns:a="http://schemas.openxmlformats.org/drawingml/2006/main">
+              <a:graphicData uri="http://schemas.openxmlformats.org/drawingml/2006/picture">
+                <pic:pic xmlns:pic="http://schemas.openxmlformats.org/drawingml/2006/picture">
+                  <pic:nvPicPr>
+                    <pic:cNvPr id="0" name="Picture 25"/>
+                    <pic:cNvPicPr>
+                      <a:picLocks noChangeAspect="1" noChangeArrowheads="1"/>
+                    </pic:cNvPicPr>
+                  </pic:nvPicPr>
+                  <pic:blipFill>
+                    <a:blip r:embed="rId19" cstate="print"/>
+                    <a:srcRect/>
+                    <a:stretch>
+                      <a:fillRect/>
+                    </a:stretch>
+                  </pic:blipFill>
+                  <pic:spPr bwMode="auto">
+                    <a:xfrm>
+                      <a:off x="0" y="0"/>
+                      <a:ext cx="4495800" cy="2438400"/>
+                    </a:xfrm>
+                    <a:prstGeom prst="rect">
+                      <a:avLst/>
+                    </a:prstGeom>
+                    <a:noFill/>
+                    <a:ln w="9525">
+                      <a:noFill/>
+                      <a:miter lim="800000"/>
+                      <a:headEnd/>
+                      <a:tailEnd/>
+                    </a:ln>
+                  </pic:spPr>
+                </pic:pic>
+              </a:graphicData>
+            </a:graphic>
+          </wp:inline>
+        </w:drawing>
+      </w:r>
+      <w:r>
+        <w:t xml:space="preserve"> or </w:t>
+      </w:r>
+      <w:r>
+        <w:rPr>
+          <w:noProof/>
+          <w:lang w:eastAsia="en-AU"/>
+        </w:rPr>
+        <w:drawing>
+          <wp:inline distT="0" distB="0" distL="0" distR="0">
+            <wp:extent cx="4438650" cy="2819400"/>
+            <wp:effectExtent l="19050" t="0" r="0" b="0"/>
+            <wp:docPr id="61" name="Picture 28"/>
+            <wp:cNvGraphicFramePr>
+              <a:graphicFrameLocks xmlns:a="http://schemas.openxmlformats.org/drawingml/2006/main" noChangeAspect="1"/>
+            </wp:cNvGraphicFramePr>
+            <a:graphic xmlns:a="http://schemas.openxmlformats.org/drawingml/2006/main">
+              <a:graphicData uri="http://schemas.openxmlformats.org/drawingml/2006/picture">
+                <pic:pic xmlns:pic="http://schemas.openxmlformats.org/drawingml/2006/picture">
+                  <pic:nvPicPr>
+                    <pic:cNvPr id="0" name="Picture 28"/>
+                    <pic:cNvPicPr>
+                      <a:picLocks noChangeAspect="1" noChangeArrowheads="1"/>
+                    </pic:cNvPicPr>
+                  </pic:nvPicPr>
+                  <pic:blipFill>
+                    <a:blip r:embed="rId20" cstate="print"/>
+                    <a:srcRect/>
+                    <a:stretch>
+                      <a:fillRect/>
+                    </a:stretch>
+                  </pic:blipFill>
+                  <pic:spPr bwMode="auto">
+                    <a:xfrm>
+                      <a:off x="0" y="0"/>
+                      <a:ext cx="4438650" cy="2819400"/>
+                    </a:xfrm>
+                    <a:prstGeom prst="rect">
+                      <a:avLst/>
+                    </a:prstGeom>
+                    <a:noFill/>
+                    <a:ln w="9525">
+                      <a:noFill/>
+                      <a:miter lim="800000"/>
+                      <a:headEnd/>
+                      <a:tailEnd/>
+                    </a:ln>
+                  </pic:spPr>
+                </pic:pic>
+              </a:graphicData>
+            </a:graphic>
+          </wp:inline>
+        </w:drawing>
+      </w:r>
+    </w:p>
+    <w:p>
       <w:pPr>
         <w:pStyle w:val="Heading3"/>
       </w:pPr>
@@ -3391,7 +3501,7 @@
                     </pic:cNvPicPr>
                   </pic:nvPicPr>
                   <pic:blipFill>
-                    <a:blip r:embed="rId19" cstate="print"/>
+                    <a:blip r:embed="rId21" cstate="print"/>
                     <a:srcRect/>
                     <a:stretch>
                       <a:fillRect/>
@@ -3451,7 +3561,7 @@
                     </pic:cNvPicPr>
                   </pic:nvPicPr>
                   <pic:blipFill>
-                    <a:blip r:embed="rId20" cstate="print"/>
+                    <a:blip r:embed="rId22" cstate="print"/>
                     <a:srcRect/>
                     <a:stretch>
                       <a:fillRect/>
@@ -3558,7 +3668,7 @@
                     </pic:cNvPicPr>
                   </pic:nvPicPr>
                   <pic:blipFill>
-                    <a:blip r:embed="rId21" cstate="print"/>
+                    <a:blip r:embed="rId23" cstate="print"/>
                     <a:srcRect/>
                     <a:stretch>
                       <a:fillRect/>
@@ -3615,7 +3725,7 @@
                     </pic:cNvPicPr>
                   </pic:nvPicPr>
                   <pic:blipFill>
-                    <a:blip r:embed="rId22" cstate="print"/>
+                    <a:blip r:embed="rId24" cstate="print"/>
                     <a:srcRect/>
                     <a:stretch>
                       <a:fillRect/>
@@ -3700,7 +3810,7 @@
                     </pic:cNvPicPr>
                   </pic:nvPicPr>
                   <pic:blipFill>
-                    <a:blip r:embed="rId23" cstate="print"/>
+                    <a:blip r:embed="rId25" cstate="print"/>
                     <a:srcRect/>
                     <a:stretch>
                       <a:fillRect/>
@@ -3760,7 +3870,7 @@
                     </pic:cNvPicPr>
                   </pic:nvPicPr>
                   <pic:blipFill>
-                    <a:blip r:embed="rId24" cstate="print"/>
+                    <a:blip r:embed="rId26" cstate="print"/>
                     <a:srcRect/>
                     <a:stretch>
                       <a:fillRect/>
@@ -3845,7 +3955,7 @@
                     </pic:cNvPicPr>
                   </pic:nvPicPr>
                   <pic:blipFill>
-                    <a:blip r:embed="rId25" cstate="print"/>
+                    <a:blip r:embed="rId27" cstate="print"/>
                     <a:srcRect/>
                     <a:stretch>
                       <a:fillRect/>
@@ -3902,7 +4012,7 @@
                     </pic:cNvPicPr>
                   </pic:nvPicPr>
                   <pic:blipFill>
-                    <a:blip r:embed="rId26" cstate="print"/>
+                    <a:blip r:embed="rId28" cstate="print"/>
                     <a:srcRect/>
                     <a:stretch>
                       <a:fillRect/>
@@ -3977,7 +4087,7 @@
                     </pic:cNvPicPr>
                   </pic:nvPicPr>
                   <pic:blipFill>
-                    <a:blip r:embed="rId27" cstate="print"/>
+                    <a:blip r:embed="rId29" cstate="print"/>
                     <a:srcRect/>
                     <a:stretch>
                       <a:fillRect/>
@@ -4037,7 +4147,7 @@
                     </pic:cNvPicPr>
                   </pic:nvPicPr>
                   <pic:blipFill>
-                    <a:blip r:embed="rId28" cstate="print"/>
+                    <a:blip r:embed="rId30" cstate="print"/>
                     <a:srcRect/>
                     <a:stretch>
                       <a:fillRect/>
@@ -4228,7 +4338,7 @@
                     </pic:cNvPicPr>
                   </pic:nvPicPr>
                   <pic:blipFill>
-                    <a:blip r:embed="rId29" cstate="print"/>
+                    <a:blip r:embed="rId31" cstate="print"/>
                     <a:stretch>
                       <a:fillRect/>
                     </a:stretch>
@@ -4281,7 +4391,7 @@
                     </pic:cNvPicPr>
                   </pic:nvPicPr>
                   <pic:blipFill>
-                    <a:blip r:embed="rId30" cstate="print"/>
+                    <a:blip r:embed="rId32" cstate="print"/>
                     <a:stretch>
                       <a:fillRect/>
                     </a:stretch>
@@ -4366,7 +4476,7 @@
                     </pic:cNvPicPr>
                   </pic:nvPicPr>
                   <pic:blipFill>
-                    <a:blip r:embed="rId31" cstate="print"/>
+                    <a:blip r:embed="rId33" cstate="print"/>
                     <a:srcRect/>
                     <a:stretch>
                       <a:fillRect/>
@@ -4485,7 +4595,7 @@
                     </pic:cNvPicPr>
                   </pic:nvPicPr>
                   <pic:blipFill>
-                    <a:blip r:embed="rId32" cstate="print"/>
+                    <a:blip r:embed="rId34" cstate="print"/>
                     <a:srcRect/>
                     <a:stretch>
                       <a:fillRect/>
@@ -4539,7 +4649,7 @@
                     </pic:cNvPicPr>
                   </pic:nvPicPr>
                   <pic:blipFill>
-                    <a:blip r:embed="rId33" cstate="print"/>
+                    <a:blip r:embed="rId35" cstate="print"/>
                     <a:srcRect/>
                     <a:stretch>
                       <a:fillRect/>
@@ -4616,7 +4726,7 @@
                     </pic:cNvPicPr>
                   </pic:nvPicPr>
                   <pic:blipFill>
-                    <a:blip r:embed="rId34" cstate="print"/>
+                    <a:blip r:embed="rId36" cstate="print"/>
                     <a:srcRect/>
                     <a:stretch>
                       <a:fillRect/>
@@ -4718,7 +4828,7 @@
                     </pic:cNvPicPr>
                   </pic:nvPicPr>
                   <pic:blipFill>
-                    <a:blip r:embed="rId35" cstate="print"/>
+                    <a:blip r:embed="rId37" cstate="print"/>
                     <a:srcRect/>
                     <a:stretch>
                       <a:fillRect/>
@@ -4772,7 +4882,7 @@
                     </pic:cNvPicPr>
                   </pic:nvPicPr>
                   <pic:blipFill>
-                    <a:blip r:embed="rId36" cstate="print"/>
+                    <a:blip r:embed="rId38" cstate="print"/>
                     <a:srcRect/>
                     <a:stretch>
                       <a:fillRect/>
@@ -4843,7 +4953,7 @@
                     </pic:cNvPicPr>
                   </pic:nvPicPr>
                   <pic:blipFill>
-                    <a:blip r:embed="rId37" cstate="print"/>
+                    <a:blip r:embed="rId39" cstate="print"/>
                     <a:srcRect/>
                     <a:stretch>
                       <a:fillRect/>
@@ -5050,7 +5160,7 @@
                     </pic:cNvPicPr>
                   </pic:nvPicPr>
                   <pic:blipFill>
-                    <a:blip r:embed="rId38" cstate="print"/>
+                    <a:blip r:embed="rId40" cstate="print"/>
                     <a:srcRect/>
                     <a:stretch>
                       <a:fillRect/>
@@ -5104,7 +5214,7 @@
                     </pic:cNvPicPr>
                   </pic:nvPicPr>
                   <pic:blipFill>
-                    <a:blip r:embed="rId39" cstate="print"/>
+                    <a:blip r:embed="rId41" cstate="print"/>
                     <a:srcRect/>
                     <a:stretch>
                       <a:fillRect/>
@@ -5204,7 +5314,7 @@
                     </pic:cNvPicPr>
                   </pic:nvPicPr>
                   <pic:blipFill>
-                    <a:blip r:embed="rId40" cstate="print"/>
+                    <a:blip r:embed="rId42" cstate="print"/>
                     <a:srcRect/>
                     <a:stretch>
                       <a:fillRect/>
@@ -5258,7 +5368,7 @@
                     </pic:cNvPicPr>
                   </pic:nvPicPr>
                   <pic:blipFill>
-                    <a:blip r:embed="rId41" cstate="print"/>
+                    <a:blip r:embed="rId43" cstate="print"/>
                     <a:srcRect/>
                     <a:stretch>
                       <a:fillRect/>
@@ -5371,7 +5481,7 @@
                     </pic:cNvPicPr>
                   </pic:nvPicPr>
                   <pic:blipFill>
-                    <a:blip r:embed="rId42" cstate="print"/>
+                    <a:blip r:embed="rId44" cstate="print"/>
                     <a:srcRect/>
                     <a:stretch>
                       <a:fillRect/>
@@ -5428,7 +5538,7 @@
                     </pic:cNvPicPr>
                   </pic:nvPicPr>
                   <pic:blipFill>
-                    <a:blip r:embed="rId43" cstate="print"/>
+                    <a:blip r:embed="rId45" cstate="print"/>
                     <a:srcRect/>
                     <a:stretch>
                       <a:fillRect/>
@@ -5486,6 +5596,12 @@
       </w:r>
     </w:p>
     <w:p>
+      <w:pPr>
+        <w:rPr>
+          <w:b/>
+          <w:sz w:val="30"/>
+        </w:rPr>
+      </w:pPr>
       <w:r>
         <w:rPr>
           <w:noProof/>
@@ -5521,7 +5637,7 @@
                     </pic:cNvPicPr>
                   </pic:nvPicPr>
                   <pic:blipFill>
-                    <a:blip r:embed="rId44" cstate="print"/>
+                    <a:blip r:embed="rId46" cstate="print"/>
                     <a:srcRect/>
                     <a:stretch>
                       <a:fillRect/>
@@ -5575,7 +5691,7 @@
                     </pic:cNvPicPr>
                   </pic:nvPicPr>
                   <pic:blipFill>
-                    <a:blip r:embed="rId43" cstate="print"/>
+                    <a:blip r:embed="rId45" cstate="print"/>
                     <a:srcRect/>
                     <a:stretch>
                       <a:fillRect/>
@@ -5612,6 +5728,82 @@
           <w:b/>
           <w:sz w:val="30"/>
         </w:rPr>
+        <w:t>o</w:t>
+      </w:r>
+      <w:r>
+        <w:rPr>
+          <w:b/>
+          <w:sz w:val="30"/>
+        </w:rPr>
+        <w:t>r</w:t>
+      </w:r>
+      <w:proofErr w:type="gramEnd"/>
+      <w:r>
+        <w:rPr>
+          <w:b/>
+          <w:sz w:val="30"/>
+        </w:rPr>
+        <w:t xml:space="preserve"> </w:t>
+      </w:r>
+      <w:r>
+        <w:rPr>
+          <w:noProof/>
+          <w:lang w:eastAsia="en-AU"/>
+        </w:rPr>
+        <w:drawing>
+          <wp:inline distT="0" distB="0" distL="0" distR="0">
+            <wp:extent cx="2876550" cy="3762375"/>
+            <wp:effectExtent l="19050" t="0" r="0" b="0"/>
+            <wp:docPr id="47" name="Picture 1"/>
+            <wp:cNvGraphicFramePr>
+              <a:graphicFrameLocks xmlns:a="http://schemas.openxmlformats.org/drawingml/2006/main" noChangeAspect="1"/>
+            </wp:cNvGraphicFramePr>
+            <a:graphic xmlns:a="http://schemas.openxmlformats.org/drawingml/2006/main">
+              <a:graphicData uri="http://schemas.openxmlformats.org/drawingml/2006/picture">
+                <pic:pic xmlns:pic="http://schemas.openxmlformats.org/drawingml/2006/picture">
+                  <pic:nvPicPr>
+                    <pic:cNvPr id="0" name="Picture 1"/>
+                    <pic:cNvPicPr>
+                      <a:picLocks noChangeAspect="1" noChangeArrowheads="1"/>
+                    </pic:cNvPicPr>
+                  </pic:nvPicPr>
+                  <pic:blipFill>
+                    <a:blip r:embed="rId47" cstate="print"/>
+                    <a:srcRect/>
+                    <a:stretch>
+                      <a:fillRect/>
+                    </a:stretch>
+                  </pic:blipFill>
+                  <pic:spPr bwMode="auto">
+                    <a:xfrm>
+                      <a:off x="0" y="0"/>
+                      <a:ext cx="2876550" cy="3762375"/>
+                    </a:xfrm>
+                    <a:prstGeom prst="rect">
+                      <a:avLst/>
+                    </a:prstGeom>
+                    <a:noFill/>
+                    <a:ln w="9525">
+                      <a:noFill/>
+                      <a:miter lim="800000"/>
+                      <a:headEnd/>
+                      <a:tailEnd/>
+                    </a:ln>
+                  </pic:spPr>
+                </pic:pic>
+              </a:graphicData>
+            </a:graphic>
+          </wp:inline>
+        </w:drawing>
+      </w:r>
+    </w:p>
+    <w:p>
+      <w:proofErr w:type="gramStart"/>
+      <w:r>
+        <w:rPr>
+          <w:b/>
+          <w:sz w:val="30"/>
+        </w:rPr>
         <w:t>not</w:t>
       </w:r>
       <w:proofErr w:type="gramEnd"/>
@@ -5641,7 +5833,7 @@
                     </pic:cNvPicPr>
                   </pic:nvPicPr>
                   <pic:blipFill>
-                    <a:blip r:embed="rId45" cstate="print"/>
+                    <a:blip r:embed="rId48" cstate="print"/>
                     <a:srcRect/>
                     <a:stretch>
                       <a:fillRect/>
@@ -5670,7 +5862,16 @@
         </w:drawing>
       </w:r>
       <w:r>
-        <w:t xml:space="preserve">   </w:t>
+        <w:t xml:space="preserve"> </w:t>
+      </w:r>
+    </w:p>
+    <w:p>
+      <w:r>
+        <w:tab/>
+      </w:r>
+      <w:r>
+        <w:tab/>
+        <w:t xml:space="preserve"> </w:t>
       </w:r>
     </w:p>
     <w:p>
@@ -5727,7 +5928,7 @@
                     </pic:cNvPicPr>
                   </pic:nvPicPr>
                   <pic:blipFill>
-                    <a:blip r:embed="rId46" cstate="print"/>
+                    <a:blip r:embed="rId49" cstate="print"/>
                     <a:srcRect/>
                     <a:stretch>
                       <a:fillRect/>
@@ -5781,7 +5982,7 @@
                     </pic:cNvPicPr>
                   </pic:nvPicPr>
                   <pic:blipFill>
-                    <a:blip r:embed="rId47" cstate="print"/>
+                    <a:blip r:embed="rId50" cstate="print"/>
                     <a:srcRect/>
                     <a:stretch>
                       <a:fillRect/>
@@ -5851,7 +6052,7 @@
                     </pic:cNvPicPr>
                   </pic:nvPicPr>
                   <pic:blipFill>
-                    <a:blip r:embed="rId48" cstate="print"/>
+                    <a:blip r:embed="rId51" cstate="print"/>
                     <a:srcRect/>
                     <a:stretch>
                       <a:fillRect/>
@@ -5968,7 +6169,7 @@
                     </pic:cNvPicPr>
                   </pic:nvPicPr>
                   <pic:blipFill>
-                    <a:blip r:embed="rId49" cstate="print"/>
+                    <a:blip r:embed="rId52" cstate="print"/>
                     <a:srcRect/>
                     <a:stretch>
                       <a:fillRect/>
@@ -6022,7 +6223,7 @@
                     </pic:cNvPicPr>
                   </pic:nvPicPr>
                   <pic:blipFill>
-                    <a:blip r:embed="rId50" cstate="print"/>
+                    <a:blip r:embed="rId53" cstate="print"/>
                     <a:srcRect/>
                     <a:stretch>
                       <a:fillRect/>
@@ -6098,7 +6299,7 @@
                     </pic:cNvPicPr>
                   </pic:nvPicPr>
                   <pic:blipFill>
-                    <a:blip r:embed="rId51" cstate="print"/>
+                    <a:blip r:embed="rId54" cstate="print"/>
                     <a:srcRect/>
                     <a:stretch>
                       <a:fillRect/>
@@ -6189,7 +6390,7 @@
                     </pic:cNvPicPr>
                   </pic:nvPicPr>
                   <pic:blipFill>
-                    <a:blip r:embed="rId52" cstate="print"/>
+                    <a:blip r:embed="rId55" cstate="print"/>
                     <a:srcRect/>
                     <a:stretch>
                       <a:fillRect/>
@@ -6243,7 +6444,7 @@
                     </pic:cNvPicPr>
                   </pic:nvPicPr>
                   <pic:blipFill>
-                    <a:blip r:embed="rId53" cstate="print"/>
+                    <a:blip r:embed="rId56" cstate="print"/>
                     <a:srcRect/>
                     <a:stretch>
                       <a:fillRect/>
@@ -6319,7 +6520,7 @@
                     </pic:cNvPicPr>
                   </pic:nvPicPr>
                   <pic:blipFill>
-                    <a:blip r:embed="rId54" cstate="print"/>
+                    <a:blip r:embed="rId57" cstate="print"/>
                     <a:srcRect/>
                     <a:stretch>
                       <a:fillRect/>
@@ -6348,6 +6549,689 @@
         </w:drawing>
       </w:r>
     </w:p>
+    <w:p>
+      <w:pPr>
+        <w:pStyle w:val="Heading2"/>
+      </w:pPr>
+      <w:r>
+        <w:t>Scenario 8 – Back to normal node overlapping</w:t>
+      </w:r>
+    </w:p>
+    <w:p>
+      <w:pPr>
+        <w:pStyle w:val="ListParagraph"/>
+      </w:pPr>
+      <w:r>
+        <w:t>{'</w:t>
+      </w:r>
+      <w:proofErr w:type="spellStart"/>
+      <w:r>
+        <w:t>type':'node</w:t>
+      </w:r>
+      <w:proofErr w:type="spellEnd"/>
+      <w:r>
+        <w:t>', 'id':'B1', 'x':17, 'y':17, 'width':56, 'height':106}</w:t>
+      </w:r>
+    </w:p>
+    <w:p>
+      <w:pPr>
+        <w:pStyle w:val="ListParagraph"/>
+      </w:pPr>
+      <w:r>
+        <w:t>{'</w:t>
+      </w:r>
+      <w:proofErr w:type="spellStart"/>
+      <w:r>
+        <w:t>type':'node</w:t>
+      </w:r>
+      <w:proofErr w:type="spellEnd"/>
+      <w:r>
+        <w:t>', 'id':'B2', 'x':164, 'y':9, 'width':52, 'height':112}</w:t>
+      </w:r>
+    </w:p>
+    <w:p>
+      <w:pPr>
+        <w:pStyle w:val="ListParagraph"/>
+      </w:pPr>
+      <w:r>
+        <w:t>{'</w:t>
+      </w:r>
+      <w:proofErr w:type="spellStart"/>
+      <w:r>
+        <w:t>type':'node</w:t>
+      </w:r>
+      <w:proofErr w:type="spellEnd"/>
+      <w:r>
+        <w:t>', '</w:t>
+      </w:r>
+      <w:proofErr w:type="spellStart"/>
+      <w:r>
+        <w:t>id':'A</w:t>
+      </w:r>
+      <w:proofErr w:type="spellEnd"/>
+      <w:r>
+        <w:t>', 'x':17, 'y':127, 'width':206, 'height':136}</w:t>
+      </w:r>
+    </w:p>
+    <w:p>
+      <w:pPr>
+        <w:pStyle w:val="ListParagraph"/>
+      </w:pPr>
+      <w:r>
+        <w:t>{'</w:t>
+      </w:r>
+      <w:proofErr w:type="spellStart"/>
+      <w:r>
+        <w:t>type':'node</w:t>
+      </w:r>
+      <w:proofErr w:type="spellEnd"/>
+      <w:r>
+        <w:t>', 'id':'m1', 'x':84, 'y':40, 'width':62, 'height':60}</w:t>
+      </w:r>
+    </w:p>
+    <w:p>
+      <w:pPr>
+        <w:pStyle w:val="Heading3"/>
+      </w:pPr>
+      <w:r>
+        <w:t>test</w:t>
+      </w:r>
+      <w:r>
+        <w:t>8</w:t>
+      </w:r>
+      <w:r>
+        <w:t>_1</w:t>
+      </w:r>
+      <w:r>
+        <w:t>JumpUpAndSnuggle</w:t>
+      </w:r>
+    </w:p>
+    <w:p>
+      <w:proofErr w:type="gramStart"/>
+      <w:r>
+        <w:t>assert</w:t>
+      </w:r>
+      <w:proofErr w:type="gramEnd"/>
+      <w:r>
+        <w:t xml:space="preserve"> m1 has been pushed up and to the right. Ok for B1 to be pushed a little left</w:t>
+      </w:r>
+    </w:p>
+    <w:p>
+      <w:r>
+        <w:rPr>
+          <w:noProof/>
+          <w:lang w:eastAsia="en-AU"/>
+        </w:rPr>
+        <w:pict>
+          <v:shape id="_x0000_s1050" type="#_x0000_t13" style="position:absolute;margin-left:209.25pt;margin-top:148pt;width:27.75pt;height:21pt;z-index:251682816" fillcolor="#4bacc6 [3208]" stroked="f" strokeweight="0">
+            <v:fill color2="#308298 [2376]" focusposition=".5,.5" focussize="" focus="100%" type="gradientRadial"/>
+            <v:shadow on="t" type="perspective" color="#205867 [1608]" offset="1pt" offset2="-3pt"/>
+          </v:shape>
+        </w:pict>
+      </w:r>
+      <w:r>
+        <w:rPr>
+          <w:noProof/>
+          <w:lang w:eastAsia="en-AU"/>
+        </w:rPr>
+        <w:drawing>
+          <wp:inline distT="0" distB="0" distL="0" distR="0">
+            <wp:extent cx="2400300" cy="2724150"/>
+            <wp:effectExtent l="19050" t="0" r="0" b="0"/>
+            <wp:docPr id="57" name="Picture 1"/>
+            <wp:cNvGraphicFramePr>
+              <a:graphicFrameLocks xmlns:a="http://schemas.openxmlformats.org/drawingml/2006/main" noChangeAspect="1"/>
+            </wp:cNvGraphicFramePr>
+            <a:graphic xmlns:a="http://schemas.openxmlformats.org/drawingml/2006/main">
+              <a:graphicData uri="http://schemas.openxmlformats.org/drawingml/2006/picture">
+                <pic:pic xmlns:pic="http://schemas.openxmlformats.org/drawingml/2006/picture">
+                  <pic:nvPicPr>
+                    <pic:cNvPr id="0" name="Picture 1"/>
+                    <pic:cNvPicPr>
+                      <a:picLocks noChangeAspect="1" noChangeArrowheads="1"/>
+                    </pic:cNvPicPr>
+                  </pic:nvPicPr>
+                  <pic:blipFill>
+                    <a:blip r:embed="rId58" cstate="print"/>
+                    <a:srcRect/>
+                    <a:stretch>
+                      <a:fillRect/>
+                    </a:stretch>
+                  </pic:blipFill>
+                  <pic:spPr bwMode="auto">
+                    <a:xfrm>
+                      <a:off x="0" y="0"/>
+                      <a:ext cx="2400300" cy="2724150"/>
+                    </a:xfrm>
+                    <a:prstGeom prst="rect">
+                      <a:avLst/>
+                    </a:prstGeom>
+                    <a:noFill/>
+                    <a:ln w="9525">
+                      <a:noFill/>
+                      <a:miter lim="800000"/>
+                      <a:headEnd/>
+                      <a:tailEnd/>
+                    </a:ln>
+                  </pic:spPr>
+                </pic:pic>
+              </a:graphicData>
+            </a:graphic>
+          </wp:inline>
+        </w:drawing>
+      </w:r>
+      <w:r>
+        <w:tab/>
+      </w:r>
+      <w:r>
+        <w:tab/>
+      </w:r>
+      <w:r>
+        <w:rPr>
+          <w:noProof/>
+          <w:lang w:eastAsia="en-AU"/>
+        </w:rPr>
+        <w:drawing>
+          <wp:inline distT="0" distB="0" distL="0" distR="0">
+            <wp:extent cx="2324100" cy="2686050"/>
+            <wp:effectExtent l="19050" t="0" r="0" b="0"/>
+            <wp:docPr id="56" name="Picture 22"/>
+            <wp:cNvGraphicFramePr>
+              <a:graphicFrameLocks xmlns:a="http://schemas.openxmlformats.org/drawingml/2006/main" noChangeAspect="1"/>
+            </wp:cNvGraphicFramePr>
+            <a:graphic xmlns:a="http://schemas.openxmlformats.org/drawingml/2006/main">
+              <a:graphicData uri="http://schemas.openxmlformats.org/drawingml/2006/picture">
+                <pic:pic xmlns:pic="http://schemas.openxmlformats.org/drawingml/2006/picture">
+                  <pic:nvPicPr>
+                    <pic:cNvPr id="0" name="Picture 22"/>
+                    <pic:cNvPicPr>
+                      <a:picLocks noChangeAspect="1" noChangeArrowheads="1"/>
+                    </pic:cNvPicPr>
+                  </pic:nvPicPr>
+                  <pic:blipFill>
+                    <a:blip r:embed="rId59" cstate="print"/>
+                    <a:srcRect/>
+                    <a:stretch>
+                      <a:fillRect/>
+                    </a:stretch>
+                  </pic:blipFill>
+                  <pic:spPr bwMode="auto">
+                    <a:xfrm>
+                      <a:off x="0" y="0"/>
+                      <a:ext cx="2324100" cy="2686050"/>
+                    </a:xfrm>
+                    <a:prstGeom prst="rect">
+                      <a:avLst/>
+                    </a:prstGeom>
+                    <a:noFill/>
+                    <a:ln w="9525">
+                      <a:noFill/>
+                      <a:miter lim="800000"/>
+                      <a:headEnd/>
+                      <a:tailEnd/>
+                    </a:ln>
+                  </pic:spPr>
+                </pic:pic>
+              </a:graphicData>
+            </a:graphic>
+          </wp:inline>
+        </w:drawing>
+      </w:r>
+    </w:p>
+    <w:p>
+      <w:pPr>
+        <w:pStyle w:val="Heading3"/>
+      </w:pPr>
+      <w:r>
+        <w:t>test8_1JumpUpAndSnuggleB1PushedOk</w:t>
+      </w:r>
+    </w:p>
+    <w:p>
+      <w:proofErr w:type="gramStart"/>
+      <w:r>
+        <w:t>assert</w:t>
+      </w:r>
+      <w:proofErr w:type="gramEnd"/>
+      <w:r>
+        <w:t xml:space="preserve"> m1 has been pushed up and to the right.  We used to have it so moving y</w:t>
+      </w:r>
+      <w:r>
+        <w:t xml:space="preserve"> </w:t>
+      </w:r>
+      <w:r>
+        <w:t xml:space="preserve">up was not an option for m1 so A got pushed down instead. </w:t>
+      </w:r>
+    </w:p>
+    <w:p>
+      <w:r>
+        <w:rPr>
+          <w:noProof/>
+          <w:lang w:eastAsia="en-AU"/>
+        </w:rPr>
+        <w:drawing>
+          <wp:inline distT="0" distB="0" distL="0" distR="0">
+            <wp:extent cx="2562225" cy="2971800"/>
+            <wp:effectExtent l="19050" t="0" r="9525" b="0"/>
+            <wp:docPr id="59" name="Picture 19"/>
+            <wp:cNvGraphicFramePr>
+              <a:graphicFrameLocks xmlns:a="http://schemas.openxmlformats.org/drawingml/2006/main" noChangeAspect="1"/>
+            </wp:cNvGraphicFramePr>
+            <a:graphic xmlns:a="http://schemas.openxmlformats.org/drawingml/2006/main">
+              <a:graphicData uri="http://schemas.openxmlformats.org/drawingml/2006/picture">
+                <pic:pic xmlns:pic="http://schemas.openxmlformats.org/drawingml/2006/picture">
+                  <pic:nvPicPr>
+                    <pic:cNvPr id="0" name="Picture 19"/>
+                    <pic:cNvPicPr>
+                      <a:picLocks noChangeAspect="1" noChangeArrowheads="1"/>
+                    </pic:cNvPicPr>
+                  </pic:nvPicPr>
+                  <pic:blipFill>
+                    <a:blip r:embed="rId60" cstate="print"/>
+                    <a:srcRect/>
+                    <a:stretch>
+                      <a:fillRect/>
+                    </a:stretch>
+                  </pic:blipFill>
+                  <pic:spPr bwMode="auto">
+                    <a:xfrm>
+                      <a:off x="0" y="0"/>
+                      <a:ext cx="2562225" cy="2971800"/>
+                    </a:xfrm>
+                    <a:prstGeom prst="rect">
+                      <a:avLst/>
+                    </a:prstGeom>
+                    <a:noFill/>
+                    <a:ln w="9525">
+                      <a:noFill/>
+                      <a:miter lim="800000"/>
+                      <a:headEnd/>
+                      <a:tailEnd/>
+                    </a:ln>
+                  </pic:spPr>
+                </pic:pic>
+              </a:graphicData>
+            </a:graphic>
+          </wp:inline>
+        </w:drawing>
+      </w:r>
+      <w:r>
+        <w:rPr>
+          <w:noProof/>
+          <w:lang w:eastAsia="en-AU"/>
+        </w:rPr>
+        <w:pict>
+          <v:shape id="_x0000_s1048" type="#_x0000_t13" style="position:absolute;margin-left:184.5pt;margin-top:126.05pt;width:27.75pt;height:21pt;z-index:251680768;mso-position-horizontal-relative:text;mso-position-vertical-relative:text" fillcolor="#4bacc6 [3208]" stroked="f" strokeweight="0">
+            <v:fill color2="#308298 [2376]" focusposition=".5,.5" focussize="" focus="100%" type="gradientRadial"/>
+            <v:shadow on="t" type="perspective" color="#205867 [1608]" offset="1pt" offset2="-3pt"/>
+          </v:shape>
+        </w:pict>
+      </w:r>
+      <w:r>
+        <w:tab/>
+      </w:r>
+      <w:r>
+        <w:rPr>
+          <w:noProof/>
+          <w:lang w:eastAsia="en-AU"/>
+        </w:rPr>
+        <w:drawing>
+          <wp:inline distT="0" distB="0" distL="0" distR="0">
+            <wp:extent cx="2257425" cy="2714625"/>
+            <wp:effectExtent l="19050" t="0" r="9525" b="0"/>
+            <wp:docPr id="49" name="Picture 4"/>
+            <wp:cNvGraphicFramePr>
+              <a:graphicFrameLocks xmlns:a="http://schemas.openxmlformats.org/drawingml/2006/main" noChangeAspect="1"/>
+            </wp:cNvGraphicFramePr>
+            <a:graphic xmlns:a="http://schemas.openxmlformats.org/drawingml/2006/main">
+              <a:graphicData uri="http://schemas.openxmlformats.org/drawingml/2006/picture">
+                <pic:pic xmlns:pic="http://schemas.openxmlformats.org/drawingml/2006/picture">
+                  <pic:nvPicPr>
+                    <pic:cNvPr id="0" name="Picture 4"/>
+                    <pic:cNvPicPr>
+                      <a:picLocks noChangeAspect="1" noChangeArrowheads="1"/>
+                    </pic:cNvPicPr>
+                  </pic:nvPicPr>
+                  <pic:blipFill>
+                    <a:blip r:embed="rId61" cstate="print"/>
+                    <a:srcRect/>
+                    <a:stretch>
+                      <a:fillRect/>
+                    </a:stretch>
+                  </pic:blipFill>
+                  <pic:spPr bwMode="auto">
+                    <a:xfrm>
+                      <a:off x="0" y="0"/>
+                      <a:ext cx="2257425" cy="2714625"/>
+                    </a:xfrm>
+                    <a:prstGeom prst="rect">
+                      <a:avLst/>
+                    </a:prstGeom>
+                    <a:noFill/>
+                    <a:ln w="9525">
+                      <a:noFill/>
+                      <a:miter lim="800000"/>
+                      <a:headEnd/>
+                      <a:tailEnd/>
+                    </a:ln>
+                  </pic:spPr>
+                </pic:pic>
+              </a:graphicData>
+            </a:graphic>
+          </wp:inline>
+        </w:drawing>
+      </w:r>
+      <w:r>
+        <w:rPr>
+          <w:b/>
+          <w:sz w:val="30"/>
+        </w:rPr>
+        <w:t xml:space="preserve"> </w:t>
+      </w:r>
+      <w:proofErr w:type="gramStart"/>
+      <w:r>
+        <w:rPr>
+          <w:b/>
+          <w:sz w:val="30"/>
+        </w:rPr>
+        <w:t>not</w:t>
+      </w:r>
+      <w:proofErr w:type="gramEnd"/>
+      <w:r>
+        <w:rPr>
+          <w:b/>
+          <w:sz w:val="30"/>
+        </w:rPr>
+        <w:t xml:space="preserve"> </w:t>
+      </w:r>
+      <w:r>
+        <w:rPr>
+          <w:b/>
+          <w:noProof/>
+          <w:sz w:val="30"/>
+          <w:lang w:eastAsia="en-AU"/>
+        </w:rPr>
+        <w:drawing>
+          <wp:inline distT="0" distB="0" distL="0" distR="0">
+            <wp:extent cx="2324100" cy="2686050"/>
+            <wp:effectExtent l="19050" t="0" r="0" b="0"/>
+            <wp:docPr id="54" name="Picture 16"/>
+            <wp:cNvGraphicFramePr>
+              <a:graphicFrameLocks xmlns:a="http://schemas.openxmlformats.org/drawingml/2006/main" noChangeAspect="1"/>
+            </wp:cNvGraphicFramePr>
+            <a:graphic xmlns:a="http://schemas.openxmlformats.org/drawingml/2006/main">
+              <a:graphicData uri="http://schemas.openxmlformats.org/drawingml/2006/picture">
+                <pic:pic xmlns:pic="http://schemas.openxmlformats.org/drawingml/2006/picture">
+                  <pic:nvPicPr>
+                    <pic:cNvPr id="0" name="Picture 16"/>
+                    <pic:cNvPicPr>
+                      <a:picLocks noChangeAspect="1" noChangeArrowheads="1"/>
+                    </pic:cNvPicPr>
+                  </pic:nvPicPr>
+                  <pic:blipFill>
+                    <a:blip r:embed="rId62" cstate="print"/>
+                    <a:srcRect/>
+                    <a:stretch>
+                      <a:fillRect/>
+                    </a:stretch>
+                  </pic:blipFill>
+                  <pic:spPr bwMode="auto">
+                    <a:xfrm>
+                      <a:off x="0" y="0"/>
+                      <a:ext cx="2324100" cy="2686050"/>
+                    </a:xfrm>
+                    <a:prstGeom prst="rect">
+                      <a:avLst/>
+                    </a:prstGeom>
+                    <a:noFill/>
+                    <a:ln w="9525">
+                      <a:noFill/>
+                      <a:miter lim="800000"/>
+                      <a:headEnd/>
+                      <a:tailEnd/>
+                    </a:ln>
+                  </pic:spPr>
+                </pic:pic>
+              </a:graphicData>
+            </a:graphic>
+          </wp:inline>
+        </w:drawing>
+      </w:r>
+    </w:p>
+    <w:p>
+      <w:pPr>
+        <w:pStyle w:val="Heading3"/>
+      </w:pPr>
+      <w:r>
+        <w:t>test</w:t>
+      </w:r>
+      <w:r>
+        <w:t>8</w:t>
+      </w:r>
+      <w:r>
+        <w:t>_</w:t>
+      </w:r>
+      <w:r>
+        <w:t>2JumpUpAndSnuggle</w:t>
+      </w:r>
+    </w:p>
+    <w:p>
+      <w:proofErr w:type="gramStart"/>
+      <w:r>
+        <w:t>assert</w:t>
+      </w:r>
+      <w:proofErr w:type="gramEnd"/>
+      <w:r>
+        <w:t xml:space="preserve"> m1 has been pushed up and to the left.  We used to have it so moving y</w:t>
+      </w:r>
+      <w:r>
+        <w:t xml:space="preserve"> </w:t>
+      </w:r>
+      <w:r>
+        <w:t xml:space="preserve">up was not an option for m1 so A got pushed down instead. </w:t>
+      </w:r>
+    </w:p>
+    <w:p>
+      <w:pPr>
+        <w:rPr>
+          <w:b/>
+          <w:sz w:val="30"/>
+        </w:rPr>
+      </w:pPr>
+      <w:r>
+        <w:rPr>
+          <w:noProof/>
+          <w:lang w:eastAsia="en-AU"/>
+        </w:rPr>
+        <w:pict>
+          <v:shape id="_x0000_s1049" type="#_x0000_t13" style="position:absolute;margin-left:186.75pt;margin-top:152.3pt;width:27.75pt;height:21pt;z-index:251681792" fillcolor="#4bacc6 [3208]" stroked="f" strokeweight="0">
+            <v:fill color2="#308298 [2376]" focusposition=".5,.5" focussize="" focus="100%" type="gradientRadial"/>
+            <v:shadow on="t" type="perspective" color="#205867 [1608]" offset="1pt" offset2="-3pt"/>
+          </v:shape>
+        </w:pict>
+      </w:r>
+      <w:r>
+        <w:rPr>
+          <w:noProof/>
+          <w:lang w:eastAsia="en-AU"/>
+        </w:rPr>
+        <w:drawing>
+          <wp:inline distT="0" distB="0" distL="0" distR="0">
+            <wp:extent cx="2371725" cy="2676525"/>
+            <wp:effectExtent l="19050" t="0" r="9525" b="0"/>
+            <wp:docPr id="50" name="Picture 7"/>
+            <wp:cNvGraphicFramePr>
+              <a:graphicFrameLocks xmlns:a="http://schemas.openxmlformats.org/drawingml/2006/main" noChangeAspect="1"/>
+            </wp:cNvGraphicFramePr>
+            <a:graphic xmlns:a="http://schemas.openxmlformats.org/drawingml/2006/main">
+              <a:graphicData uri="http://schemas.openxmlformats.org/drawingml/2006/picture">
+                <pic:pic xmlns:pic="http://schemas.openxmlformats.org/drawingml/2006/picture">
+                  <pic:nvPicPr>
+                    <pic:cNvPr id="0" name="Picture 7"/>
+                    <pic:cNvPicPr>
+                      <a:picLocks noChangeAspect="1" noChangeArrowheads="1"/>
+                    </pic:cNvPicPr>
+                  </pic:nvPicPr>
+                  <pic:blipFill>
+                    <a:blip r:embed="rId63" cstate="print"/>
+                    <a:srcRect/>
+                    <a:stretch>
+                      <a:fillRect/>
+                    </a:stretch>
+                  </pic:blipFill>
+                  <pic:spPr bwMode="auto">
+                    <a:xfrm>
+                      <a:off x="0" y="0"/>
+                      <a:ext cx="2371725" cy="2676525"/>
+                    </a:xfrm>
+                    <a:prstGeom prst="rect">
+                      <a:avLst/>
+                    </a:prstGeom>
+                    <a:noFill/>
+                    <a:ln w="9525">
+                      <a:noFill/>
+                      <a:miter lim="800000"/>
+                      <a:headEnd/>
+                      <a:tailEnd/>
+                    </a:ln>
+                  </pic:spPr>
+                </pic:pic>
+              </a:graphicData>
+            </a:graphic>
+          </wp:inline>
+        </w:drawing>
+      </w:r>
+      <w:r>
+        <w:tab/>
+      </w:r>
+      <w:r>
+        <w:rPr>
+          <w:noProof/>
+          <w:lang w:eastAsia="en-AU"/>
+        </w:rPr>
+        <w:drawing>
+          <wp:inline distT="0" distB="0" distL="0" distR="0">
+            <wp:extent cx="2295525" cy="2676525"/>
+            <wp:effectExtent l="19050" t="0" r="9525" b="0"/>
+            <wp:docPr id="51" name="Picture 10"/>
+            <wp:cNvGraphicFramePr>
+              <a:graphicFrameLocks xmlns:a="http://schemas.openxmlformats.org/drawingml/2006/main" noChangeAspect="1"/>
+            </wp:cNvGraphicFramePr>
+            <a:graphic xmlns:a="http://schemas.openxmlformats.org/drawingml/2006/main">
+              <a:graphicData uri="http://schemas.openxmlformats.org/drawingml/2006/picture">
+                <pic:pic xmlns:pic="http://schemas.openxmlformats.org/drawingml/2006/picture">
+                  <pic:nvPicPr>
+                    <pic:cNvPr id="0" name="Picture 10"/>
+                    <pic:cNvPicPr>
+                      <a:picLocks noChangeAspect="1" noChangeArrowheads="1"/>
+                    </pic:cNvPicPr>
+                  </pic:nvPicPr>
+                  <pic:blipFill>
+                    <a:blip r:embed="rId64" cstate="print"/>
+                    <a:srcRect/>
+                    <a:stretch>
+                      <a:fillRect/>
+                    </a:stretch>
+                  </pic:blipFill>
+                  <pic:spPr bwMode="auto">
+                    <a:xfrm>
+                      <a:off x="0" y="0"/>
+                      <a:ext cx="2295525" cy="2676525"/>
+                    </a:xfrm>
+                    <a:prstGeom prst="rect">
+                      <a:avLst/>
+                    </a:prstGeom>
+                    <a:noFill/>
+                    <a:ln w="9525">
+                      <a:noFill/>
+                      <a:miter lim="800000"/>
+                      <a:headEnd/>
+                      <a:tailEnd/>
+                    </a:ln>
+                  </pic:spPr>
+                </pic:pic>
+              </a:graphicData>
+            </a:graphic>
+          </wp:inline>
+        </w:drawing>
+      </w:r>
+      <w:r>
+        <w:rPr>
+          <w:b/>
+          <w:sz w:val="30"/>
+        </w:rPr>
+        <w:t xml:space="preserve"> </w:t>
+      </w:r>
+      <w:proofErr w:type="gramStart"/>
+      <w:r>
+        <w:rPr>
+          <w:b/>
+          <w:sz w:val="30"/>
+        </w:rPr>
+        <w:t>not</w:t>
+      </w:r>
+      <w:proofErr w:type="gramEnd"/>
+      <w:r>
+        <w:rPr>
+          <w:b/>
+          <w:sz w:val="30"/>
+        </w:rPr>
+        <w:t xml:space="preserve"> </w:t>
+      </w:r>
+      <w:r>
+        <w:rPr>
+          <w:b/>
+          <w:noProof/>
+          <w:sz w:val="30"/>
+          <w:lang w:eastAsia="en-AU"/>
+        </w:rPr>
+        <w:drawing>
+          <wp:inline distT="0" distB="0" distL="0" distR="0">
+            <wp:extent cx="2447925" cy="2752725"/>
+            <wp:effectExtent l="19050" t="0" r="9525" b="0"/>
+            <wp:docPr id="53" name="Picture 13"/>
+            <wp:cNvGraphicFramePr>
+              <a:graphicFrameLocks xmlns:a="http://schemas.openxmlformats.org/drawingml/2006/main" noChangeAspect="1"/>
+            </wp:cNvGraphicFramePr>
+            <a:graphic xmlns:a="http://schemas.openxmlformats.org/drawingml/2006/main">
+              <a:graphicData uri="http://schemas.openxmlformats.org/drawingml/2006/picture">
+                <pic:pic xmlns:pic="http://schemas.openxmlformats.org/drawingml/2006/picture">
+                  <pic:nvPicPr>
+                    <pic:cNvPr id="0" name="Picture 13"/>
+                    <pic:cNvPicPr>
+                      <a:picLocks noChangeAspect="1" noChangeArrowheads="1"/>
+                    </pic:cNvPicPr>
+                  </pic:nvPicPr>
+                  <pic:blipFill>
+                    <a:blip r:embed="rId65" cstate="print"/>
+                    <a:srcRect/>
+                    <a:stretch>
+                      <a:fillRect/>
+                    </a:stretch>
+                  </pic:blipFill>
+                  <pic:spPr bwMode="auto">
+                    <a:xfrm>
+                      <a:off x="0" y="0"/>
+                      <a:ext cx="2447925" cy="2752725"/>
+                    </a:xfrm>
+                    <a:prstGeom prst="rect">
+                      <a:avLst/>
+                    </a:prstGeom>
+                    <a:noFill/>
+                    <a:ln w="9525">
+                      <a:noFill/>
+                      <a:miter lim="800000"/>
+                      <a:headEnd/>
+                      <a:tailEnd/>
+                    </a:ln>
+                  </pic:spPr>
+                </pic:pic>
+              </a:graphicData>
+            </a:graphic>
+          </wp:inline>
+        </w:drawing>
+      </w:r>
+    </w:p>
+    <w:p/>
     <w:p/>
     <w:sectPr>
       <w:pgSz w:w="11906" w:h="16838"/>
@@ -7069,7 +7953,7 @@
 </file>
 
 <file path=customXml/itemProps1.xml><?xml version="1.0" encoding="utf-8"?>
-<ds:datastoreItem xmlns:ds="http://schemas.openxmlformats.org/officeDocument/2006/customXml" ds:itemID="{A46EC74B-79DC-4223-85CE-396C8E9BF6D5}">
+<ds:datastoreItem xmlns:ds="http://schemas.openxmlformats.org/officeDocument/2006/customXml" ds:itemID="{012A2F86-DB8D-49D3-9B22-620DFE3F7230}">
   <ds:schemaRefs>
     <ds:schemaRef ds:uri="http://schemas.openxmlformats.org/officeDocument/2006/bibliography"/>
   </ds:schemaRefs>

</xml_diff>